<commit_message>
changes in MAIN text
</commit_message>
<xml_diff>
--- a/Main text.docx
+++ b/Main text.docx
@@ -1139,12 +1139,11 @@
       <w:sdtContent>
         <w:p>
           <w:pPr>
-            <w:pStyle w:val="TOC2"/>
+            <w:pStyle w:val="TOC3"/>
             <w:tabs>
-              <w:tab w:val="clear" w:pos="10494"/>
+              <w:tab w:val="clear" w:pos="10210"/>
               <w:tab w:val="right" w:pos="9972" w:leader="dot"/>
             </w:tabs>
-            <w:ind w:hanging="0" w:left="0"/>
             <w:rPr/>
           </w:pPr>
           <w:r>
@@ -1162,7 +1161,7 @@
             </w:rPr>
             <w:fldChar w:fldCharType="separate"/>
           </w:r>
-          <w:hyperlink w:anchor="1%2525191.%2525D0%252592%2525D0%2525B2%2">
+          <w:hyperlink w:anchor="1%25191.%25D0%2592%25D0%25B2%25D0%25B5%2">
             <w:r>
               <w:rPr>
                 <w:rStyle w:val="Style15"/>
@@ -1175,15 +1174,14 @@
         </w:p>
         <w:p>
           <w:pPr>
-            <w:pStyle w:val="TOC3"/>
+            <w:pStyle w:val="TOC4"/>
             <w:tabs>
-              <w:tab w:val="clear" w:pos="10210"/>
+              <w:tab w:val="clear" w:pos="9927"/>
               <w:tab w:val="right" w:pos="9972" w:leader="dot"/>
             </w:tabs>
-            <w:ind w:hanging="0" w:left="0"/>
             <w:rPr/>
           </w:pPr>
-          <w:hyperlink w:anchor="1%2525191.1.%2525D0%2525A2%2525D0%2525B5">
+          <w:hyperlink w:anchor="1%25191.1.%25D0%25A2%25D0%25B5%25D1%2580">
             <w:r>
               <w:rPr>
                 <w:rStyle w:val="Style15"/>
@@ -1196,15 +1194,14 @@
         </w:p>
         <w:p>
           <w:pPr>
-            <w:pStyle w:val="TOC2"/>
+            <w:pStyle w:val="TOC3"/>
             <w:tabs>
-              <w:tab w:val="clear" w:pos="10494"/>
+              <w:tab w:val="clear" w:pos="10210"/>
               <w:tab w:val="right" w:pos="9972" w:leader="dot"/>
             </w:tabs>
-            <w:ind w:hanging="0" w:left="0"/>
             <w:rPr/>
           </w:pPr>
-          <w:hyperlink w:anchor="1%2525192.%2525D0%2525A2%2525D0%2525B5%2">
+          <w:hyperlink w:anchor="1%25192.%25D0%25A2%25D0%25B5%25D0%25BE%2">
             <w:r>
               <w:rPr>
                 <w:rStyle w:val="Style15"/>
@@ -1217,15 +1214,14 @@
         </w:p>
         <w:p>
           <w:pPr>
-            <w:pStyle w:val="TOC3"/>
+            <w:pStyle w:val="TOC4"/>
             <w:tabs>
-              <w:tab w:val="clear" w:pos="10210"/>
+              <w:tab w:val="clear" w:pos="9927"/>
               <w:tab w:val="right" w:pos="9972" w:leader="dot"/>
             </w:tabs>
-            <w:ind w:hanging="0" w:left="0"/>
             <w:rPr/>
           </w:pPr>
-          <w:hyperlink w:anchor="1%2525192.1.%2525D0%252598%2525D1%252581">
+          <w:hyperlink w:anchor="1%25192.1.%25D0%2598%25D1%2581%25D1%2582">
             <w:r>
               <w:rPr>
                 <w:rStyle w:val="Style15"/>
@@ -1238,15 +1234,14 @@
         </w:p>
         <w:p>
           <w:pPr>
-            <w:pStyle w:val="TOC3"/>
+            <w:pStyle w:val="TOC4"/>
             <w:tabs>
-              <w:tab w:val="clear" w:pos="10210"/>
+              <w:tab w:val="clear" w:pos="9927"/>
               <w:tab w:val="right" w:pos="9972" w:leader="dot"/>
             </w:tabs>
-            <w:ind w:hanging="0" w:left="0"/>
             <w:rPr/>
           </w:pPr>
-          <w:hyperlink w:anchor="1%2525192.2.%2525D0%25259E%2525D0%2525B1">
+          <w:hyperlink w:anchor="1%25192.2.%25D0%259E%25D0%25B1%25D1%2589">
             <w:r>
               <w:rPr>
                 <w:rStyle w:val="Style15"/>
@@ -1259,15 +1254,14 @@
         </w:p>
         <w:p>
           <w:pPr>
-            <w:pStyle w:val="TOC3"/>
+            <w:pStyle w:val="TOC4"/>
             <w:tabs>
-              <w:tab w:val="clear" w:pos="10210"/>
+              <w:tab w:val="clear" w:pos="9927"/>
               <w:tab w:val="right" w:pos="9972" w:leader="dot"/>
             </w:tabs>
-            <w:ind w:hanging="0" w:left="0"/>
             <w:rPr/>
           </w:pPr>
-          <w:hyperlink w:anchor="1%2525192.3.%2525D0%252590%2525D0%2525BD">
+          <w:hyperlink w:anchor="1%25192.3.%25D0%2590%25D0%25BD%25D0%25B0">
             <w:r>
               <w:rPr>
                 <w:rStyle w:val="Style15"/>
@@ -1280,15 +1274,14 @@
         </w:p>
         <w:p>
           <w:pPr>
-            <w:pStyle w:val="TOC3"/>
+            <w:pStyle w:val="TOC4"/>
             <w:tabs>
-              <w:tab w:val="clear" w:pos="10210"/>
+              <w:tab w:val="clear" w:pos="9927"/>
               <w:tab w:val="right" w:pos="9972" w:leader="dot"/>
             </w:tabs>
-            <w:ind w:hanging="0" w:left="0"/>
             <w:rPr/>
           </w:pPr>
-          <w:hyperlink w:anchor="1%2525192.4.%2525D0%25259D%2525D0%2525B5">
+          <w:hyperlink w:anchor="1%25192.4.%25D0%259D%25D0%25B5%25D0%25BE">
             <w:r>
               <w:rPr>
                 <w:rStyle w:val="Style15"/>
@@ -1301,15 +1294,14 @@
         </w:p>
         <w:p>
           <w:pPr>
-            <w:pStyle w:val="TOC3"/>
+            <w:pStyle w:val="TOC4"/>
             <w:tabs>
-              <w:tab w:val="clear" w:pos="10210"/>
+              <w:tab w:val="clear" w:pos="9927"/>
               <w:tab w:val="right" w:pos="9972" w:leader="dot"/>
             </w:tabs>
-            <w:ind w:hanging="0" w:left="0"/>
             <w:rPr/>
           </w:pPr>
-          <w:hyperlink w:anchor="1%2525192.5.%2525D0%2525A0%2525D0%2525B0">
+          <w:hyperlink w:anchor="1%25192.5.%25D0%25A0%25D0%25B0%25D0%25B7">
             <w:r>
               <w:rPr>
                 <w:rStyle w:val="Style15"/>
@@ -1322,15 +1314,14 @@
         </w:p>
         <w:p>
           <w:pPr>
-            <w:pStyle w:val="TOC3"/>
+            <w:pStyle w:val="TOC4"/>
             <w:tabs>
-              <w:tab w:val="clear" w:pos="10210"/>
+              <w:tab w:val="clear" w:pos="9927"/>
               <w:tab w:val="right" w:pos="9972" w:leader="dot"/>
             </w:tabs>
-            <w:ind w:hanging="0" w:left="0"/>
             <w:rPr/>
           </w:pPr>
-          <w:hyperlink w:anchor="1%2525192.6._%2525D0%252598%2525D1%25258">
+          <w:hyperlink w:anchor="1%25192.6._%25D0%2598%25D1%2582%25D0%25B">
             <w:r>
               <w:rPr>
                 <w:rStyle w:val="Style15"/>
@@ -1343,15 +1334,14 @@
         </w:p>
         <w:p>
           <w:pPr>
-            <w:pStyle w:val="TOC2"/>
+            <w:pStyle w:val="TOC3"/>
             <w:tabs>
-              <w:tab w:val="clear" w:pos="10494"/>
+              <w:tab w:val="clear" w:pos="10210"/>
               <w:tab w:val="right" w:pos="9972" w:leader="dot"/>
             </w:tabs>
-            <w:ind w:hanging="0" w:left="0"/>
             <w:rPr/>
           </w:pPr>
-          <w:hyperlink w:anchor="1%2525193._%2525D0%25259F%2525D1%252580%">
+          <w:hyperlink w:anchor="1%25193._%25D0%259F%25D1%2580%25D0%25B0%">
             <w:r>
               <w:rPr>
                 <w:rStyle w:val="Style15"/>
@@ -1364,15 +1354,14 @@
         </w:p>
         <w:p>
           <w:pPr>
-            <w:pStyle w:val="TOC3"/>
+            <w:pStyle w:val="TOC4"/>
             <w:tabs>
-              <w:tab w:val="clear" w:pos="10210"/>
+              <w:tab w:val="clear" w:pos="9927"/>
               <w:tab w:val="right" w:pos="9972" w:leader="dot"/>
             </w:tabs>
-            <w:ind w:hanging="0" w:left="0"/>
             <w:rPr/>
           </w:pPr>
-          <w:hyperlink w:anchor="1%2525193.1._%2525D0%2525A1%2525D0%2525B">
+          <w:hyperlink w:anchor="1%25193.1._%25D0%25A1%25D0%25B1%25D0%25B">
             <w:r>
               <w:rPr>
                 <w:rStyle w:val="Style15"/>
@@ -1380,6 +1369,26 @@
               <w:t>3.1. Сборка.</w:t>
               <w:tab/>
               <w:t>16</w:t>
+            </w:r>
+          </w:hyperlink>
+        </w:p>
+        <w:p>
+          <w:pPr>
+            <w:pStyle w:val="TOC2"/>
+            <w:tabs>
+              <w:tab w:val="clear" w:pos="10494"/>
+              <w:tab w:val="right" w:pos="9972" w:leader="dot"/>
+            </w:tabs>
+            <w:rPr/>
+          </w:pPr>
+          <w:hyperlink w:anchor="1%25194._%25D0%25A1%25D1%2581%25D1%258B%">
+            <w:r>
+              <w:rPr>
+                <w:rStyle w:val="Style15"/>
+              </w:rPr>
+              <w:t>4. Ссылки и материалы</w:t>
+              <w:tab/>
+              <w:t>23</w:t>
             </w:r>
           </w:hyperlink>
           <w:r>
@@ -1969,44 +1978,6 @@
         <w:ind w:hanging="0" w:left="0"/>
         <w:jc w:val="center"/>
         <w:rPr>
-          <w:rFonts w:ascii="Times New Roman" w:hAnsi="Times New Roman" w:eastAsia="Times New Roman" w:cs="Times New Roman"/>
-          <w:b w:val="false"/>
-          <w:bCs w:val="false"/>
-          <w:i w:val="false"/>
-          <w:i w:val="false"/>
-          <w:iCs w:val="false"/>
-          <w:caps w:val="false"/>
-          <w:smallCaps w:val="false"/>
-          <w:color w:val="000000"/>
-          <w:sz w:val="28"/>
-          <w:szCs w:val="28"/>
-          <w:lang w:val="ru-RU"/>
-        </w:rPr>
-      </w:pPr>
-      <w:r>
-        <w:rPr>
-          <w:rFonts w:eastAsia="Times New Roman" w:cs="Times New Roman" w:ascii="Times New Roman" w:hAnsi="Times New Roman"/>
-          <w:b w:val="false"/>
-          <w:bCs w:val="false"/>
-          <w:i w:val="false"/>
-          <w:iCs w:val="false"/>
-          <w:caps w:val="false"/>
-          <w:smallCaps w:val="false"/>
-          <w:color w:val="000000"/>
-          <w:sz w:val="28"/>
-          <w:szCs w:val="28"/>
-          <w:lang w:val="ru-RU"/>
-        </w:rPr>
-      </w:r>
-    </w:p>
-    <w:p>
-      <w:pPr>
-        <w:pStyle w:val="Normal"/>
-        <w:bidi w:val="0"/>
-        <w:spacing w:lineRule="auto" w:line="360" w:before="0" w:afterAutospacing="0" w:after="0"/>
-        <w:ind w:hanging="0" w:left="0"/>
-        <w:jc w:val="center"/>
-        <w:rPr>
           <w:rFonts w:ascii="Noto Sans" w:hAnsi="Noto Sans" w:eastAsia="Times New Roman" w:cs="Times New Roman"/>
           <w:b/>
           <w:bCs/>
@@ -2022,6 +1993,19 @@
         </w:rPr>
       </w:pPr>
       <w:r>
+        <w:rPr/>
+      </w:r>
+    </w:p>
+    <w:p>
+      <w:pPr>
+        <w:pStyle w:val="Normal"/>
+        <w:bidi w:val="0"/>
+        <w:spacing w:lineRule="auto" w:line="360" w:before="0" w:afterAutospacing="0" w:after="0"/>
+        <w:ind w:hanging="0" w:left="0"/>
+        <w:jc w:val="center"/>
+        <w:rPr/>
+      </w:pPr>
+      <w:r>
         <w:rPr>
           <w:rFonts w:eastAsia="Times New Roman" w:cs="Times New Roman" w:ascii="Noto Sans" w:hAnsi="Noto Sans"/>
           <w:b/>
@@ -2035,21 +2019,51 @@
           <w:szCs w:val="32"/>
           <w:lang w:val="ru-RU"/>
         </w:rPr>
-      </w:r>
-    </w:p>
-    <w:p>
-      <w:pPr>
-        <w:pStyle w:val="Normal"/>
-        <w:bidi w:val="0"/>
-        <w:spacing w:lineRule="auto" w:line="360" w:before="0" w:afterAutospacing="0" w:after="0"/>
-        <w:ind w:hanging="0" w:left="0"/>
-        <w:jc w:val="center"/>
-        <w:rPr/>
-      </w:pPr>
-      <w:bookmarkStart w:id="0" w:name="1%25252525191.Введение%2525252519C"/>
-      <w:bookmarkStart w:id="1" w:name="1%252525191.Введение%25252519C"/>
+        <w:t>1.Введение</w:t>
+      </w:r>
+      <w:r>
+        <w:fldChar w:fldCharType="begin"/>
+      </w:r>
+      <w:r>
+        <w:rPr>
+          <w:smallCaps w:val="false"/>
+          <w:caps w:val="false"/>
+          <w:sz w:val="32"/>
+          <w:i w:val="false"/>
+          <w:b/>
+          <w:szCs w:val="32"/>
+          <w:iCs w:val="false"/>
+          <w:bCs/>
+          <w:rFonts w:eastAsia="Times New Roman" w:cs="Times New Roman" w:ascii="Noto Sans" w:hAnsi="Noto Sans"/>
+          <w:color w:val="000000"/>
+          <w:lang w:val="ru-RU"/>
+        </w:rPr>
+        <w:instrText xml:space="preserve"> TC "1.Введение" \l 3 </w:instrText>
+      </w:r>
+      <w:bookmarkStart w:id="0" w:name="1%191.Введение%19C"/>
       <w:bookmarkEnd w:id="0"/>
+      <w:r>
+        <w:rPr>
+          <w:smallCaps w:val="false"/>
+          <w:caps w:val="false"/>
+          <w:sz w:val="32"/>
+          <w:i w:val="false"/>
+          <w:b/>
+          <w:szCs w:val="32"/>
+          <w:iCs w:val="false"/>
+          <w:bCs/>
+          <w:rFonts w:eastAsia="Times New Roman" w:cs="Times New Roman" w:ascii="Noto Sans" w:hAnsi="Noto Sans"/>
+          <w:color w:val="000000"/>
+          <w:lang w:val="ru-RU"/>
+        </w:rPr>
+        <w:fldChar w:fldCharType="separate"/>
+      </w:r>
+      <w:bookmarkStart w:id="1" w:name="1%2525191.Введение%252519C"/>
+      <w:bookmarkStart w:id="2" w:name="2%252525191.Введение%25252519C"/>
+      <w:bookmarkStart w:id="3" w:name="1%25191.Введение%2519C"/>
       <w:bookmarkEnd w:id="1"/>
+      <w:bookmarkEnd w:id="2"/>
+      <w:bookmarkEnd w:id="3"/>
       <w:r>
         <w:rPr>
           <w:rFonts w:eastAsia="Times New Roman" w:cs="Times New Roman" w:ascii="Noto Sans" w:hAnsi="Noto Sans"/>
@@ -2064,10 +2078,6 @@
           <w:szCs w:val="32"/>
           <w:lang w:val="ru-RU"/>
         </w:rPr>
-        <w:t>1.Введение</w:t>
-      </w:r>
-      <w:r>
-        <w:fldChar w:fldCharType="begin"/>
       </w:r>
       <w:r>
         <w:rPr>
@@ -2083,35 +2093,21 @@
           <w:color w:val="000000"/>
           <w:lang w:val="ru-RU"/>
         </w:rPr>
-        <w:instrText xml:space="preserve"> TC "1.Введение" \l 3 </w:instrText>
-      </w:r>
-      <w:r>
-        <w:rPr>
-          <w:smallCaps w:val="false"/>
-          <w:caps w:val="false"/>
-          <w:sz w:val="32"/>
-          <w:i w:val="false"/>
-          <w:b/>
-          <w:szCs w:val="32"/>
-          <w:iCs w:val="false"/>
-          <w:bCs/>
-          <w:rFonts w:eastAsia="Times New Roman" w:cs="Times New Roman" w:ascii="Noto Sans" w:hAnsi="Noto Sans"/>
-          <w:color w:val="000000"/>
-          <w:lang w:val="ru-RU"/>
-        </w:rPr>
-        <w:fldChar w:fldCharType="separate"/>
-      </w:r>
-      <w:bookmarkStart w:id="2" w:name="1%2525191.Введение%252519C"/>
-      <w:bookmarkStart w:id="3" w:name="2%252525191.Введение%25252519C"/>
-      <w:bookmarkStart w:id="4" w:name="1%25191.Введение%2519C"/>
-      <w:bookmarkEnd w:id="2"/>
-      <w:bookmarkEnd w:id="3"/>
-      <w:bookmarkEnd w:id="4"/>
-      <w:r>
-        <w:rPr>
-          <w:rFonts w:eastAsia="Times New Roman" w:cs="Times New Roman" w:ascii="Noto Sans" w:hAnsi="Noto Sans"/>
+        <w:fldChar w:fldCharType="end"/>
+      </w:r>
+    </w:p>
+    <w:p>
+      <w:pPr>
+        <w:pStyle w:val="Normal"/>
+        <w:bidi w:val="0"/>
+        <w:spacing w:lineRule="auto" w:line="360" w:before="0" w:afterAutospacing="0" w:after="0"/>
+        <w:ind w:hanging="0" w:left="0"/>
+        <w:jc w:val="center"/>
+        <w:rPr>
+          <w:rFonts w:ascii="Noto Sans" w:hAnsi="Noto Sans" w:eastAsia="Times New Roman" w:cs="Times New Roman"/>
           <w:b/>
           <w:bCs/>
+          <w:i w:val="false"/>
           <w:i w:val="false"/>
           <w:iCs w:val="false"/>
           <w:caps w:val="false"/>
@@ -2121,36 +2117,12 @@
           <w:szCs w:val="32"/>
           <w:lang w:val="ru-RU"/>
         </w:rPr>
-      </w:r>
-      <w:r>
-        <w:rPr>
-          <w:smallCaps w:val="false"/>
-          <w:caps w:val="false"/>
-          <w:sz w:val="32"/>
-          <w:i w:val="false"/>
-          <w:b/>
-          <w:szCs w:val="32"/>
-          <w:iCs w:val="false"/>
-          <w:bCs/>
+      </w:pPr>
+      <w:r>
+        <w:rPr>
           <w:rFonts w:eastAsia="Times New Roman" w:cs="Times New Roman" w:ascii="Noto Sans" w:hAnsi="Noto Sans"/>
-          <w:color w:val="000000"/>
-          <w:lang w:val="ru-RU"/>
-        </w:rPr>
-        <w:fldChar w:fldCharType="end"/>
-      </w:r>
-    </w:p>
-    <w:p>
-      <w:pPr>
-        <w:pStyle w:val="Normal"/>
-        <w:bidi w:val="0"/>
-        <w:spacing w:lineRule="auto" w:line="360" w:before="0" w:afterAutospacing="0" w:after="0"/>
-        <w:ind w:hanging="0" w:left="0"/>
-        <w:jc w:val="center"/>
-        <w:rPr>
-          <w:rFonts w:ascii="Noto Sans" w:hAnsi="Noto Sans" w:eastAsia="Times New Roman" w:cs="Times New Roman"/>
           <w:b/>
           <w:bCs/>
-          <w:i w:val="false"/>
           <w:i w:val="false"/>
           <w:iCs w:val="false"/>
           <w:caps w:val="false"/>
@@ -2160,21 +2132,6 @@
           <w:szCs w:val="32"/>
           <w:lang w:val="ru-RU"/>
         </w:rPr>
-      </w:pPr>
-      <w:r>
-        <w:rPr>
-          <w:rFonts w:eastAsia="Times New Roman" w:cs="Times New Roman" w:ascii="Noto Sans" w:hAnsi="Noto Sans"/>
-          <w:b/>
-          <w:bCs/>
-          <w:i w:val="false"/>
-          <w:iCs w:val="false"/>
-          <w:caps w:val="false"/>
-          <w:smallCaps w:val="false"/>
-          <w:color w:val="000000"/>
-          <w:sz w:val="32"/>
-          <w:szCs w:val="32"/>
-          <w:lang w:val="ru-RU"/>
-        </w:rPr>
       </w:r>
     </w:p>
     <w:p>
@@ -2386,8 +2343,8 @@
         <w:jc w:val="center"/>
         <w:rPr/>
       </w:pPr>
-      <w:bookmarkStart w:id="5" w:name="1%252525191.1.Термины%25252519C"/>
-      <w:bookmarkEnd w:id="5"/>
+      <w:bookmarkStart w:id="4" w:name="1%252525191.1.Термины%25252519C"/>
+      <w:bookmarkEnd w:id="4"/>
       <w:r>
         <w:rPr>
           <w:rFonts w:ascii="Noto Sans" w:hAnsi="Noto Sans"/>
@@ -2407,6 +2364,8 @@
         </w:rPr>
         <w:instrText xml:space="preserve"> TC "1.1.Термины" \l 4 </w:instrText>
       </w:r>
+      <w:bookmarkStart w:id="5" w:name="1%191.1.Термины%19C"/>
+      <w:bookmarkEnd w:id="5"/>
       <w:r>
         <w:rPr>
           <w:b w:val="false"/>
@@ -2923,6 +2882,8 @@
         </w:rPr>
         <w:instrText xml:space="preserve"> TC "2.Теоретическая часть" \l 3 </w:instrText>
       </w:r>
+      <w:bookmarkStart w:id="9" w:name="1%192.Теоретическая_часть%19C"/>
+      <w:bookmarkEnd w:id="9"/>
       <w:r>
         <w:rPr>
           <w:b/>
@@ -2931,10 +2892,10 @@
         </w:rPr>
         <w:fldChar w:fldCharType="separate"/>
       </w:r>
-      <w:bookmarkStart w:id="9" w:name="1%2525192.Теоретическая_часть%252519C"/>
-      <w:bookmarkStart w:id="10" w:name="1%25192.Теоретическая_часть%2519C"/>
-      <w:bookmarkEnd w:id="9"/>
+      <w:bookmarkStart w:id="10" w:name="1%2525192.Теоретическая_часть%252519C"/>
+      <w:bookmarkStart w:id="11" w:name="1%25192.Теоретическая_часть%2519C"/>
       <w:bookmarkEnd w:id="10"/>
+      <w:bookmarkEnd w:id="11"/>
       <w:r>
         <w:rPr>
           <w:rFonts w:ascii="Noto Sans" w:hAnsi="Noto Sans"/>
@@ -2968,10 +2929,10 @@
         <w:jc w:val="center"/>
         <w:rPr/>
       </w:pPr>
-      <w:bookmarkStart w:id="11" w:name="1%25252525192.1.История_проекта%25252525"/>
-      <w:bookmarkStart w:id="12" w:name="1%2525252525192.1.История_проекта%252525"/>
-      <w:bookmarkEnd w:id="11"/>
+      <w:bookmarkStart w:id="12" w:name="1%25252525192.1.История_проекта%25252525"/>
+      <w:bookmarkStart w:id="13" w:name="1%2525252525192.1.История_проекта%252525"/>
       <w:bookmarkEnd w:id="12"/>
+      <w:bookmarkEnd w:id="13"/>
       <w:r>
         <w:rPr>
           <w:rFonts w:ascii="Noto Sans" w:hAnsi="Noto Sans"/>
@@ -2987,18 +2948,20 @@
         </w:rPr>
         <w:instrText xml:space="preserve"> TC "2.1.История проекта" \l 4 </w:instrText>
       </w:r>
+      <w:bookmarkStart w:id="14" w:name="1%192.1.История_проекта%19C"/>
+      <w:bookmarkEnd w:id="14"/>
       <w:r>
         <w:rPr>
           <w:rFonts w:ascii="Noto Sans" w:hAnsi="Noto Sans"/>
         </w:rPr>
         <w:fldChar w:fldCharType="separate"/>
       </w:r>
-      <w:bookmarkStart w:id="13" w:name="1%2525192.1.История_проекта%252519C"/>
-      <w:bookmarkStart w:id="14" w:name="1%252525192.1.История_проекта%25252519C"/>
-      <w:bookmarkStart w:id="15" w:name="1%25192.1.История_проекта%2519C"/>
-      <w:bookmarkEnd w:id="13"/>
-      <w:bookmarkEnd w:id="14"/>
+      <w:bookmarkStart w:id="15" w:name="1%2525192.1.История_проекта%252519C"/>
+      <w:bookmarkStart w:id="16" w:name="1%252525192.1.История_проекта%25252519C"/>
+      <w:bookmarkStart w:id="17" w:name="1%25192.1.История_проекта%2519C"/>
       <w:bookmarkEnd w:id="15"/>
+      <w:bookmarkEnd w:id="16"/>
+      <w:bookmarkEnd w:id="17"/>
       <w:r>
         <w:rPr>
           <w:rFonts w:ascii="Noto Sans" w:hAnsi="Noto Sans"/>
@@ -3203,8 +3166,8 @@
         <w:jc w:val="center"/>
         <w:rPr/>
       </w:pPr>
-      <w:bookmarkStart w:id="16" w:name="1%25252525192.2.Общее_устройство.%252525"/>
-      <w:bookmarkEnd w:id="16"/>
+      <w:bookmarkStart w:id="18" w:name="1%25252525192.2.Общее_устройство.%252525"/>
+      <w:bookmarkEnd w:id="18"/>
       <w:r>
         <w:rPr>
           <w:rFonts w:ascii="Noto Sans" w:hAnsi="Noto Sans"/>
@@ -3220,18 +3183,20 @@
         </w:rPr>
         <w:instrText xml:space="preserve"> TC "2.2.Общее устройство." \l 4 </w:instrText>
       </w:r>
+      <w:bookmarkStart w:id="19" w:name="1%192.2.Общее_устройство.%19C"/>
+      <w:bookmarkEnd w:id="19"/>
       <w:r>
         <w:rPr>
           <w:rFonts w:ascii="Noto Sans" w:hAnsi="Noto Sans"/>
         </w:rPr>
         <w:fldChar w:fldCharType="separate"/>
       </w:r>
-      <w:bookmarkStart w:id="17" w:name="1%2525192.2.Общее_устройство.%252519C"/>
-      <w:bookmarkStart w:id="18" w:name="1%252525192.2.Общее_устройство.%25252519"/>
-      <w:bookmarkStart w:id="19" w:name="1%25192.2.Общее_устройство.%2519C"/>
-      <w:bookmarkEnd w:id="17"/>
-      <w:bookmarkEnd w:id="18"/>
-      <w:bookmarkEnd w:id="19"/>
+      <w:bookmarkStart w:id="20" w:name="1%2525192.2.Общее_устройство.%252519C"/>
+      <w:bookmarkStart w:id="21" w:name="1%252525192.2.Общее_устройство.%25252519"/>
+      <w:bookmarkStart w:id="22" w:name="1%25192.2.Общее_устройство.%2519C"/>
+      <w:bookmarkEnd w:id="20"/>
+      <w:bookmarkEnd w:id="21"/>
+      <w:bookmarkEnd w:id="22"/>
       <w:r>
         <w:rPr>
           <w:rFonts w:ascii="Noto Sans" w:hAnsi="Noto Sans"/>
@@ -3736,8 +3701,8 @@
         <w:jc w:val="center"/>
         <w:rPr/>
       </w:pPr>
-      <w:bookmarkStart w:id="20" w:name="1%25252525192.3.Аналитические_данные.%25"/>
-      <w:bookmarkEnd w:id="20"/>
+      <w:bookmarkStart w:id="23" w:name="1%25252525192.3.Аналитические_данные.%25"/>
+      <w:bookmarkEnd w:id="23"/>
       <w:r>
         <w:rPr>
           <w:rFonts w:ascii="Noto Sans" w:hAnsi="Noto Sans"/>
@@ -3759,6 +3724,8 @@
         </w:rPr>
         <w:instrText xml:space="preserve"> TC "2.3.Аналитические данные." \l 4 </w:instrText>
       </w:r>
+      <w:bookmarkStart w:id="24" w:name="1%192.3.Аналитические_данные.%19C"/>
+      <w:bookmarkEnd w:id="24"/>
       <w:r>
         <w:rPr>
           <w:i w:val="false"/>
@@ -3768,12 +3735,12 @@
         </w:rPr>
         <w:fldChar w:fldCharType="separate"/>
       </w:r>
-      <w:bookmarkStart w:id="21" w:name="1%2525192.3.Аналитические_данные.%252519"/>
-      <w:bookmarkStart w:id="22" w:name="1%252525192.3.Аналитические_данные.%2525"/>
-      <w:bookmarkStart w:id="23" w:name="1%25192.3.Аналитические_данные.%2519C"/>
-      <w:bookmarkEnd w:id="21"/>
-      <w:bookmarkEnd w:id="22"/>
-      <w:bookmarkEnd w:id="23"/>
+      <w:bookmarkStart w:id="25" w:name="1%2525192.3.Аналитические_данные.%252519"/>
+      <w:bookmarkStart w:id="26" w:name="1%252525192.3.Аналитические_данные.%2525"/>
+      <w:bookmarkStart w:id="27" w:name="1%25192.3.Аналитические_данные.%2519C"/>
+      <w:bookmarkEnd w:id="25"/>
+      <w:bookmarkEnd w:id="26"/>
+      <w:bookmarkEnd w:id="27"/>
       <w:r>
         <w:rPr>
           <w:rFonts w:ascii="Noto Sans" w:hAnsi="Noto Sans"/>
@@ -4990,8 +4957,8 @@
           <w:rFonts w:ascii="Noto Sans" w:hAnsi="Noto Sans"/>
         </w:rPr>
       </w:pPr>
-      <w:bookmarkStart w:id="24" w:name="1%25252525192.4.Необходимые_электронные_"/>
-      <w:bookmarkEnd w:id="24"/>
+      <w:bookmarkStart w:id="28" w:name="1%25252525192.4.Необходимые_электронные_"/>
+      <w:bookmarkEnd w:id="28"/>
       <w:r>
         <w:rPr>
           <w:rFonts w:ascii="Noto Sans" w:hAnsi="Noto Sans"/>
@@ -5013,6 +4980,8 @@
         </w:rPr>
         <w:instrText xml:space="preserve"> TC "2.4.Необходимые электронные компоненты." \l 4 </w:instrText>
       </w:r>
+      <w:bookmarkStart w:id="29" w:name="1%192.4.Необходимые_электронные_компонен"/>
+      <w:bookmarkEnd w:id="29"/>
       <w:r>
         <w:rPr>
           <w:i w:val="false"/>
@@ -5022,12 +4991,12 @@
         </w:rPr>
         <w:fldChar w:fldCharType="separate"/>
       </w:r>
-      <w:bookmarkStart w:id="25" w:name="1%2525192.4.Необходимые_электронные_комп"/>
-      <w:bookmarkStart w:id="26" w:name="1%252525192.4.Необходимые_электронные_ко"/>
-      <w:bookmarkStart w:id="27" w:name="1%25192.4.Необходимые_электронные_компон"/>
-      <w:bookmarkEnd w:id="25"/>
-      <w:bookmarkEnd w:id="26"/>
-      <w:bookmarkEnd w:id="27"/>
+      <w:bookmarkStart w:id="30" w:name="1%2525192.4.Необходимые_электронные_комп"/>
+      <w:bookmarkStart w:id="31" w:name="1%252525192.4.Необходимые_электронные_ко"/>
+      <w:bookmarkStart w:id="32" w:name="1%25192.4.Необходимые_электронные_компон"/>
+      <w:bookmarkEnd w:id="30"/>
+      <w:bookmarkEnd w:id="31"/>
+      <w:bookmarkEnd w:id="32"/>
       <w:r>
         <w:rPr>
           <w:rFonts w:ascii="Noto Sans" w:hAnsi="Noto Sans"/>
@@ -5631,8 +5600,8 @@
           <w:rFonts w:ascii="Noto Sans" w:hAnsi="Noto Sans"/>
         </w:rPr>
       </w:pPr>
-      <w:bookmarkStart w:id="28" w:name="1%25252525192.5.Разработка_моделей%25252"/>
-      <w:bookmarkEnd w:id="28"/>
+      <w:bookmarkStart w:id="33" w:name="1%25252525192.5.Разработка_моделей%25252"/>
+      <w:bookmarkEnd w:id="33"/>
       <w:r>
         <w:rPr>
           <w:rFonts w:ascii="Noto Sans" w:hAnsi="Noto Sans"/>
@@ -5654,6 +5623,8 @@
         </w:rPr>
         <w:instrText xml:space="preserve"> TC "2.5.Разработка моделей" \l 4 </w:instrText>
       </w:r>
+      <w:bookmarkStart w:id="34" w:name="1%192.5.Разработка_моделей%19C"/>
+      <w:bookmarkEnd w:id="34"/>
       <w:r>
         <w:rPr>
           <w:i w:val="false"/>
@@ -5663,12 +5634,12 @@
         </w:rPr>
         <w:fldChar w:fldCharType="separate"/>
       </w:r>
-      <w:bookmarkStart w:id="29" w:name="1%2525192.5.Разработка_моделей%252519C"/>
-      <w:bookmarkStart w:id="30" w:name="1%252525192.5.Разработка_моделей%2525251"/>
-      <w:bookmarkStart w:id="31" w:name="1%25192.5.Разработка_моделей%2519C"/>
-      <w:bookmarkEnd w:id="29"/>
-      <w:bookmarkEnd w:id="30"/>
-      <w:bookmarkEnd w:id="31"/>
+      <w:bookmarkStart w:id="35" w:name="1%2525192.5.Разработка_моделей%252519C"/>
+      <w:bookmarkStart w:id="36" w:name="1%252525192.5.Разработка_моделей%2525251"/>
+      <w:bookmarkStart w:id="37" w:name="1%25192.5.Разработка_моделей%2519C"/>
+      <w:bookmarkEnd w:id="35"/>
+      <w:bookmarkEnd w:id="36"/>
+      <w:bookmarkEnd w:id="37"/>
       <w:r>
         <w:rPr>
           <w:rFonts w:ascii="Noto Sans" w:hAnsi="Noto Sans"/>
@@ -7099,8 +7070,8 @@
           <w:u w:val="none"/>
         </w:rPr>
       </w:pPr>
-      <w:bookmarkStart w:id="32" w:name="1%252525192.6._Итоговая_тоимость%2525251"/>
-      <w:bookmarkEnd w:id="32"/>
+      <w:bookmarkStart w:id="38" w:name="1%252525192.6._Итоговая_тоимость%2525251"/>
+      <w:bookmarkEnd w:id="38"/>
       <w:r>
         <w:rPr>
           <w:rFonts w:ascii="Noto Sans" w:hAnsi="Noto Sans"/>
@@ -7122,6 +7093,8 @@
         </w:rPr>
         <w:instrText xml:space="preserve"> TC "2.6. Итоговая тоимость" \l 4 </w:instrText>
       </w:r>
+      <w:bookmarkStart w:id="39" w:name="1%192.6._Итоговая_тоимость%19C"/>
+      <w:bookmarkEnd w:id="39"/>
       <w:r>
         <w:rPr>
           <w:i w:val="false"/>
@@ -7131,10 +7104,10 @@
         </w:rPr>
         <w:fldChar w:fldCharType="separate"/>
       </w:r>
-      <w:bookmarkStart w:id="33" w:name="1%2525192.6._Итоговая_тоимость%252519C"/>
-      <w:bookmarkStart w:id="34" w:name="1%25192.6._Итоговая_тоимость%2519C"/>
-      <w:bookmarkEnd w:id="33"/>
-      <w:bookmarkEnd w:id="34"/>
+      <w:bookmarkStart w:id="40" w:name="1%2525192.6._Итоговая_тоимость%252519C"/>
+      <w:bookmarkStart w:id="41" w:name="1%25192.6._Итоговая_тоимость%2519C"/>
+      <w:bookmarkEnd w:id="40"/>
+      <w:bookmarkEnd w:id="41"/>
       <w:r>
         <w:rPr>
           <w:rFonts w:ascii="Noto Sans" w:hAnsi="Noto Sans"/>
@@ -8166,8 +8139,8 @@
           <w:rFonts w:ascii="Noto Sans" w:hAnsi="Noto Sans"/>
         </w:rPr>
       </w:pPr>
-      <w:bookmarkStart w:id="35" w:name="1%2525193._Практическая_часть.%252519C"/>
-      <w:bookmarkEnd w:id="35"/>
+      <w:bookmarkStart w:id="42" w:name="1%2525193._Практическая_часть.%252519C"/>
+      <w:bookmarkEnd w:id="42"/>
       <w:r>
         <w:rPr>
           <w:rFonts w:ascii="Noto Sans" w:hAnsi="Noto Sans"/>
@@ -8193,6 +8166,8 @@
         </w:rPr>
         <w:instrText xml:space="preserve"> TC "3. Практическая часть." \l 3 </w:instrText>
       </w:r>
+      <w:bookmarkStart w:id="43" w:name="1%193._Практическая_часть.%19C"/>
+      <w:bookmarkEnd w:id="43"/>
       <w:r>
         <w:rPr>
           <w:i w:val="false"/>
@@ -8204,8 +8179,8 @@
         </w:rPr>
         <w:fldChar w:fldCharType="separate"/>
       </w:r>
-      <w:bookmarkStart w:id="36" w:name="1%25193._Практическая_часть.%2519C"/>
-      <w:bookmarkEnd w:id="36"/>
+      <w:bookmarkStart w:id="44" w:name="1%25193._Практическая_часть.%2519C"/>
+      <w:bookmarkEnd w:id="44"/>
       <w:r>
         <w:rPr>
           <w:rFonts w:ascii="Noto Sans" w:hAnsi="Noto Sans"/>
@@ -8241,8 +8216,8 @@
           <w:bCs w:val="false"/>
         </w:rPr>
       </w:pPr>
-      <w:bookmarkStart w:id="37" w:name="1%2525193.1._Сборка.%252519C"/>
-      <w:bookmarkEnd w:id="37"/>
+      <w:bookmarkStart w:id="45" w:name="1%2525193.1._Сборка.%252519C"/>
+      <w:bookmarkEnd w:id="45"/>
       <w:r>
         <w:rPr>
           <w:rFonts w:ascii="Noto Sans" w:hAnsi="Noto Sans"/>
@@ -8262,6 +8237,8 @@
         </w:rPr>
         <w:instrText xml:space="preserve"> TC "3.1. Сборка." \l 4 </w:instrText>
       </w:r>
+      <w:bookmarkStart w:id="46" w:name="1%193.1._Сборка.%19C"/>
+      <w:bookmarkEnd w:id="46"/>
       <w:r>
         <w:rPr>
           <w:b w:val="false"/>
@@ -8270,8 +8247,8 @@
         </w:rPr>
         <w:fldChar w:fldCharType="separate"/>
       </w:r>
-      <w:bookmarkStart w:id="38" w:name="1%25193.1._Сборка.%2519C"/>
-      <w:bookmarkEnd w:id="38"/>
+      <w:bookmarkStart w:id="47" w:name="1%25193.1._Сборка.%2519C"/>
+      <w:bookmarkEnd w:id="47"/>
       <w:r>
         <w:rPr>
           <w:rFonts w:ascii="Noto Sans" w:hAnsi="Noto Sans"/>
@@ -8318,6 +8295,9 @@
         <w:t xml:space="preserve">1) Берём две доски 50х10х2 см и выкладываем металлические скобы так, как на картинке и закрепляем их </w:t>
       </w:r>
       <w:r>
+        <w:rPr>
+          <w:rFonts w:ascii="Noto Sans" w:hAnsi="Noto Sans"/>
+        </w:rPr>
         <w:drawing>
           <wp:anchor behindDoc="0" distT="0" distB="0" distL="0" distR="0" simplePos="0" locked="0" layoutInCell="0" allowOverlap="1" relativeHeight="11">
             <wp:simplePos x="0" y="0"/>
@@ -8363,27 +8343,9 @@
             </a:graphic>
           </wp:anchor>
         </w:drawing>
-      </w:r>
-      <w:r>
-        <w:rPr>
-          <w:rFonts w:ascii="Noto Sans" w:hAnsi="Noto Sans"/>
-        </w:rPr>
-        <w:t>саморезами 3.5х16 мм в количестве 12 шт.</w:t>
-      </w:r>
-    </w:p>
-    <w:p>
-      <w:pPr>
-        <w:pStyle w:val="Normal"/>
-        <w:bidi w:val="0"/>
-        <w:ind w:hanging="0" w:left="0"/>
-        <w:rPr>
-          <w:rFonts w:ascii="Noto Sans" w:hAnsi="Noto Sans"/>
-        </w:rPr>
-      </w:pPr>
-      <w:r>
-        <w:rPr>
-          <w:rFonts w:ascii="Noto Sans" w:hAnsi="Noto Sans"/>
-        </w:rPr>
+        <w:t>саморезами 3.5х16 мм в кол</w:t>
+      </w:r>
+      <w:r>
         <w:drawing>
           <wp:anchor behindDoc="0" distT="0" distB="0" distL="0" distR="0" simplePos="0" locked="0" layoutInCell="0" allowOverlap="1" relativeHeight="12">
             <wp:simplePos x="0" y="0"/>
@@ -8391,7 +8353,7 @@
               <wp:posOffset>3309620</wp:posOffset>
             </wp:positionH>
             <wp:positionV relativeFrom="paragraph">
-              <wp:posOffset>69215</wp:posOffset>
+              <wp:posOffset>884555</wp:posOffset>
             </wp:positionV>
             <wp:extent cx="3199765" cy="3317875"/>
             <wp:effectExtent l="0" t="0" r="0" b="0"/>
@@ -8429,6 +8391,27 @@
             </a:graphic>
           </wp:anchor>
         </w:drawing>
+      </w:r>
+      <w:r>
+        <w:rPr>
+          <w:rFonts w:ascii="Noto Sans" w:hAnsi="Noto Sans"/>
+        </w:rPr>
+        <w:t>ичестве 12 шт.</w:t>
+      </w:r>
+    </w:p>
+    <w:p>
+      <w:pPr>
+        <w:pStyle w:val="Normal"/>
+        <w:bidi w:val="0"/>
+        <w:ind w:hanging="0" w:left="0"/>
+        <w:rPr>
+          <w:rFonts w:ascii="Noto Sans" w:hAnsi="Noto Sans"/>
+        </w:rPr>
+      </w:pPr>
+      <w:r>
+        <w:rPr>
+          <w:rFonts w:ascii="Noto Sans" w:hAnsi="Noto Sans"/>
+        </w:rPr>
         <w:drawing>
           <wp:anchor behindDoc="0" distT="0" distB="0" distL="0" distR="0" simplePos="0" locked="0" layoutInCell="0" allowOverlap="1" relativeHeight="13">
             <wp:simplePos x="0" y="0"/>
@@ -8519,171 +8502,6 @@
             </a:graphic>
           </wp:anchor>
         </w:drawing>
-      </w:r>
-    </w:p>
-    <w:p>
-      <w:pPr>
-        <w:pStyle w:val="Normal"/>
-        <w:bidi w:val="0"/>
-        <w:ind w:hanging="0" w:left="0"/>
-        <w:rPr>
-          <w:rFonts w:ascii="Noto Sans" w:hAnsi="Noto Sans"/>
-        </w:rPr>
-      </w:pPr>
-      <w:r>
-        <w:rPr>
-          <w:rFonts w:ascii="Noto Sans" w:hAnsi="Noto Sans"/>
-        </w:rPr>
-      </w:r>
-    </w:p>
-    <w:p>
-      <w:pPr>
-        <w:pStyle w:val="Normal"/>
-        <w:bidi w:val="0"/>
-        <w:ind w:hanging="0" w:left="0"/>
-        <w:rPr>
-          <w:rFonts w:ascii="Noto Sans" w:hAnsi="Noto Sans"/>
-        </w:rPr>
-      </w:pPr>
-      <w:r>
-        <w:rPr>
-          <w:rFonts w:ascii="Noto Sans" w:hAnsi="Noto Sans"/>
-        </w:rPr>
-      </w:r>
-    </w:p>
-    <w:p>
-      <w:pPr>
-        <w:pStyle w:val="Normal"/>
-        <w:bidi w:val="0"/>
-        <w:ind w:hanging="0" w:left="0"/>
-        <w:rPr>
-          <w:rFonts w:ascii="Noto Sans" w:hAnsi="Noto Sans"/>
-        </w:rPr>
-      </w:pPr>
-      <w:r>
-        <w:rPr>
-          <w:rFonts w:ascii="Noto Sans" w:hAnsi="Noto Sans"/>
-        </w:rPr>
-      </w:r>
-    </w:p>
-    <w:p>
-      <w:pPr>
-        <w:pStyle w:val="Normal"/>
-        <w:bidi w:val="0"/>
-        <w:ind w:hanging="0" w:left="0"/>
-        <w:rPr>
-          <w:rFonts w:ascii="Noto Sans" w:hAnsi="Noto Sans"/>
-        </w:rPr>
-      </w:pPr>
-      <w:r>
-        <w:rPr>
-          <w:rFonts w:ascii="Noto Sans" w:hAnsi="Noto Sans"/>
-        </w:rPr>
-      </w:r>
-    </w:p>
-    <w:p>
-      <w:pPr>
-        <w:pStyle w:val="Normal"/>
-        <w:bidi w:val="0"/>
-        <w:ind w:hanging="0" w:left="0"/>
-        <w:rPr>
-          <w:rFonts w:ascii="Noto Sans" w:hAnsi="Noto Sans"/>
-        </w:rPr>
-      </w:pPr>
-      <w:r>
-        <w:rPr>
-          <w:rFonts w:ascii="Noto Sans" w:hAnsi="Noto Sans"/>
-        </w:rPr>
-      </w:r>
-    </w:p>
-    <w:p>
-      <w:pPr>
-        <w:pStyle w:val="Normal"/>
-        <w:bidi w:val="0"/>
-        <w:ind w:hanging="0" w:left="0"/>
-        <w:rPr>
-          <w:rFonts w:ascii="Noto Sans" w:hAnsi="Noto Sans"/>
-        </w:rPr>
-      </w:pPr>
-      <w:r>
-        <w:rPr>
-          <w:rFonts w:ascii="Noto Sans" w:hAnsi="Noto Sans"/>
-        </w:rPr>
-      </w:r>
-    </w:p>
-    <w:p>
-      <w:pPr>
-        <w:pStyle w:val="Normal"/>
-        <w:bidi w:val="0"/>
-        <w:ind w:hanging="0" w:left="0"/>
-        <w:rPr>
-          <w:rFonts w:ascii="Noto Sans" w:hAnsi="Noto Sans"/>
-        </w:rPr>
-      </w:pPr>
-      <w:r>
-        <w:rPr>
-          <w:rFonts w:ascii="Noto Sans" w:hAnsi="Noto Sans"/>
-        </w:rPr>
-      </w:r>
-    </w:p>
-    <w:p>
-      <w:pPr>
-        <w:pStyle w:val="Normal"/>
-        <w:bidi w:val="0"/>
-        <w:ind w:hanging="0" w:left="0"/>
-        <w:rPr>
-          <w:rFonts w:ascii="Noto Sans" w:hAnsi="Noto Sans"/>
-        </w:rPr>
-      </w:pPr>
-      <w:r>
-        <w:rPr>
-          <w:rFonts w:ascii="Noto Sans" w:hAnsi="Noto Sans"/>
-        </w:rPr>
-      </w:r>
-    </w:p>
-    <w:p>
-      <w:pPr>
-        <w:pStyle w:val="Normal"/>
-        <w:bidi w:val="0"/>
-        <w:ind w:hanging="0" w:left="0"/>
-        <w:rPr>
-          <w:rFonts w:ascii="Noto Sans" w:hAnsi="Noto Sans"/>
-        </w:rPr>
-      </w:pPr>
-      <w:r>
-        <w:rPr>
-          <w:rFonts w:ascii="Noto Sans" w:hAnsi="Noto Sans"/>
-        </w:rPr>
-      </w:r>
-    </w:p>
-    <w:p>
-      <w:pPr>
-        <w:pStyle w:val="Normal"/>
-        <w:bidi w:val="0"/>
-        <w:ind w:hanging="0" w:left="0"/>
-        <w:rPr>
-          <w:rFonts w:ascii="Noto Sans" w:hAnsi="Noto Sans"/>
-        </w:rPr>
-      </w:pPr>
-      <w:r>
-        <w:rPr>
-          <w:rFonts w:ascii="Noto Sans" w:hAnsi="Noto Sans"/>
-        </w:rPr>
-      </w:r>
-    </w:p>
-    <w:p>
-      <w:pPr>
-        <w:pStyle w:val="Normal"/>
-        <w:bidi w:val="0"/>
-        <w:ind w:hanging="0" w:left="0"/>
-        <w:rPr>
-          <w:rFonts w:ascii="Noto Sans" w:hAnsi="Noto Sans"/>
-        </w:rPr>
-      </w:pPr>
-      <w:r>
-        <w:rPr>
-          <w:rFonts w:ascii="Noto Sans" w:hAnsi="Noto Sans"/>
-        </w:rPr>
       </w:r>
     </w:p>
     <w:p>
@@ -9316,36 +9134,6 @@
             </a:graphic>
           </wp:anchor>
         </w:drawing>
-      </w:r>
-    </w:p>
-    <w:p>
-      <w:pPr>
-        <w:pStyle w:val="Normal"/>
-        <w:bidi w:val="0"/>
-        <w:ind w:hanging="0" w:left="0"/>
-        <w:rPr>
-          <w:rFonts w:ascii="Noto Sans" w:hAnsi="Noto Sans"/>
-        </w:rPr>
-      </w:pPr>
-      <w:r>
-        <w:rPr>
-          <w:rFonts w:ascii="Noto Sans" w:hAnsi="Noto Sans"/>
-        </w:rPr>
-      </w:r>
-    </w:p>
-    <w:p>
-      <w:pPr>
-        <w:pStyle w:val="Normal"/>
-        <w:bidi w:val="0"/>
-        <w:ind w:hanging="0" w:left="0"/>
-        <w:rPr>
-          <w:rFonts w:ascii="Noto Sans" w:hAnsi="Noto Sans"/>
-        </w:rPr>
-      </w:pPr>
-      <w:r>
-        <w:rPr>
-          <w:rFonts w:ascii="Noto Sans" w:hAnsi="Noto Sans"/>
-        </w:rPr>
       </w:r>
     </w:p>
     <w:p>
@@ -10502,6 +10290,8 @@
         </w:rPr>
         <w:instrText xml:space="preserve"> TC "4. Ссылки и материалы" \l 2 </w:instrText>
       </w:r>
+      <w:bookmarkStart w:id="48" w:name="1%194._Ссылки_и_материалы%19C"/>
+      <w:bookmarkEnd w:id="48"/>
       <w:r>
         <w:rPr>
           <w:rFonts w:ascii="Noto Sans" w:hAnsi="Noto Sans"/>
@@ -10525,57 +10315,68 @@
         <w:pStyle w:val="Normal"/>
         <w:bidi w:val="0"/>
         <w:ind w:hanging="0" w:left="0"/>
-        <w:rPr>
-          <w:rFonts w:ascii="Noto Sans" w:hAnsi="Noto Sans"/>
-        </w:rPr>
-      </w:pPr>
-      <w:r>
-        <w:rPr>
-          <w:rFonts w:ascii="Noto Sans" w:hAnsi="Noto Sans"/>
-        </w:rPr>
-        <w:t>репозиторий проекта:</w:t>
-      </w:r>
-      <w:r>
-        <w:rPr>
-          <w:rFonts w:ascii="Noto Sans" w:hAnsi="Noto Sans"/>
-        </w:rPr>
-        <w:t>　</w:t>
-      </w:r>
-      <w:r>
-        <w:rPr>
-          <w:rFonts w:ascii="Noto Sans" w:hAnsi="Noto Sans"/>
-        </w:rPr>
-        <w:t>https://github.com/sawarinekodesu/pet-recycle-stand/tree/main</w:t>
-      </w:r>
-    </w:p>
-    <w:p>
-      <w:pPr>
-        <w:pStyle w:val="Normal"/>
-        <w:bidi w:val="0"/>
-        <w:ind w:hanging="0" w:left="0"/>
-        <w:rPr>
-          <w:rFonts w:ascii="Noto Sans" w:hAnsi="Noto Sans"/>
-        </w:rPr>
-      </w:pPr>
-      <w:r>
-        <w:rPr>
-          <w:rFonts w:ascii="Noto Sans" w:hAnsi="Noto Sans"/>
-        </w:rPr>
-      </w:r>
-    </w:p>
-    <w:p>
-      <w:pPr>
-        <w:pStyle w:val="Normal"/>
-        <w:bidi w:val="0"/>
-        <w:ind w:hanging="0" w:left="0"/>
-        <w:rPr>
-          <w:rFonts w:ascii="Noto Sans" w:hAnsi="Noto Sans"/>
-        </w:rPr>
-      </w:pPr>
-      <w:r>
-        <w:rPr>
-          <w:rFonts w:ascii="Noto Sans" w:hAnsi="Noto Sans"/>
-        </w:rPr>
+        <w:jc w:val="center"/>
+        <w:rPr>
+          <w:rFonts w:ascii="Noto Sans" w:hAnsi="Noto Sans"/>
+        </w:rPr>
+      </w:pPr>
+      <w:r>
+        <w:rPr/>
+      </w:r>
+    </w:p>
+    <w:p>
+      <w:pPr>
+        <w:pStyle w:val="Normal"/>
+        <w:bidi w:val="0"/>
+        <w:ind w:hanging="0" w:left="0"/>
+        <w:rPr>
+          <w:rFonts w:ascii="Noto Sans" w:hAnsi="Noto Sans"/>
+        </w:rPr>
+      </w:pPr>
+      <w:r>
+        <w:rPr>
+          <w:rFonts w:ascii="Noto Sans" w:hAnsi="Noto Sans"/>
+        </w:rPr>
+        <w:tab/>
+        <w:t>репозиторий проекта: https://github.com/sawarinekodesu/pet-recycle-stand/tree/main</w:t>
+      </w:r>
+    </w:p>
+    <w:p>
+      <w:pPr>
+        <w:pStyle w:val="Normal"/>
+        <w:bidi w:val="0"/>
+        <w:ind w:hanging="0" w:left="0"/>
+        <w:rPr>
+          <w:rFonts w:ascii="Noto Sans" w:hAnsi="Noto Sans"/>
+        </w:rPr>
+      </w:pPr>
+      <w:r>
+        <w:rPr>
+          <w:rFonts w:ascii="Noto Sans" w:hAnsi="Noto Sans"/>
+        </w:rPr>
+        <w:tab/>
+      </w:r>
+      <w:r>
+        <w:rPr>
+          <w:rFonts w:ascii="Noto Sans" w:hAnsi="Noto Sans"/>
+        </w:rPr>
+        <w:t xml:space="preserve">youtube канал автора бутылкореза и видео про создание бутылкореза: </w:t>
+      </w:r>
+    </w:p>
+    <w:p>
+      <w:pPr>
+        <w:pStyle w:val="Normal"/>
+        <w:bidi w:val="0"/>
+        <w:ind w:hanging="0" w:left="0"/>
+        <w:rPr>
+          <w:rFonts w:ascii="Noto Sans" w:hAnsi="Noto Sans"/>
+        </w:rPr>
+      </w:pPr>
+      <w:r>
+        <w:rPr>
+          <w:rFonts w:ascii="Noto Sans" w:hAnsi="Noto Sans"/>
+        </w:rPr>
+        <w:t>https://www.youtube.com/watch?v=OMOyUYNo1c4&amp;t=803s</w:t>
       </w:r>
     </w:p>
     <w:p>
@@ -13152,6 +12953,18 @@
     </w:pPr>
     <w:rPr/>
   </w:style>
+  <w:style w:type="paragraph" w:styleId="TOC4">
+    <w:name w:val="TOC 4"/>
+    <w:basedOn w:val="Style17"/>
+    <w:pPr>
+      <w:tabs>
+        <w:tab w:val="clear" w:pos="709"/>
+        <w:tab w:val="right" w:pos="9927" w:leader="dot"/>
+      </w:tabs>
+      <w:ind w:hanging="0" w:left="850"/>
+    </w:pPr>
+    <w:rPr/>
+  </w:style>
   <w:style w:type="numbering" w:styleId="Style19">
     <w:name w:val="Маркированный •"/>
     <w:qFormat/>

</xml_diff>

<commit_message>
redact errors in  main text
</commit_message>
<xml_diff>
--- a/Main text.docx
+++ b/Main text.docx
@@ -1139,9 +1139,9 @@
       <w:sdtContent>
         <w:p>
           <w:pPr>
-            <w:pStyle w:val="TOC3"/>
+            <w:pStyle w:val="TOC1"/>
             <w:tabs>
-              <w:tab w:val="clear" w:pos="10210"/>
+              <w:tab w:val="clear" w:pos="10777"/>
               <w:tab w:val="right" w:pos="9972" w:leader="dot"/>
             </w:tabs>
             <w:rPr/>
@@ -1174,9 +1174,9 @@
         </w:p>
         <w:p>
           <w:pPr>
-            <w:pStyle w:val="TOC4"/>
+            <w:pStyle w:val="TOC2"/>
             <w:tabs>
-              <w:tab w:val="clear" w:pos="9927"/>
+              <w:tab w:val="clear" w:pos="10494"/>
               <w:tab w:val="right" w:pos="9972" w:leader="dot"/>
             </w:tabs>
             <w:rPr/>
@@ -1194,9 +1194,9 @@
         </w:p>
         <w:p>
           <w:pPr>
-            <w:pStyle w:val="TOC3"/>
+            <w:pStyle w:val="TOC1"/>
             <w:tabs>
-              <w:tab w:val="clear" w:pos="10210"/>
+              <w:tab w:val="clear" w:pos="10777"/>
               <w:tab w:val="right" w:pos="9972" w:leader="dot"/>
             </w:tabs>
             <w:rPr/>
@@ -1214,9 +1214,9 @@
         </w:p>
         <w:p>
           <w:pPr>
-            <w:pStyle w:val="TOC4"/>
+            <w:pStyle w:val="TOC2"/>
             <w:tabs>
-              <w:tab w:val="clear" w:pos="9927"/>
+              <w:tab w:val="clear" w:pos="10494"/>
               <w:tab w:val="right" w:pos="9972" w:leader="dot"/>
             </w:tabs>
             <w:rPr/>
@@ -1234,9 +1234,9 @@
         </w:p>
         <w:p>
           <w:pPr>
-            <w:pStyle w:val="TOC4"/>
+            <w:pStyle w:val="TOC2"/>
             <w:tabs>
-              <w:tab w:val="clear" w:pos="9927"/>
+              <w:tab w:val="clear" w:pos="10494"/>
               <w:tab w:val="right" w:pos="9972" w:leader="dot"/>
             </w:tabs>
             <w:rPr/>
@@ -1254,9 +1254,9 @@
         </w:p>
         <w:p>
           <w:pPr>
-            <w:pStyle w:val="TOC4"/>
+            <w:pStyle w:val="TOC2"/>
             <w:tabs>
-              <w:tab w:val="clear" w:pos="9927"/>
+              <w:tab w:val="clear" w:pos="10494"/>
               <w:tab w:val="right" w:pos="9972" w:leader="dot"/>
             </w:tabs>
             <w:rPr/>
@@ -1274,9 +1274,9 @@
         </w:p>
         <w:p>
           <w:pPr>
-            <w:pStyle w:val="TOC4"/>
+            <w:pStyle w:val="TOC2"/>
             <w:tabs>
-              <w:tab w:val="clear" w:pos="9927"/>
+              <w:tab w:val="clear" w:pos="10494"/>
               <w:tab w:val="right" w:pos="9972" w:leader="dot"/>
             </w:tabs>
             <w:rPr/>
@@ -1294,9 +1294,9 @@
         </w:p>
         <w:p>
           <w:pPr>
-            <w:pStyle w:val="TOC4"/>
+            <w:pStyle w:val="TOC2"/>
             <w:tabs>
-              <w:tab w:val="clear" w:pos="9927"/>
+              <w:tab w:val="clear" w:pos="10494"/>
               <w:tab w:val="right" w:pos="9972" w:leader="dot"/>
             </w:tabs>
             <w:rPr/>
@@ -1314,9 +1314,9 @@
         </w:p>
         <w:p>
           <w:pPr>
-            <w:pStyle w:val="TOC4"/>
+            <w:pStyle w:val="TOC2"/>
             <w:tabs>
-              <w:tab w:val="clear" w:pos="9927"/>
+              <w:tab w:val="clear" w:pos="10494"/>
               <w:tab w:val="right" w:pos="9972" w:leader="dot"/>
             </w:tabs>
             <w:rPr/>
@@ -1326,7 +1326,7 @@
               <w:rPr>
                 <w:rStyle w:val="Style15"/>
               </w:rPr>
-              <w:t>2.6. Итоговая тоимость</w:t>
+              <w:t>2.6. Итоговая стоимость</w:t>
               <w:tab/>
               <w:t>14</w:t>
             </w:r>
@@ -1334,9 +1334,9 @@
         </w:p>
         <w:p>
           <w:pPr>
-            <w:pStyle w:val="TOC3"/>
+            <w:pStyle w:val="TOC1"/>
             <w:tabs>
-              <w:tab w:val="clear" w:pos="10210"/>
+              <w:tab w:val="clear" w:pos="10777"/>
               <w:tab w:val="right" w:pos="9972" w:leader="dot"/>
             </w:tabs>
             <w:rPr/>
@@ -1354,9 +1354,9 @@
         </w:p>
         <w:p>
           <w:pPr>
-            <w:pStyle w:val="TOC4"/>
+            <w:pStyle w:val="TOC2"/>
             <w:tabs>
-              <w:tab w:val="clear" w:pos="9927"/>
+              <w:tab w:val="clear" w:pos="10494"/>
               <w:tab w:val="right" w:pos="9972" w:leader="dot"/>
             </w:tabs>
             <w:rPr/>
@@ -1374,9 +1374,9 @@
         </w:p>
         <w:p>
           <w:pPr>
-            <w:pStyle w:val="TOC2"/>
+            <w:pStyle w:val="TOC1"/>
             <w:tabs>
-              <w:tab w:val="clear" w:pos="10494"/>
+              <w:tab w:val="clear" w:pos="10777"/>
               <w:tab w:val="right" w:pos="9972" w:leader="dot"/>
             </w:tabs>
             <w:rPr/>
@@ -1388,7 +1388,7 @@
               </w:rPr>
               <w:t>4. Ссылки и материалы</w:t>
               <w:tab/>
-              <w:t>23</w:t>
+              <w:t>22</w:t>
             </w:r>
           </w:hyperlink>
           <w:r>
@@ -1993,19 +1993,6 @@
         </w:rPr>
       </w:pPr>
       <w:r>
-        <w:rPr/>
-      </w:r>
-    </w:p>
-    <w:p>
-      <w:pPr>
-        <w:pStyle w:val="Normal"/>
-        <w:bidi w:val="0"/>
-        <w:spacing w:lineRule="auto" w:line="360" w:before="0" w:afterAutospacing="0" w:after="0"/>
-        <w:ind w:hanging="0" w:left="0"/>
-        <w:jc w:val="center"/>
-        <w:rPr/>
-      </w:pPr>
-      <w:r>
         <w:rPr>
           <w:rFonts w:eastAsia="Times New Roman" w:cs="Times New Roman" w:ascii="Noto Sans" w:hAnsi="Noto Sans"/>
           <w:b/>
@@ -2019,51 +2006,17 @@
           <w:szCs w:val="32"/>
           <w:lang w:val="ru-RU"/>
         </w:rPr>
-        <w:t>1.Введение</w:t>
-      </w:r>
-      <w:r>
-        <w:fldChar w:fldCharType="begin"/>
-      </w:r>
-      <w:r>
-        <w:rPr>
-          <w:smallCaps w:val="false"/>
-          <w:caps w:val="false"/>
-          <w:sz w:val="32"/>
-          <w:i w:val="false"/>
-          <w:b/>
-          <w:szCs w:val="32"/>
-          <w:iCs w:val="false"/>
-          <w:bCs/>
-          <w:rFonts w:eastAsia="Times New Roman" w:cs="Times New Roman" w:ascii="Noto Sans" w:hAnsi="Noto Sans"/>
-          <w:color w:val="000000"/>
-          <w:lang w:val="ru-RU"/>
-        </w:rPr>
-        <w:instrText xml:space="preserve"> TC "1.Введение" \l 3 </w:instrText>
-      </w:r>
-      <w:bookmarkStart w:id="0" w:name="1%191.Введение%19C"/>
-      <w:bookmarkEnd w:id="0"/>
-      <w:r>
-        <w:rPr>
-          <w:smallCaps w:val="false"/>
-          <w:caps w:val="false"/>
-          <w:sz w:val="32"/>
-          <w:i w:val="false"/>
-          <w:b/>
-          <w:szCs w:val="32"/>
-          <w:iCs w:val="false"/>
-          <w:bCs/>
-          <w:rFonts w:eastAsia="Times New Roman" w:cs="Times New Roman" w:ascii="Noto Sans" w:hAnsi="Noto Sans"/>
-          <w:color w:val="000000"/>
-          <w:lang w:val="ru-RU"/>
-        </w:rPr>
-        <w:fldChar w:fldCharType="separate"/>
-      </w:r>
-      <w:bookmarkStart w:id="1" w:name="1%2525191.Введение%252519C"/>
-      <w:bookmarkStart w:id="2" w:name="2%252525191.Введение%25252519C"/>
-      <w:bookmarkStart w:id="3" w:name="1%25191.Введение%2519C"/>
-      <w:bookmarkEnd w:id="1"/>
-      <w:bookmarkEnd w:id="2"/>
-      <w:bookmarkEnd w:id="3"/>
+      </w:r>
+    </w:p>
+    <w:p>
+      <w:pPr>
+        <w:pStyle w:val="Normal"/>
+        <w:bidi w:val="0"/>
+        <w:spacing w:lineRule="auto" w:line="360" w:before="0" w:afterAutospacing="0" w:after="0"/>
+        <w:ind w:hanging="0" w:left="0"/>
+        <w:jc w:val="center"/>
+        <w:rPr/>
+      </w:pPr>
       <w:r>
         <w:rPr>
           <w:rFonts w:eastAsia="Times New Roman" w:cs="Times New Roman" w:ascii="Noto Sans" w:hAnsi="Noto Sans"/>
@@ -2078,6 +2031,10 @@
           <w:szCs w:val="32"/>
           <w:lang w:val="ru-RU"/>
         </w:rPr>
+        <w:t>1.Введение</w:t>
+      </w:r>
+      <w:r>
+        <w:fldChar w:fldCharType="begin"/>
       </w:r>
       <w:r>
         <w:rPr>
@@ -2093,21 +2050,39 @@
           <w:color w:val="000000"/>
           <w:lang w:val="ru-RU"/>
         </w:rPr>
-        <w:fldChar w:fldCharType="end"/>
-      </w:r>
-    </w:p>
-    <w:p>
-      <w:pPr>
-        <w:pStyle w:val="Normal"/>
-        <w:bidi w:val="0"/>
-        <w:spacing w:lineRule="auto" w:line="360" w:before="0" w:afterAutospacing="0" w:after="0"/>
-        <w:ind w:hanging="0" w:left="0"/>
-        <w:jc w:val="center"/>
-        <w:rPr>
-          <w:rFonts w:ascii="Noto Sans" w:hAnsi="Noto Sans" w:eastAsia="Times New Roman" w:cs="Times New Roman"/>
+        <w:instrText xml:space="preserve"> TC "1.Введение" \l 1 </w:instrText>
+      </w:r>
+      <w:bookmarkStart w:id="0" w:name="1%191.Введение%19C"/>
+      <w:bookmarkEnd w:id="0"/>
+      <w:r>
+        <w:rPr>
+          <w:smallCaps w:val="false"/>
+          <w:caps w:val="false"/>
+          <w:sz w:val="32"/>
+          <w:i w:val="false"/>
+          <w:b/>
+          <w:szCs w:val="32"/>
+          <w:iCs w:val="false"/>
+          <w:bCs/>
+          <w:rFonts w:eastAsia="Times New Roman" w:cs="Times New Roman" w:ascii="Noto Sans" w:hAnsi="Noto Sans"/>
+          <w:color w:val="000000"/>
+          <w:lang w:val="ru-RU"/>
+        </w:rPr>
+        <w:fldChar w:fldCharType="separate"/>
+      </w:r>
+      <w:bookmarkStart w:id="1" w:name="1%2525191.Введение%252519C"/>
+      <w:bookmarkStart w:id="2" w:name="2%25252525191.Введение%2525252519C"/>
+      <w:bookmarkStart w:id="3" w:name="1%252525191.Введение%25252519C"/>
+      <w:bookmarkStart w:id="4" w:name="1%25191.Введение%2519C"/>
+      <w:bookmarkEnd w:id="1"/>
+      <w:bookmarkEnd w:id="2"/>
+      <w:bookmarkEnd w:id="3"/>
+      <w:bookmarkEnd w:id="4"/>
+      <w:r>
+        <w:rPr>
+          <w:rFonts w:eastAsia="Times New Roman" w:cs="Times New Roman" w:ascii="Noto Sans" w:hAnsi="Noto Sans"/>
           <w:b/>
           <w:bCs/>
-          <w:i w:val="false"/>
           <w:i w:val="false"/>
           <w:iCs w:val="false"/>
           <w:caps w:val="false"/>
@@ -2117,12 +2092,36 @@
           <w:szCs w:val="32"/>
           <w:lang w:val="ru-RU"/>
         </w:rPr>
-      </w:pPr>
-      <w:r>
-        <w:rPr>
+      </w:r>
+      <w:r>
+        <w:rPr>
+          <w:smallCaps w:val="false"/>
+          <w:caps w:val="false"/>
+          <w:sz w:val="32"/>
+          <w:i w:val="false"/>
+          <w:b/>
+          <w:szCs w:val="32"/>
+          <w:iCs w:val="false"/>
+          <w:bCs/>
           <w:rFonts w:eastAsia="Times New Roman" w:cs="Times New Roman" w:ascii="Noto Sans" w:hAnsi="Noto Sans"/>
+          <w:color w:val="000000"/>
+          <w:lang w:val="ru-RU"/>
+        </w:rPr>
+        <w:fldChar w:fldCharType="end"/>
+      </w:r>
+    </w:p>
+    <w:p>
+      <w:pPr>
+        <w:pStyle w:val="Normal"/>
+        <w:bidi w:val="0"/>
+        <w:spacing w:lineRule="auto" w:line="360" w:before="0" w:afterAutospacing="0" w:after="0"/>
+        <w:ind w:hanging="0" w:left="0"/>
+        <w:jc w:val="center"/>
+        <w:rPr>
+          <w:rFonts w:ascii="Noto Sans" w:hAnsi="Noto Sans" w:eastAsia="Times New Roman" w:cs="Times New Roman"/>
           <w:b/>
           <w:bCs/>
+          <w:i w:val="false"/>
           <w:i w:val="false"/>
           <w:iCs w:val="false"/>
           <w:caps w:val="false"/>
@@ -2132,6 +2131,21 @@
           <w:szCs w:val="32"/>
           <w:lang w:val="ru-RU"/>
         </w:rPr>
+      </w:pPr>
+      <w:r>
+        <w:rPr>
+          <w:rFonts w:eastAsia="Times New Roman" w:cs="Times New Roman" w:ascii="Noto Sans" w:hAnsi="Noto Sans"/>
+          <w:b/>
+          <w:bCs/>
+          <w:i w:val="false"/>
+          <w:iCs w:val="false"/>
+          <w:caps w:val="false"/>
+          <w:smallCaps w:val="false"/>
+          <w:color w:val="000000"/>
+          <w:sz w:val="32"/>
+          <w:szCs w:val="32"/>
+          <w:lang w:val="ru-RU"/>
+        </w:rPr>
       </w:r>
     </w:p>
     <w:p>
@@ -2164,7 +2178,7 @@
         <w:rPr>
           <w:rFonts w:ascii="Noto Sans" w:hAnsi="Noto Sans"/>
         </w:rPr>
-        <w:t xml:space="preserve"> тема переработки пластиковых изделий была актуальна с самого начала производства изделий из пластика. Ежедневно мы пользуемся разнообразными пластиковыми товарами. Пластмассы окружают нас повсюду, начиная от товаров ежедневного пользования, заканчиывая медециной, микроэлектроникой и ракетостроением. Правильная утилизация — очень важная часть жизненного цикла кажтого пластикового изделия. Мой проет призван предложить альтернативу класическим методам переработки пластмассовых изделий.</w:t>
+        <w:t xml:space="preserve"> тема переработки пластиковых изделий была актуальна с самого начала производства изделий из пластика. Ежедневно мы пользуемся разнообразными пластиковыми товарами. Пластмассы окружают нас повсюду, начиная от товаров ежедневного пользования, заканчивая медециной, микроэлектроникой и ракетостроением. Правильная утилизация — очень важная часть жизненного цикла каждого пластикового изделия. Мой проет призван предложить альтернативу классическим методам переработки пластмассовых изделий.</w:t>
       </w:r>
     </w:p>
     <w:p>
@@ -2197,7 +2211,7 @@
         <w:rPr>
           <w:rFonts w:ascii="Noto Sans" w:hAnsi="Noto Sans"/>
         </w:rPr>
-        <w:t xml:space="preserve"> создать устройство, способное переробатывать тару из PET платика в филамент для 3д печати.</w:t>
+        <w:t xml:space="preserve"> создать устройство, способное перерабатывать тару из PET платика в филамент для 3д печати.</w:t>
       </w:r>
     </w:p>
     <w:p>
@@ -2234,7 +2248,7 @@
         <w:rPr>
           <w:rFonts w:ascii="Noto Sans" w:hAnsi="Noto Sans"/>
         </w:rPr>
-        <w:t>Проанализировать отношение потребителей к переработке пастика;</w:t>
+        <w:t>Проанализировать отношение потребителей к переработке пластика;</w:t>
       </w:r>
     </w:p>
     <w:p>
@@ -2343,8 +2357,8 @@
         <w:jc w:val="center"/>
         <w:rPr/>
       </w:pPr>
-      <w:bookmarkStart w:id="4" w:name="1%252525191.1.Термины%25252519C"/>
-      <w:bookmarkEnd w:id="4"/>
+      <w:bookmarkStart w:id="5" w:name="1%25252525191.1.Термины%2525252519C"/>
+      <w:bookmarkEnd w:id="5"/>
       <w:r>
         <w:rPr>
           <w:rFonts w:ascii="Noto Sans" w:hAnsi="Noto Sans"/>
@@ -2362,10 +2376,10 @@
           <w:bCs w:val="false"/>
           <w:rFonts w:ascii="Noto Sans" w:hAnsi="Noto Sans"/>
         </w:rPr>
-        <w:instrText xml:space="preserve"> TC "1.1.Термины" \l 4 </w:instrText>
-      </w:r>
-      <w:bookmarkStart w:id="5" w:name="1%191.1.Термины%19C"/>
-      <w:bookmarkEnd w:id="5"/>
+        <w:instrText xml:space="preserve"> TC "1.1.Термины" \l 2 </w:instrText>
+      </w:r>
+      <w:bookmarkStart w:id="6" w:name="1%191.1.Термины%19C"/>
+      <w:bookmarkEnd w:id="6"/>
       <w:r>
         <w:rPr>
           <w:b w:val="false"/>
@@ -2374,10 +2388,12 @@
         </w:rPr>
         <w:fldChar w:fldCharType="separate"/>
       </w:r>
-      <w:bookmarkStart w:id="6" w:name="1%2525191.1.Термины%252519C"/>
-      <w:bookmarkStart w:id="7" w:name="1%25191.1.Термины%2519C"/>
-      <w:bookmarkEnd w:id="6"/>
+      <w:bookmarkStart w:id="7" w:name="1%2525191.1.Термины%252519C"/>
+      <w:bookmarkStart w:id="8" w:name="1%252525191.1.Термины%25252519C"/>
+      <w:bookmarkStart w:id="9" w:name="1%25191.1.Термины%2519C"/>
       <w:bookmarkEnd w:id="7"/>
+      <w:bookmarkEnd w:id="8"/>
+      <w:bookmarkEnd w:id="9"/>
       <w:r>
         <w:rPr>
           <w:rFonts w:ascii="Noto Sans" w:hAnsi="Noto Sans"/>
@@ -2442,7 +2458,7 @@
           <w:iCs w:val="false"/>
           <w:u w:val="none"/>
         </w:rPr>
-        <w:t xml:space="preserve"> — особый вид пластмассы, используемой в основном в пищевой промышленности, а так же обладающий такими свойствами как исключинельная прочность, не токсичность, хорошая элостичность.</w:t>
+        <w:t xml:space="preserve"> — особый вид пластмассы, используемой в основном в пищевой промышленности, а также обладающий такими свойствами как исключительная прочность, не токсичность, хорошая эластичность.</w:t>
       </w:r>
     </w:p>
     <w:p>
@@ -2861,8 +2877,8 @@
         <w:jc w:val="center"/>
         <w:rPr/>
       </w:pPr>
-      <w:bookmarkStart w:id="8" w:name="1%252525192.Теоретическая_часть%25252519"/>
-      <w:bookmarkEnd w:id="8"/>
+      <w:bookmarkStart w:id="10" w:name="1%25252525192.Теоретическая_часть%252525"/>
+      <w:bookmarkEnd w:id="10"/>
       <w:r>
         <w:rPr>
           <w:rFonts w:ascii="Noto Sans" w:hAnsi="Noto Sans"/>
@@ -2880,10 +2896,10 @@
           <w:bCs/>
           <w:rFonts w:ascii="Noto Sans" w:hAnsi="Noto Sans"/>
         </w:rPr>
-        <w:instrText xml:space="preserve"> TC "2.Теоретическая часть" \l 3 </w:instrText>
-      </w:r>
-      <w:bookmarkStart w:id="9" w:name="1%192.Теоретическая_часть%19C"/>
-      <w:bookmarkEnd w:id="9"/>
+        <w:instrText xml:space="preserve"> TC "2.Теоретическая часть" \l 1 </w:instrText>
+      </w:r>
+      <w:bookmarkStart w:id="11" w:name="1%192.Теоретическая_часть%19C"/>
+      <w:bookmarkEnd w:id="11"/>
       <w:r>
         <w:rPr>
           <w:b/>
@@ -2892,10 +2908,12 @@
         </w:rPr>
         <w:fldChar w:fldCharType="separate"/>
       </w:r>
-      <w:bookmarkStart w:id="10" w:name="1%2525192.Теоретическая_часть%252519C"/>
-      <w:bookmarkStart w:id="11" w:name="1%25192.Теоретическая_часть%2519C"/>
-      <w:bookmarkEnd w:id="10"/>
-      <w:bookmarkEnd w:id="11"/>
+      <w:bookmarkStart w:id="12" w:name="1%2525192.Теоретическая_часть%252519C"/>
+      <w:bookmarkStart w:id="13" w:name="1%252525192.Теоретическая_часть%25252519"/>
+      <w:bookmarkStart w:id="14" w:name="1%25192.Теоретическая_часть%2519C"/>
+      <w:bookmarkEnd w:id="12"/>
+      <w:bookmarkEnd w:id="13"/>
+      <w:bookmarkEnd w:id="14"/>
       <w:r>
         <w:rPr>
           <w:rFonts w:ascii="Noto Sans" w:hAnsi="Noto Sans"/>
@@ -2929,39 +2947,41 @@
         <w:jc w:val="center"/>
         <w:rPr/>
       </w:pPr>
-      <w:bookmarkStart w:id="12" w:name="1%25252525192.1.История_проекта%25252525"/>
-      <w:bookmarkStart w:id="13" w:name="1%2525252525192.1.История_проекта%252525"/>
-      <w:bookmarkEnd w:id="12"/>
-      <w:bookmarkEnd w:id="13"/>
-      <w:r>
-        <w:rPr>
-          <w:rFonts w:ascii="Noto Sans" w:hAnsi="Noto Sans"/>
-        </w:rPr>
-        <w:t>2.1.История проекта</w:t>
-      </w:r>
-      <w:r>
-        <w:fldChar w:fldCharType="begin"/>
-      </w:r>
-      <w:r>
-        <w:rPr>
-          <w:rFonts w:ascii="Noto Sans" w:hAnsi="Noto Sans"/>
-        </w:rPr>
-        <w:instrText xml:space="preserve"> TC "2.1.История проекта" \l 4 </w:instrText>
-      </w:r>
-      <w:bookmarkStart w:id="14" w:name="1%192.1.История_проекта%19C"/>
-      <w:bookmarkEnd w:id="14"/>
-      <w:r>
-        <w:rPr>
-          <w:rFonts w:ascii="Noto Sans" w:hAnsi="Noto Sans"/>
-        </w:rPr>
-        <w:fldChar w:fldCharType="separate"/>
-      </w:r>
-      <w:bookmarkStart w:id="15" w:name="1%2525192.1.История_проекта%252519C"/>
-      <w:bookmarkStart w:id="16" w:name="1%252525192.1.История_проекта%25252519C"/>
-      <w:bookmarkStart w:id="17" w:name="1%25192.1.История_проекта%2519C"/>
+      <w:bookmarkStart w:id="15" w:name="1%252525252525192.1.История_проекта%2525"/>
+      <w:bookmarkStart w:id="16" w:name="1%2525252525192.1.История_проекта%252525"/>
       <w:bookmarkEnd w:id="15"/>
       <w:bookmarkEnd w:id="16"/>
+      <w:r>
+        <w:rPr>
+          <w:rFonts w:ascii="Noto Sans" w:hAnsi="Noto Sans"/>
+        </w:rPr>
+        <w:t>2.1.История проекта</w:t>
+      </w:r>
+      <w:r>
+        <w:fldChar w:fldCharType="begin"/>
+      </w:r>
+      <w:r>
+        <w:rPr>
+          <w:rFonts w:ascii="Noto Sans" w:hAnsi="Noto Sans"/>
+        </w:rPr>
+        <w:instrText xml:space="preserve"> TC "2.1.История проекта" \l 2 </w:instrText>
+      </w:r>
+      <w:bookmarkStart w:id="17" w:name="1%192.1.История_проекта%19C"/>
       <w:bookmarkEnd w:id="17"/>
+      <w:r>
+        <w:rPr>
+          <w:rFonts w:ascii="Noto Sans" w:hAnsi="Noto Sans"/>
+        </w:rPr>
+        <w:fldChar w:fldCharType="separate"/>
+      </w:r>
+      <w:bookmarkStart w:id="18" w:name="1%2525192.1.История_проекта%252519C"/>
+      <w:bookmarkStart w:id="19" w:name="1%25252525192.1.История_проекта%25252525"/>
+      <w:bookmarkStart w:id="20" w:name="1%252525192.1.История_проекта%25252519C"/>
+      <w:bookmarkStart w:id="21" w:name="1%25192.1.История_проекта%2519C"/>
+      <w:bookmarkEnd w:id="18"/>
+      <w:bookmarkEnd w:id="19"/>
+      <w:bookmarkEnd w:id="20"/>
+      <w:bookmarkEnd w:id="21"/>
       <w:r>
         <w:rPr>
           <w:rFonts w:ascii="Noto Sans" w:hAnsi="Noto Sans"/>
@@ -3001,7 +3021,7 @@
           <w:rFonts w:ascii="Noto Sans" w:hAnsi="Noto Sans"/>
         </w:rPr>
         <w:tab/>
-        <w:t xml:space="preserve">Вы задумывались, куда попадают пластиковые отходы? Если повезёт, то они будут грамотно переработанны, но зачастую это не совсем так. Даже если мы выбросим мусор в урну с опцией сортировки мусора, то далеко не факт, что сортированные отходы попадут туда, куда они должны попасть на самом деле. Мой проект призван предложить альтернативу в мире переработки пластика. </w:t>
+        <w:t xml:space="preserve">Вы задумывались, куда попадают пластиковые отходы? Если повезёт, то они будут грамотно переработанны, но зачастую это не совсем так. Даже , если мы выбросим мусор в урну с опцией сортировки мусора, то далеко не факт, что сортированные отходы попадут туда, куда они должны попасть на самом деле. Мой проект призван предложить альтернативу в мире переработки пластика. </w:t>
       </w:r>
     </w:p>
     <w:p>
@@ -3032,7 +3052,7 @@
         <w:rPr>
           <w:rFonts w:ascii="Noto Sans" w:hAnsi="Noto Sans"/>
         </w:rPr>
-        <w:t xml:space="preserve"> как-то мог бы пригодиться для 3д печати». Таким образом я начал размышлять над вариантами переработки пластик в филамент для</w:t>
+        <w:t xml:space="preserve"> как-то мог бы пригодиться для 3д печати». Таким образом я начал размышлять над вариантами переработки пластика в филамент для</w:t>
       </w:r>
       <w:r>
         <w:rPr>
@@ -3094,7 +3114,7 @@
           <w:rFonts w:ascii="Noto Sans" w:hAnsi="Noto Sans"/>
         </w:rPr>
         <w:tab/>
-        <w:t>Первый вариант самоисключился сразу т.к. во-первых, он слишком затрантый в плане финансов, во-вторых, имеется необходимости в токаре и в-третьих, сложность изготовления. Поэтому был выбран второй вариант.</w:t>
+        <w:t>Первый вариант самоисключился сразу т.к. во-первых, он слишком затратный в плане финансов, во-вторых, имеется необходимость в токаре и в-третьих, сложность изготовления. Поэтому был выбран второй вариант.</w:t>
       </w:r>
     </w:p>
     <w:p>
@@ -3166,8 +3186,8 @@
         <w:jc w:val="center"/>
         <w:rPr/>
       </w:pPr>
-      <w:bookmarkStart w:id="18" w:name="1%25252525192.2.Общее_устройство.%252525"/>
-      <w:bookmarkEnd w:id="18"/>
+      <w:bookmarkStart w:id="22" w:name="1%2525252525192.2.Общее_устройство.%2525"/>
+      <w:bookmarkEnd w:id="22"/>
       <w:r>
         <w:rPr>
           <w:rFonts w:ascii="Noto Sans" w:hAnsi="Noto Sans"/>
@@ -3181,22 +3201,24 @@
         <w:rPr>
           <w:rFonts w:ascii="Noto Sans" w:hAnsi="Noto Sans"/>
         </w:rPr>
-        <w:instrText xml:space="preserve"> TC "2.2.Общее устройство." \l 4 </w:instrText>
-      </w:r>
-      <w:bookmarkStart w:id="19" w:name="1%192.2.Общее_устройство.%19C"/>
-      <w:bookmarkEnd w:id="19"/>
+        <w:instrText xml:space="preserve"> TC "2.2.Общее устройство." \l 2 </w:instrText>
+      </w:r>
+      <w:bookmarkStart w:id="23" w:name="1%192.2.Общее_устройство.%19C"/>
+      <w:bookmarkEnd w:id="23"/>
       <w:r>
         <w:rPr>
           <w:rFonts w:ascii="Noto Sans" w:hAnsi="Noto Sans"/>
         </w:rPr>
         <w:fldChar w:fldCharType="separate"/>
       </w:r>
-      <w:bookmarkStart w:id="20" w:name="1%2525192.2.Общее_устройство.%252519C"/>
-      <w:bookmarkStart w:id="21" w:name="1%252525192.2.Общее_устройство.%25252519"/>
-      <w:bookmarkStart w:id="22" w:name="1%25192.2.Общее_устройство.%2519C"/>
-      <w:bookmarkEnd w:id="20"/>
-      <w:bookmarkEnd w:id="21"/>
-      <w:bookmarkEnd w:id="22"/>
+      <w:bookmarkStart w:id="24" w:name="1%2525192.2.Общее_устройство.%252519C"/>
+      <w:bookmarkStart w:id="25" w:name="1%25252525192.2.Общее_устройство.%252525"/>
+      <w:bookmarkStart w:id="26" w:name="1%252525192.2.Общее_устройство.%25252519"/>
+      <w:bookmarkStart w:id="27" w:name="1%25192.2.Общее_устройство.%2519C"/>
+      <w:bookmarkEnd w:id="24"/>
+      <w:bookmarkEnd w:id="25"/>
+      <w:bookmarkEnd w:id="26"/>
+      <w:bookmarkEnd w:id="27"/>
       <w:r>
         <w:rPr>
           <w:rFonts w:ascii="Noto Sans" w:hAnsi="Noto Sans"/>
@@ -3701,8 +3723,8 @@
         <w:jc w:val="center"/>
         <w:rPr/>
       </w:pPr>
-      <w:bookmarkStart w:id="23" w:name="1%25252525192.3.Аналитические_данные.%25"/>
-      <w:bookmarkEnd w:id="23"/>
+      <w:bookmarkStart w:id="28" w:name="1%2525252525192.3.Аналитические_данные.%"/>
+      <w:bookmarkEnd w:id="28"/>
       <w:r>
         <w:rPr>
           <w:rFonts w:ascii="Noto Sans" w:hAnsi="Noto Sans"/>
@@ -3722,10 +3744,10 @@
           <w:iCs w:val="false"/>
           <w:rFonts w:ascii="Noto Sans" w:hAnsi="Noto Sans"/>
         </w:rPr>
-        <w:instrText xml:space="preserve"> TC "2.3.Аналитические данные." \l 4 </w:instrText>
-      </w:r>
-      <w:bookmarkStart w:id="24" w:name="1%192.3.Аналитические_данные.%19C"/>
-      <w:bookmarkEnd w:id="24"/>
+        <w:instrText xml:space="preserve"> TC "2.3.Аналитические данные." \l 2 </w:instrText>
+      </w:r>
+      <w:bookmarkStart w:id="29" w:name="1%192.3.Аналитические_данные.%19C"/>
+      <w:bookmarkEnd w:id="29"/>
       <w:r>
         <w:rPr>
           <w:i w:val="false"/>
@@ -3735,12 +3757,14 @@
         </w:rPr>
         <w:fldChar w:fldCharType="separate"/>
       </w:r>
-      <w:bookmarkStart w:id="25" w:name="1%2525192.3.Аналитические_данные.%252519"/>
-      <w:bookmarkStart w:id="26" w:name="1%252525192.3.Аналитические_данные.%2525"/>
-      <w:bookmarkStart w:id="27" w:name="1%25192.3.Аналитические_данные.%2519C"/>
-      <w:bookmarkEnd w:id="25"/>
-      <w:bookmarkEnd w:id="26"/>
-      <w:bookmarkEnd w:id="27"/>
+      <w:bookmarkStart w:id="30" w:name="1%2525192.3.Аналитические_данные.%252519"/>
+      <w:bookmarkStart w:id="31" w:name="1%25252525192.3.Аналитические_данные.%25"/>
+      <w:bookmarkStart w:id="32" w:name="1%252525192.3.Аналитические_данные.%2525"/>
+      <w:bookmarkStart w:id="33" w:name="1%25192.3.Аналитические_данные.%2519C"/>
+      <w:bookmarkEnd w:id="30"/>
+      <w:bookmarkEnd w:id="31"/>
+      <w:bookmarkEnd w:id="32"/>
+      <w:bookmarkEnd w:id="33"/>
       <w:r>
         <w:rPr>
           <w:rFonts w:ascii="Noto Sans" w:hAnsi="Noto Sans"/>
@@ -3820,7 +3844,7 @@
           <w:u w:val="none"/>
         </w:rPr>
         <w:tab/>
-        <w:t>Ниже приведенны некоторые аналитические данный на основе проведённого мною опроса среди 22 человек.</w:t>
+        <w:t>Ниже приведенны некоторые аналитические данные на основе проведённого мною опроса среди 22 человек.</w:t>
       </w:r>
     </w:p>
     <w:p>
@@ -4116,30 +4140,6 @@
         <w:spacing w:lineRule="auto" w:line="276" w:before="0" w:afterAutospacing="0" w:after="0"/>
         <w:ind w:hanging="0" w:left="0"/>
         <w:jc w:val="left"/>
-        <w:rPr>
-          <w:rFonts w:ascii="Noto Sans" w:hAnsi="Noto Sans"/>
-          <w:i w:val="false"/>
-          <w:i w:val="false"/>
-          <w:iCs w:val="false"/>
-          <w:u w:val="none"/>
-        </w:rPr>
-      </w:pPr>
-      <w:r>
-        <w:rPr>
-          <w:rFonts w:ascii="Noto Sans" w:hAnsi="Noto Sans"/>
-          <w:i w:val="false"/>
-          <w:iCs w:val="false"/>
-          <w:u w:val="none"/>
-        </w:rPr>
-      </w:r>
-    </w:p>
-    <w:p>
-      <w:pPr>
-        <w:pStyle w:val="Normal"/>
-        <w:bidi w:val="0"/>
-        <w:spacing w:lineRule="auto" w:line="276" w:before="0" w:afterAutospacing="0" w:after="0"/>
-        <w:ind w:hanging="0" w:left="0"/>
-        <w:jc w:val="left"/>
         <w:rPr/>
       </w:pPr>
       <w:r>
@@ -4368,54 +4368,6 @@
         <w:spacing w:lineRule="auto" w:line="276" w:before="0" w:afterAutospacing="0" w:after="0"/>
         <w:ind w:hanging="0" w:left="0"/>
         <w:jc w:val="left"/>
-        <w:rPr>
-          <w:rFonts w:ascii="Noto Sans" w:hAnsi="Noto Sans"/>
-          <w:i/>
-          <w:i/>
-          <w:iCs/>
-          <w:u w:val="none"/>
-        </w:rPr>
-      </w:pPr>
-      <w:r>
-        <w:rPr>
-          <w:rFonts w:ascii="Noto Sans" w:hAnsi="Noto Sans"/>
-          <w:i/>
-          <w:iCs/>
-          <w:u w:val="none"/>
-        </w:rPr>
-      </w:r>
-    </w:p>
-    <w:p>
-      <w:pPr>
-        <w:pStyle w:val="Normal"/>
-        <w:bidi w:val="0"/>
-        <w:spacing w:lineRule="auto" w:line="276" w:before="0" w:afterAutospacing="0" w:after="0"/>
-        <w:ind w:hanging="0" w:left="0"/>
-        <w:jc w:val="left"/>
-        <w:rPr>
-          <w:rFonts w:ascii="Noto Sans" w:hAnsi="Noto Sans"/>
-          <w:i/>
-          <w:i/>
-          <w:iCs/>
-          <w:u w:val="none"/>
-        </w:rPr>
-      </w:pPr>
-      <w:r>
-        <w:rPr>
-          <w:rFonts w:ascii="Noto Sans" w:hAnsi="Noto Sans"/>
-          <w:i/>
-          <w:iCs/>
-          <w:u w:val="none"/>
-        </w:rPr>
-      </w:r>
-    </w:p>
-    <w:p>
-      <w:pPr>
-        <w:pStyle w:val="Normal"/>
-        <w:bidi w:val="0"/>
-        <w:spacing w:lineRule="auto" w:line="276" w:before="0" w:afterAutospacing="0" w:after="0"/>
-        <w:ind w:hanging="0" w:left="0"/>
-        <w:jc w:val="left"/>
         <w:rPr/>
       </w:pPr>
       <w:r>
@@ -4493,7 +4445,7 @@
           <w:u w:val="none"/>
         </w:rPr>
         <w:tab/>
-        <w:t xml:space="preserve">Количественное отношение доверия к компаниям занамающимся переработкой мусора: </w:t>
+        <w:t xml:space="preserve">Количественное отношение доверия к компаниям занимающихся переработкой мусора: </w:t>
         <w:tab/>
       </w:r>
     </w:p>
@@ -4666,6 +4618,54 @@
         <w:spacing w:lineRule="auto" w:line="276" w:before="0" w:afterAutospacing="0" w:after="0"/>
         <w:ind w:hanging="0" w:left="0"/>
         <w:jc w:val="left"/>
+        <w:rPr>
+          <w:rFonts w:ascii="Noto Sans" w:hAnsi="Noto Sans"/>
+          <w:i/>
+          <w:i/>
+          <w:iCs/>
+          <w:u w:val="none"/>
+        </w:rPr>
+      </w:pPr>
+      <w:r>
+        <w:rPr>
+          <w:rFonts w:ascii="Noto Sans" w:hAnsi="Noto Sans"/>
+          <w:i/>
+          <w:iCs/>
+          <w:u w:val="none"/>
+        </w:rPr>
+      </w:r>
+    </w:p>
+    <w:p>
+      <w:pPr>
+        <w:pStyle w:val="Normal"/>
+        <w:bidi w:val="0"/>
+        <w:spacing w:lineRule="auto" w:line="276" w:before="0" w:afterAutospacing="0" w:after="0"/>
+        <w:ind w:hanging="0" w:left="0"/>
+        <w:jc w:val="left"/>
+        <w:rPr>
+          <w:rFonts w:ascii="Noto Sans" w:hAnsi="Noto Sans"/>
+          <w:i/>
+          <w:i/>
+          <w:iCs/>
+          <w:u w:val="none"/>
+        </w:rPr>
+      </w:pPr>
+      <w:r>
+        <w:rPr>
+          <w:rFonts w:ascii="Noto Sans" w:hAnsi="Noto Sans"/>
+          <w:i/>
+          <w:iCs/>
+          <w:u w:val="none"/>
+        </w:rPr>
+      </w:r>
+    </w:p>
+    <w:p>
+      <w:pPr>
+        <w:pStyle w:val="Normal"/>
+        <w:bidi w:val="0"/>
+        <w:spacing w:lineRule="auto" w:line="276" w:before="0" w:afterAutospacing="0" w:after="0"/>
+        <w:ind w:hanging="0" w:left="0"/>
+        <w:jc w:val="left"/>
         <w:rPr/>
       </w:pPr>
       <w:r>
@@ -4751,7 +4751,7 @@
           <w:iCs w:val="false"/>
           <w:u w:val="none"/>
         </w:rPr>
-        <w:t>Исходя из всех диаграмм, мы можем сделать вывод, что большая часть населения московской области, а скорее всего и всей Российской Федерации, не сортирует мусор, зачастую пользуется обычными урнами и находится между негативным и нейтральным отношением к компаниям, перерабатывающим мусор. Более подробно проанализировав две последние диаграммы мы можем убедиться, что выше описанные положения основынны на недоверии половины населения к перерабатывающим компаниям.</w:t>
+        <w:t>Исходя из всех диаграмм, мы можем сделать вывод, что большая часть населения Московской области, а скорее всего и всей Российской Федерации, не сортирует мусор, зачастую пользуется обычными урнами и находится между негативным и нейтральным отношением к компаниям, перерабатывающим мусор. Более подробно проанализировав две последние диаграммы мы можем убедиться, что выше описанные положения основанны на недоверии половины населения к перерабатывающим компаниям.</w:t>
       </w:r>
     </w:p>
     <w:p>
@@ -4957,8 +4957,8 @@
           <w:rFonts w:ascii="Noto Sans" w:hAnsi="Noto Sans"/>
         </w:rPr>
       </w:pPr>
-      <w:bookmarkStart w:id="28" w:name="1%25252525192.4.Необходимые_электронные_"/>
-      <w:bookmarkEnd w:id="28"/>
+      <w:bookmarkStart w:id="34" w:name="1%2525252525192.4.Необходимые_электронны"/>
+      <w:bookmarkEnd w:id="34"/>
       <w:r>
         <w:rPr>
           <w:rFonts w:ascii="Noto Sans" w:hAnsi="Noto Sans"/>
@@ -4978,10 +4978,10 @@
           <w:iCs w:val="false"/>
           <w:rFonts w:ascii="Noto Sans" w:hAnsi="Noto Sans"/>
         </w:rPr>
-        <w:instrText xml:space="preserve"> TC "2.4.Необходимые электронные компоненты." \l 4 </w:instrText>
-      </w:r>
-      <w:bookmarkStart w:id="29" w:name="1%192.4.Необходимые_электронные_компонен"/>
-      <w:bookmarkEnd w:id="29"/>
+        <w:instrText xml:space="preserve"> TC "2.4.Необходимые электронные компоненты." \l 2 </w:instrText>
+      </w:r>
+      <w:bookmarkStart w:id="35" w:name="1%192.4.Необходимые_электронные_компонен"/>
+      <w:bookmarkEnd w:id="35"/>
       <w:r>
         <w:rPr>
           <w:i w:val="false"/>
@@ -4991,12 +4991,14 @@
         </w:rPr>
         <w:fldChar w:fldCharType="separate"/>
       </w:r>
-      <w:bookmarkStart w:id="30" w:name="1%2525192.4.Необходимые_электронные_комп"/>
-      <w:bookmarkStart w:id="31" w:name="1%252525192.4.Необходимые_электронные_ко"/>
-      <w:bookmarkStart w:id="32" w:name="1%25192.4.Необходимые_электронные_компон"/>
-      <w:bookmarkEnd w:id="30"/>
-      <w:bookmarkEnd w:id="31"/>
-      <w:bookmarkEnd w:id="32"/>
+      <w:bookmarkStart w:id="36" w:name="1%2525192.4.Необходимые_электронные_комп"/>
+      <w:bookmarkStart w:id="37" w:name="1%25252525192.4.Необходимые_электронные_"/>
+      <w:bookmarkStart w:id="38" w:name="1%252525192.4.Необходимые_электронные_ко"/>
+      <w:bookmarkStart w:id="39" w:name="1%25192.4.Необходимые_электронные_компон"/>
+      <w:bookmarkEnd w:id="36"/>
+      <w:bookmarkEnd w:id="37"/>
+      <w:bookmarkEnd w:id="38"/>
+      <w:bookmarkEnd w:id="39"/>
       <w:r>
         <w:rPr>
           <w:rFonts w:ascii="Noto Sans" w:hAnsi="Noto Sans"/>
@@ -5600,8 +5602,8 @@
           <w:rFonts w:ascii="Noto Sans" w:hAnsi="Noto Sans"/>
         </w:rPr>
       </w:pPr>
-      <w:bookmarkStart w:id="33" w:name="1%25252525192.5.Разработка_моделей%25252"/>
-      <w:bookmarkEnd w:id="33"/>
+      <w:bookmarkStart w:id="40" w:name="1%2525252525192.5.Разработка_моделей%252"/>
+      <w:bookmarkEnd w:id="40"/>
       <w:r>
         <w:rPr>
           <w:rFonts w:ascii="Noto Sans" w:hAnsi="Noto Sans"/>
@@ -5621,10 +5623,10 @@
           <w:iCs w:val="false"/>
           <w:rFonts w:ascii="Noto Sans" w:hAnsi="Noto Sans"/>
         </w:rPr>
-        <w:instrText xml:space="preserve"> TC "2.5.Разработка моделей" \l 4 </w:instrText>
-      </w:r>
-      <w:bookmarkStart w:id="34" w:name="1%192.5.Разработка_моделей%19C"/>
-      <w:bookmarkEnd w:id="34"/>
+        <w:instrText xml:space="preserve"> TC "2.5.Разработка моделей" \l 2 </w:instrText>
+      </w:r>
+      <w:bookmarkStart w:id="41" w:name="1%192.5.Разработка_моделей%19C"/>
+      <w:bookmarkEnd w:id="41"/>
       <w:r>
         <w:rPr>
           <w:i w:val="false"/>
@@ -5634,12 +5636,14 @@
         </w:rPr>
         <w:fldChar w:fldCharType="separate"/>
       </w:r>
-      <w:bookmarkStart w:id="35" w:name="1%2525192.5.Разработка_моделей%252519C"/>
-      <w:bookmarkStart w:id="36" w:name="1%252525192.5.Разработка_моделей%2525251"/>
-      <w:bookmarkStart w:id="37" w:name="1%25192.5.Разработка_моделей%2519C"/>
-      <w:bookmarkEnd w:id="35"/>
-      <w:bookmarkEnd w:id="36"/>
-      <w:bookmarkEnd w:id="37"/>
+      <w:bookmarkStart w:id="42" w:name="1%2525192.5.Разработка_моделей%252519C"/>
+      <w:bookmarkStart w:id="43" w:name="1%25252525192.5.Разработка_моделей%25252"/>
+      <w:bookmarkStart w:id="44" w:name="1%252525192.5.Разработка_моделей%2525251"/>
+      <w:bookmarkStart w:id="45" w:name="1%25192.5.Разработка_моделей%2519C"/>
+      <w:bookmarkEnd w:id="42"/>
+      <w:bookmarkEnd w:id="43"/>
+      <w:bookmarkEnd w:id="44"/>
+      <w:bookmarkEnd w:id="45"/>
       <w:r>
         <w:rPr>
           <w:rFonts w:ascii="Noto Sans" w:hAnsi="Noto Sans"/>
@@ -6292,6 +6296,36 @@
         </w:rPr>
       </w:pPr>
       <w:r>
+        <w:rPr/>
+      </w:r>
+    </w:p>
+    <w:p>
+      <w:pPr>
+        <w:pStyle w:val="Normal"/>
+        <w:bidi w:val="0"/>
+        <w:spacing w:lineRule="auto" w:line="276" w:before="0" w:afterAutospacing="0" w:after="0"/>
+        <w:ind w:hanging="0" w:left="0"/>
+        <w:jc w:val="left"/>
+        <w:rPr>
+          <w:rFonts w:ascii="Noto Sans" w:hAnsi="Noto Sans"/>
+        </w:rPr>
+      </w:pPr>
+      <w:r>
+        <w:rPr/>
+      </w:r>
+    </w:p>
+    <w:p>
+      <w:pPr>
+        <w:pStyle w:val="Normal"/>
+        <w:bidi w:val="0"/>
+        <w:spacing w:lineRule="auto" w:line="276" w:before="0" w:afterAutospacing="0" w:after="0"/>
+        <w:ind w:hanging="0" w:left="0"/>
+        <w:jc w:val="left"/>
+        <w:rPr>
+          <w:rFonts w:ascii="Noto Sans" w:hAnsi="Noto Sans"/>
+        </w:rPr>
+      </w:pPr>
+      <w:r>
         <w:rPr>
           <w:rFonts w:ascii="Noto Sans" w:hAnsi="Noto Sans"/>
         </w:rPr>
@@ -7037,30 +7071,6 @@
         <w:bidi w:val="0"/>
         <w:spacing w:lineRule="auto" w:line="276" w:before="0" w:afterAutospacing="0" w:after="0"/>
         <w:ind w:hanging="0" w:left="0"/>
-        <w:jc w:val="left"/>
-        <w:rPr>
-          <w:rFonts w:ascii="Noto Sans" w:hAnsi="Noto Sans"/>
-          <w:i w:val="false"/>
-          <w:i w:val="false"/>
-          <w:iCs w:val="false"/>
-          <w:u w:val="none"/>
-        </w:rPr>
-      </w:pPr>
-      <w:r>
-        <w:rPr>
-          <w:rFonts w:ascii="Noto Sans" w:hAnsi="Noto Sans"/>
-          <w:i w:val="false"/>
-          <w:iCs w:val="false"/>
-          <w:u w:val="none"/>
-        </w:rPr>
-      </w:r>
-    </w:p>
-    <w:p>
-      <w:pPr>
-        <w:pStyle w:val="Normal"/>
-        <w:bidi w:val="0"/>
-        <w:spacing w:lineRule="auto" w:line="276" w:before="0" w:afterAutospacing="0" w:after="0"/>
-        <w:ind w:hanging="0" w:left="0"/>
         <w:jc w:val="center"/>
         <w:rPr>
           <w:rFonts w:ascii="Noto Sans" w:hAnsi="Noto Sans"/>
@@ -7070,17 +7080,6 @@
           <w:u w:val="none"/>
         </w:rPr>
       </w:pPr>
-      <w:bookmarkStart w:id="38" w:name="1%252525192.6._Итоговая_тоимость%2525251"/>
-      <w:bookmarkEnd w:id="38"/>
-      <w:r>
-        <w:rPr>
-          <w:rFonts w:ascii="Noto Sans" w:hAnsi="Noto Sans"/>
-          <w:i w:val="false"/>
-          <w:iCs w:val="false"/>
-          <w:u w:val="none"/>
-        </w:rPr>
-        <w:t>2.6. Итоговая тоимость</w:t>
-      </w:r>
       <w:r>
         <w:fldChar w:fldCharType="begin"/>
       </w:r>
@@ -7091,10 +7090,10 @@
           <w:iCs w:val="false"/>
           <w:rFonts w:ascii="Noto Sans" w:hAnsi="Noto Sans"/>
         </w:rPr>
-        <w:instrText xml:space="preserve"> TC "2.6. Итоговая тоимость" \l 4 </w:instrText>
-      </w:r>
-      <w:bookmarkStart w:id="39" w:name="1%192.6._Итоговая_тоимость%19C"/>
-      <w:bookmarkEnd w:id="39"/>
+        <w:instrText xml:space="preserve"> TC "2.6. Итоговая стоимость" \l 2 </w:instrText>
+      </w:r>
+      <w:bookmarkStart w:id="46" w:name="1%192.6._Итоговая_стоимость%19C"/>
+      <w:bookmarkEnd w:id="46"/>
       <w:r>
         <w:rPr>
           <w:i w:val="false"/>
@@ -7104,17 +7103,16 @@
         </w:rPr>
         <w:fldChar w:fldCharType="separate"/>
       </w:r>
-      <w:bookmarkStart w:id="40" w:name="1%2525192.6._Итоговая_тоимость%252519C"/>
-      <w:bookmarkStart w:id="41" w:name="1%25192.6._Итоговая_тоимость%2519C"/>
-      <w:bookmarkEnd w:id="40"/>
-      <w:bookmarkEnd w:id="41"/>
-      <w:r>
-        <w:rPr>
-          <w:rFonts w:ascii="Noto Sans" w:hAnsi="Noto Sans"/>
-          <w:i w:val="false"/>
-          <w:iCs w:val="false"/>
-          <w:u w:val="none"/>
-        </w:rPr>
+      <w:bookmarkStart w:id="47" w:name="1%25252525192.6._Итоговая_тоимость%25252"/>
+      <w:bookmarkEnd w:id="47"/>
+      <w:r>
+        <w:rPr>
+          <w:rFonts w:ascii="Noto Sans" w:hAnsi="Noto Sans"/>
+          <w:i w:val="false"/>
+          <w:iCs w:val="false"/>
+          <w:u w:val="none"/>
+        </w:rPr>
+        <w:t>2.6. Итоговая стоимость</w:t>
       </w:r>
       <w:r>
         <w:rPr>
@@ -7173,7 +7171,7 @@
           <w:u w:val="none"/>
         </w:rPr>
         <w:tab/>
-        <w:t>Все компоненты для моего проекта были купленны на площадке „AliExpress“. Их можно купить в любом интернет магазиние, но на АлиЭксперсс банально дешевле. Так же хочется упомянуть, что все цены были выщитаны средними по рынку и округлены до цеголо числа в большую сторону, а так же актуальны на момент 14 января.</w:t>
+        <w:t>Все компоненты для моего проекта были купленны на площадке „AliExpress“. Их можно купить в любом интернет магазине, но на АлиЭксперсс просто дешевле. Так же хочется упомянуть, что все цены были выщитаны средними по рынку и округлены до целого числа в большую сторону, а так же актуальны на момент 14 января.</w:t>
       </w:r>
     </w:p>
     <w:p>
@@ -7535,54 +7533,6 @@
     <w:p>
       <w:pPr>
         <w:pStyle w:val="Normal"/>
-        <w:bidi w:val="0"/>
-        <w:spacing w:lineRule="auto" w:line="276" w:before="0" w:afterAutospacing="0" w:after="0"/>
-        <w:ind w:hanging="0" w:left="0"/>
-        <w:jc w:val="left"/>
-        <w:rPr>
-          <w:rFonts w:ascii="Noto Sans" w:hAnsi="Noto Sans"/>
-          <w:i w:val="false"/>
-          <w:i w:val="false"/>
-          <w:iCs w:val="false"/>
-          <w:u w:val="none"/>
-        </w:rPr>
-      </w:pPr>
-      <w:r>
-        <w:rPr>
-          <w:rFonts w:ascii="Noto Sans" w:hAnsi="Noto Sans"/>
-          <w:i w:val="false"/>
-          <w:iCs w:val="false"/>
-          <w:u w:val="none"/>
-        </w:rPr>
-      </w:r>
-    </w:p>
-    <w:p>
-      <w:pPr>
-        <w:pStyle w:val="Normal"/>
-        <w:bidi w:val="0"/>
-        <w:spacing w:lineRule="auto" w:line="276" w:before="0" w:afterAutospacing="0" w:after="0"/>
-        <w:ind w:hanging="0" w:left="0"/>
-        <w:jc w:val="left"/>
-        <w:rPr>
-          <w:rFonts w:ascii="Noto Sans" w:hAnsi="Noto Sans"/>
-          <w:i w:val="false"/>
-          <w:i w:val="false"/>
-          <w:iCs w:val="false"/>
-          <w:u w:val="none"/>
-        </w:rPr>
-      </w:pPr>
-      <w:r>
-        <w:rPr>
-          <w:rFonts w:ascii="Noto Sans" w:hAnsi="Noto Sans"/>
-          <w:i w:val="false"/>
-          <w:iCs w:val="false"/>
-          <w:u w:val="none"/>
-        </w:rPr>
-      </w:r>
-    </w:p>
-    <w:p>
-      <w:pPr>
-        <w:pStyle w:val="Normal"/>
         <w:numPr>
           <w:ilvl w:val="3"/>
           <w:numId w:val="1"/>
@@ -8011,10 +7961,21 @@
         <w:spacing w:lineRule="auto" w:line="276" w:before="0" w:afterAutospacing="0" w:after="0"/>
         <w:ind w:hanging="0" w:left="0"/>
         <w:jc w:val="center"/>
-        <w:rPr/>
-      </w:pPr>
-      <w:r>
-        <w:rPr/>
+        <w:rPr>
+          <w:rFonts w:ascii="Noto Sans" w:hAnsi="Noto Sans"/>
+          <w:i w:val="false"/>
+          <w:i w:val="false"/>
+          <w:iCs w:val="false"/>
+          <w:u w:val="none"/>
+        </w:rPr>
+      </w:pPr>
+      <w:r>
+        <w:rPr>
+          <w:rFonts w:ascii="Noto Sans" w:hAnsi="Noto Sans"/>
+          <w:i w:val="false"/>
+          <w:iCs w:val="false"/>
+          <w:u w:val="none"/>
+        </w:rPr>
       </w:r>
     </w:p>
     <w:p>
@@ -8037,6 +7998,19 @@
         <w:spacing w:lineRule="auto" w:line="276" w:before="0" w:afterAutospacing="0" w:after="0"/>
         <w:ind w:hanging="0" w:left="0"/>
         <w:jc w:val="center"/>
+        <w:rPr/>
+      </w:pPr>
+      <w:r>
+        <w:rPr/>
+      </w:r>
+    </w:p>
+    <w:p>
+      <w:pPr>
+        <w:pStyle w:val="Normal"/>
+        <w:bidi w:val="0"/>
+        <w:spacing w:lineRule="auto" w:line="276" w:before="0" w:afterAutospacing="0" w:after="0"/>
+        <w:ind w:hanging="0" w:left="0"/>
+        <w:jc w:val="center"/>
         <w:rPr>
           <w:rFonts w:ascii="Noto Sans" w:hAnsi="Noto Sans"/>
           <w:i w:val="false"/>
@@ -8139,8 +8113,8 @@
           <w:rFonts w:ascii="Noto Sans" w:hAnsi="Noto Sans"/>
         </w:rPr>
       </w:pPr>
-      <w:bookmarkStart w:id="42" w:name="1%2525193._Практическая_часть.%252519C"/>
-      <w:bookmarkEnd w:id="42"/>
+      <w:bookmarkStart w:id="48" w:name="1%252525193._Практическая_часть.%2525251"/>
+      <w:bookmarkEnd w:id="48"/>
       <w:r>
         <w:rPr>
           <w:rFonts w:ascii="Noto Sans" w:hAnsi="Noto Sans"/>
@@ -8164,10 +8138,10 @@
           <w:bCs/>
           <w:rFonts w:ascii="Noto Sans" w:hAnsi="Noto Sans"/>
         </w:rPr>
-        <w:instrText xml:space="preserve"> TC "3. Практическая часть." \l 3 </w:instrText>
-      </w:r>
-      <w:bookmarkStart w:id="43" w:name="1%193._Практическая_часть.%19C"/>
-      <w:bookmarkEnd w:id="43"/>
+        <w:instrText xml:space="preserve"> TC "3. Практическая часть." \l 1 </w:instrText>
+      </w:r>
+      <w:bookmarkStart w:id="49" w:name="1%193._Практическая_часть.%19C"/>
+      <w:bookmarkEnd w:id="49"/>
       <w:r>
         <w:rPr>
           <w:i w:val="false"/>
@@ -8179,8 +8153,10 @@
         </w:rPr>
         <w:fldChar w:fldCharType="separate"/>
       </w:r>
-      <w:bookmarkStart w:id="44" w:name="1%25193._Практическая_часть.%2519C"/>
-      <w:bookmarkEnd w:id="44"/>
+      <w:bookmarkStart w:id="50" w:name="1%2525193._Практическая_часть.%252519C"/>
+      <w:bookmarkStart w:id="51" w:name="1%25193._Практическая_часть.%2519C"/>
+      <w:bookmarkEnd w:id="50"/>
+      <w:bookmarkEnd w:id="51"/>
       <w:r>
         <w:rPr>
           <w:rFonts w:ascii="Noto Sans" w:hAnsi="Noto Sans"/>
@@ -8216,8 +8192,8 @@
           <w:bCs w:val="false"/>
         </w:rPr>
       </w:pPr>
-      <w:bookmarkStart w:id="45" w:name="1%2525193.1._Сборка.%252519C"/>
-      <w:bookmarkEnd w:id="45"/>
+      <w:bookmarkStart w:id="52" w:name="1%252525193.1._Сборка.%25252519C"/>
+      <w:bookmarkEnd w:id="52"/>
       <w:r>
         <w:rPr>
           <w:rFonts w:ascii="Noto Sans" w:hAnsi="Noto Sans"/>
@@ -8235,10 +8211,10 @@
           <w:bCs w:val="false"/>
           <w:rFonts w:ascii="Noto Sans" w:hAnsi="Noto Sans"/>
         </w:rPr>
-        <w:instrText xml:space="preserve"> TC "3.1. Сборка." \l 4 </w:instrText>
-      </w:r>
-      <w:bookmarkStart w:id="46" w:name="1%193.1._Сборка.%19C"/>
-      <w:bookmarkEnd w:id="46"/>
+        <w:instrText xml:space="preserve"> TC "3.1. Сборка." \l 2 </w:instrText>
+      </w:r>
+      <w:bookmarkStart w:id="53" w:name="1%193.1._Сборка.%19C"/>
+      <w:bookmarkEnd w:id="53"/>
       <w:r>
         <w:rPr>
           <w:b w:val="false"/>
@@ -8247,8 +8223,10 @@
         </w:rPr>
         <w:fldChar w:fldCharType="separate"/>
       </w:r>
-      <w:bookmarkStart w:id="47" w:name="1%25193.1._Сборка.%2519C"/>
-      <w:bookmarkEnd w:id="47"/>
+      <w:bookmarkStart w:id="54" w:name="1%2525193.1._Сборка.%252519C"/>
+      <w:bookmarkStart w:id="55" w:name="1%25193.1._Сборка.%2519C"/>
+      <w:bookmarkEnd w:id="54"/>
+      <w:bookmarkEnd w:id="55"/>
       <w:r>
         <w:rPr>
           <w:rFonts w:ascii="Noto Sans" w:hAnsi="Noto Sans"/>
@@ -8502,186 +8480,6 @@
             </a:graphic>
           </wp:anchor>
         </w:drawing>
-      </w:r>
-    </w:p>
-    <w:p>
-      <w:pPr>
-        <w:pStyle w:val="Normal"/>
-        <w:bidi w:val="0"/>
-        <w:ind w:hanging="0" w:left="0"/>
-        <w:rPr>
-          <w:rFonts w:ascii="Noto Sans" w:hAnsi="Noto Sans"/>
-        </w:rPr>
-      </w:pPr>
-      <w:r>
-        <w:rPr>
-          <w:rFonts w:ascii="Noto Sans" w:hAnsi="Noto Sans"/>
-        </w:rPr>
-      </w:r>
-    </w:p>
-    <w:p>
-      <w:pPr>
-        <w:pStyle w:val="Normal"/>
-        <w:bidi w:val="0"/>
-        <w:ind w:hanging="0" w:left="0"/>
-        <w:rPr>
-          <w:rFonts w:ascii="Noto Sans" w:hAnsi="Noto Sans"/>
-        </w:rPr>
-      </w:pPr>
-      <w:r>
-        <w:rPr>
-          <w:rFonts w:ascii="Noto Sans" w:hAnsi="Noto Sans"/>
-        </w:rPr>
-      </w:r>
-    </w:p>
-    <w:p>
-      <w:pPr>
-        <w:pStyle w:val="Normal"/>
-        <w:bidi w:val="0"/>
-        <w:ind w:hanging="0" w:left="0"/>
-        <w:rPr>
-          <w:rFonts w:ascii="Noto Sans" w:hAnsi="Noto Sans"/>
-        </w:rPr>
-      </w:pPr>
-      <w:r>
-        <w:rPr>
-          <w:rFonts w:ascii="Noto Sans" w:hAnsi="Noto Sans"/>
-        </w:rPr>
-      </w:r>
-    </w:p>
-    <w:p>
-      <w:pPr>
-        <w:pStyle w:val="Normal"/>
-        <w:bidi w:val="0"/>
-        <w:ind w:hanging="0" w:left="0"/>
-        <w:rPr>
-          <w:rFonts w:ascii="Noto Sans" w:hAnsi="Noto Sans"/>
-        </w:rPr>
-      </w:pPr>
-      <w:r>
-        <w:rPr>
-          <w:rFonts w:ascii="Noto Sans" w:hAnsi="Noto Sans"/>
-        </w:rPr>
-      </w:r>
-    </w:p>
-    <w:p>
-      <w:pPr>
-        <w:pStyle w:val="Normal"/>
-        <w:bidi w:val="0"/>
-        <w:ind w:hanging="0" w:left="0"/>
-        <w:rPr>
-          <w:rFonts w:ascii="Noto Sans" w:hAnsi="Noto Sans"/>
-        </w:rPr>
-      </w:pPr>
-      <w:r>
-        <w:rPr>
-          <w:rFonts w:ascii="Noto Sans" w:hAnsi="Noto Sans"/>
-        </w:rPr>
-      </w:r>
-    </w:p>
-    <w:p>
-      <w:pPr>
-        <w:pStyle w:val="Normal"/>
-        <w:bidi w:val="0"/>
-        <w:ind w:hanging="0" w:left="0"/>
-        <w:rPr>
-          <w:rFonts w:ascii="Noto Sans" w:hAnsi="Noto Sans"/>
-        </w:rPr>
-      </w:pPr>
-      <w:r>
-        <w:rPr>
-          <w:rFonts w:ascii="Noto Sans" w:hAnsi="Noto Sans"/>
-        </w:rPr>
-      </w:r>
-    </w:p>
-    <w:p>
-      <w:pPr>
-        <w:pStyle w:val="Normal"/>
-        <w:bidi w:val="0"/>
-        <w:ind w:hanging="0" w:left="0"/>
-        <w:rPr>
-          <w:rFonts w:ascii="Noto Sans" w:hAnsi="Noto Sans"/>
-        </w:rPr>
-      </w:pPr>
-      <w:r>
-        <w:rPr>
-          <w:rFonts w:ascii="Noto Sans" w:hAnsi="Noto Sans"/>
-        </w:rPr>
-      </w:r>
-    </w:p>
-    <w:p>
-      <w:pPr>
-        <w:pStyle w:val="Normal"/>
-        <w:bidi w:val="0"/>
-        <w:ind w:hanging="0" w:left="0"/>
-        <w:rPr>
-          <w:rFonts w:ascii="Noto Sans" w:hAnsi="Noto Sans"/>
-        </w:rPr>
-      </w:pPr>
-      <w:r>
-        <w:rPr>
-          <w:rFonts w:ascii="Noto Sans" w:hAnsi="Noto Sans"/>
-        </w:rPr>
-      </w:r>
-    </w:p>
-    <w:p>
-      <w:pPr>
-        <w:pStyle w:val="Normal"/>
-        <w:bidi w:val="0"/>
-        <w:ind w:hanging="0" w:left="0"/>
-        <w:rPr>
-          <w:rFonts w:ascii="Noto Sans" w:hAnsi="Noto Sans"/>
-        </w:rPr>
-      </w:pPr>
-      <w:r>
-        <w:rPr>
-          <w:rFonts w:ascii="Noto Sans" w:hAnsi="Noto Sans"/>
-        </w:rPr>
-      </w:r>
-    </w:p>
-    <w:p>
-      <w:pPr>
-        <w:pStyle w:val="Normal"/>
-        <w:bidi w:val="0"/>
-        <w:ind w:hanging="0" w:left="0"/>
-        <w:rPr>
-          <w:rFonts w:ascii="Noto Sans" w:hAnsi="Noto Sans"/>
-        </w:rPr>
-      </w:pPr>
-      <w:r>
-        <w:rPr>
-          <w:rFonts w:ascii="Noto Sans" w:hAnsi="Noto Sans"/>
-        </w:rPr>
-      </w:r>
-    </w:p>
-    <w:p>
-      <w:pPr>
-        <w:pStyle w:val="Normal"/>
-        <w:bidi w:val="0"/>
-        <w:ind w:hanging="0" w:left="0"/>
-        <w:rPr>
-          <w:rFonts w:ascii="Noto Sans" w:hAnsi="Noto Sans"/>
-        </w:rPr>
-      </w:pPr>
-      <w:r>
-        <w:rPr>
-          <w:rFonts w:ascii="Noto Sans" w:hAnsi="Noto Sans"/>
-        </w:rPr>
-      </w:r>
-    </w:p>
-    <w:p>
-      <w:pPr>
-        <w:pStyle w:val="Normal"/>
-        <w:bidi w:val="0"/>
-        <w:ind w:hanging="0" w:left="0"/>
-        <w:rPr>
-          <w:rFonts w:ascii="Noto Sans" w:hAnsi="Noto Sans"/>
-        </w:rPr>
-      </w:pPr>
-      <w:r>
-        <w:rPr>
-          <w:rFonts w:ascii="Noto Sans" w:hAnsi="Noto Sans"/>
-        </w:rPr>
       </w:r>
     </w:p>
     <w:p>
@@ -8903,7 +8701,7 @@
                   <wp:posOffset>1741805</wp:posOffset>
                 </wp:positionH>
                 <wp:positionV relativeFrom="paragraph">
-                  <wp:posOffset>60960</wp:posOffset>
+                  <wp:posOffset>60325</wp:posOffset>
                 </wp:positionV>
                 <wp:extent cx="2964815" cy="6519545"/>
                 <wp:effectExtent l="0" t="0" r="0" b="0"/>
@@ -8959,7 +8757,7 @@
                 <v:path o:extrusionok="f" gradientshapeok="t" o:connecttype="rect"/>
                 <o:lock v:ext="edit" aspectratio="t"/>
               </v:shapetype>
-              <v:shape id="shape_0" ID="Изображение17" stroked="f" o:allowincell="f" style="position:absolute;margin-left:137.15pt;margin-top:4.85pt;width:233.4pt;height:513.3pt;mso-wrap-style:none;v-text-anchor:middle;rotation:270" type="_x0000_t75">
+              <v:shape id="shape_0" ID="Изображение17" stroked="f" o:allowincell="f" style="position:absolute;margin-left:137.15pt;margin-top:4.8pt;width:233.4pt;height:513.3pt;mso-wrap-style:none;v-text-anchor:middle;rotation:270" type="_x0000_t75">
                 <v:imagedata r:id="rId21" o:detectmouseclick="t"/>
                 <v:stroke color="#3465a4" joinstyle="round" endcap="flat"/>
                 <w10:wrap type="square" side="largest"/>
@@ -9964,7 +9762,7 @@
           <w:rFonts w:ascii="Noto Sans" w:hAnsi="Noto Sans"/>
         </w:rPr>
         <w:tab/>
-        <w:t>6) 4-мя болтами м3х8 хакрепляем дисплей lcd1602. Затем вставляем 3 светодиода и крепим энкодер и тумблер.</w:t>
+        <w:t>6) 4-мя болтами м3х8 закрепляем дисплей lcd1602. Затем вставляем 3 светодиода и крепим энкодер и тумблер.</w:t>
       </w:r>
     </w:p>
     <w:p>
@@ -10227,28 +10025,15 @@
         <w:pStyle w:val="Normal"/>
         <w:bidi w:val="0"/>
         <w:ind w:hanging="0" w:left="0"/>
-        <w:rPr>
-          <w:rFonts w:ascii="Noto Sans" w:hAnsi="Noto Sans"/>
-        </w:rPr>
-      </w:pPr>
-      <w:r>
-        <w:rPr>
-          <w:rFonts w:ascii="Noto Sans" w:hAnsi="Noto Sans"/>
-        </w:rPr>
-      </w:r>
-    </w:p>
-    <w:p>
-      <w:pPr>
-        <w:pStyle w:val="Normal"/>
-        <w:bidi w:val="0"/>
-        <w:ind w:hanging="0" w:left="0"/>
         <w:jc w:val="center"/>
         <w:rPr>
           <w:rFonts w:ascii="Noto Sans" w:hAnsi="Noto Sans"/>
         </w:rPr>
       </w:pPr>
       <w:r>
-        <w:rPr/>
+        <w:rPr>
+          <w:rFonts w:ascii="Noto Sans" w:hAnsi="Noto Sans"/>
+        </w:rPr>
       </w:r>
     </w:p>
     <w:p>
@@ -10262,7 +10047,40 @@
         </w:rPr>
       </w:pPr>
       <w:r>
-        <w:rPr/>
+        <w:rPr>
+          <w:rFonts w:ascii="Noto Sans" w:hAnsi="Noto Sans"/>
+        </w:rPr>
+        <w:t>4. Ссылки и материалы</w:t>
+      </w:r>
+      <w:r>
+        <w:fldChar w:fldCharType="begin"/>
+      </w:r>
+      <w:r>
+        <w:rPr>
+          <w:rFonts w:ascii="Noto Sans" w:hAnsi="Noto Sans"/>
+        </w:rPr>
+        <w:instrText xml:space="preserve"> TC "4. Ссылки и материалы" \l 1 </w:instrText>
+      </w:r>
+      <w:bookmarkStart w:id="56" w:name="1%194._Ссылки_и_материалы%19C"/>
+      <w:bookmarkEnd w:id="56"/>
+      <w:r>
+        <w:rPr>
+          <w:rFonts w:ascii="Noto Sans" w:hAnsi="Noto Sans"/>
+        </w:rPr>
+        <w:fldChar w:fldCharType="separate"/>
+      </w:r>
+      <w:bookmarkStart w:id="57" w:name="1%25194._Ссылки_и_материалы%2519C"/>
+      <w:bookmarkEnd w:id="57"/>
+      <w:r>
+        <w:rPr>
+          <w:rFonts w:ascii="Noto Sans" w:hAnsi="Noto Sans"/>
+        </w:rPr>
+      </w:r>
+      <w:r>
+        <w:rPr>
+          <w:rFonts w:ascii="Noto Sans" w:hAnsi="Noto Sans"/>
+        </w:rPr>
+        <w:fldChar w:fldCharType="end"/>
       </w:r>
     </w:p>
     <w:p>
@@ -10279,49 +10097,6 @@
         <w:rPr>
           <w:rFonts w:ascii="Noto Sans" w:hAnsi="Noto Sans"/>
         </w:rPr>
-        <w:t>4. Ссылки и материалы</w:t>
-      </w:r>
-      <w:r>
-        <w:fldChar w:fldCharType="begin"/>
-      </w:r>
-      <w:r>
-        <w:rPr>
-          <w:rFonts w:ascii="Noto Sans" w:hAnsi="Noto Sans"/>
-        </w:rPr>
-        <w:instrText xml:space="preserve"> TC "4. Ссылки и материалы" \l 2 </w:instrText>
-      </w:r>
-      <w:bookmarkStart w:id="48" w:name="1%194._Ссылки_и_материалы%19C"/>
-      <w:bookmarkEnd w:id="48"/>
-      <w:r>
-        <w:rPr>
-          <w:rFonts w:ascii="Noto Sans" w:hAnsi="Noto Sans"/>
-        </w:rPr>
-        <w:fldChar w:fldCharType="separate"/>
-      </w:r>
-      <w:r>
-        <w:rPr>
-          <w:rFonts w:ascii="Noto Sans" w:hAnsi="Noto Sans"/>
-        </w:rPr>
-      </w:r>
-      <w:r>
-        <w:rPr>
-          <w:rFonts w:ascii="Noto Sans" w:hAnsi="Noto Sans"/>
-        </w:rPr>
-        <w:fldChar w:fldCharType="end"/>
-      </w:r>
-    </w:p>
-    <w:p>
-      <w:pPr>
-        <w:pStyle w:val="Normal"/>
-        <w:bidi w:val="0"/>
-        <w:ind w:hanging="0" w:left="0"/>
-        <w:jc w:val="center"/>
-        <w:rPr>
-          <w:rFonts w:ascii="Noto Sans" w:hAnsi="Noto Sans"/>
-        </w:rPr>
-      </w:pPr>
-      <w:r>
-        <w:rPr/>
       </w:r>
     </w:p>
     <w:p>
@@ -10355,11 +10130,6 @@
           <w:rFonts w:ascii="Noto Sans" w:hAnsi="Noto Sans"/>
         </w:rPr>
         <w:tab/>
-      </w:r>
-      <w:r>
-        <w:rPr>
-          <w:rFonts w:ascii="Noto Sans" w:hAnsi="Noto Sans"/>
-        </w:rPr>
         <w:t xml:space="preserve">youtube канал автора бутылкореза и видео про создание бутылкореза: </w:t>
       </w:r>
     </w:p>
@@ -10385,1281 +10155,6 @@
         <w:bidi w:val="0"/>
         <w:ind w:hanging="0" w:left="0"/>
         <w:jc w:val="center"/>
-        <w:rPr>
-          <w:rFonts w:ascii="Noto Sans" w:hAnsi="Noto Sans"/>
-        </w:rPr>
-      </w:pPr>
-      <w:r>
-        <w:rPr>
-          <w:rFonts w:ascii="Noto Sans" w:hAnsi="Noto Sans"/>
-        </w:rPr>
-      </w:r>
-    </w:p>
-    <w:p>
-      <w:pPr>
-        <w:pStyle w:val="Normal"/>
-        <w:bidi w:val="0"/>
-        <w:ind w:hanging="0" w:left="0"/>
-        <w:rPr>
-          <w:rFonts w:ascii="Noto Sans" w:hAnsi="Noto Sans"/>
-        </w:rPr>
-      </w:pPr>
-      <w:r>
-        <w:rPr>
-          <w:rFonts w:ascii="Noto Sans" w:hAnsi="Noto Sans"/>
-        </w:rPr>
-      </w:r>
-    </w:p>
-    <w:p>
-      <w:pPr>
-        <w:pStyle w:val="Normal"/>
-        <w:bidi w:val="0"/>
-        <w:ind w:hanging="0" w:left="0"/>
-        <w:rPr>
-          <w:rFonts w:ascii="Noto Sans" w:hAnsi="Noto Sans"/>
-        </w:rPr>
-      </w:pPr>
-      <w:r>
-        <w:rPr>
-          <w:rFonts w:ascii="Noto Sans" w:hAnsi="Noto Sans"/>
-        </w:rPr>
-      </w:r>
-    </w:p>
-    <w:p>
-      <w:pPr>
-        <w:pStyle w:val="Normal"/>
-        <w:bidi w:val="0"/>
-        <w:ind w:hanging="0" w:left="0"/>
-        <w:rPr>
-          <w:rFonts w:ascii="Noto Sans" w:hAnsi="Noto Sans"/>
-        </w:rPr>
-      </w:pPr>
-      <w:r>
-        <w:rPr>
-          <w:rFonts w:ascii="Noto Sans" w:hAnsi="Noto Sans"/>
-        </w:rPr>
-      </w:r>
-    </w:p>
-    <w:p>
-      <w:pPr>
-        <w:pStyle w:val="Normal"/>
-        <w:bidi w:val="0"/>
-        <w:ind w:hanging="0" w:left="0"/>
-        <w:rPr>
-          <w:rFonts w:ascii="Noto Sans" w:hAnsi="Noto Sans"/>
-        </w:rPr>
-      </w:pPr>
-      <w:r>
-        <w:rPr>
-          <w:rFonts w:ascii="Noto Sans" w:hAnsi="Noto Sans"/>
-        </w:rPr>
-      </w:r>
-    </w:p>
-    <w:p>
-      <w:pPr>
-        <w:pStyle w:val="Normal"/>
-        <w:bidi w:val="0"/>
-        <w:ind w:hanging="0" w:left="0"/>
-        <w:rPr>
-          <w:rFonts w:ascii="Noto Sans" w:hAnsi="Noto Sans"/>
-        </w:rPr>
-      </w:pPr>
-      <w:r>
-        <w:rPr>
-          <w:rFonts w:ascii="Noto Sans" w:hAnsi="Noto Sans"/>
-        </w:rPr>
-      </w:r>
-    </w:p>
-    <w:p>
-      <w:pPr>
-        <w:pStyle w:val="Normal"/>
-        <w:bidi w:val="0"/>
-        <w:ind w:hanging="0" w:left="0"/>
-        <w:rPr>
-          <w:rFonts w:ascii="Noto Sans" w:hAnsi="Noto Sans"/>
-        </w:rPr>
-      </w:pPr>
-      <w:r>
-        <w:rPr>
-          <w:rFonts w:ascii="Noto Sans" w:hAnsi="Noto Sans"/>
-        </w:rPr>
-      </w:r>
-    </w:p>
-    <w:p>
-      <w:pPr>
-        <w:pStyle w:val="Normal"/>
-        <w:bidi w:val="0"/>
-        <w:ind w:hanging="0" w:left="0"/>
-        <w:rPr>
-          <w:rFonts w:ascii="Noto Sans" w:hAnsi="Noto Sans"/>
-        </w:rPr>
-      </w:pPr>
-      <w:r>
-        <w:rPr>
-          <w:rFonts w:ascii="Noto Sans" w:hAnsi="Noto Sans"/>
-        </w:rPr>
-      </w:r>
-    </w:p>
-    <w:p>
-      <w:pPr>
-        <w:pStyle w:val="Normal"/>
-        <w:bidi w:val="0"/>
-        <w:ind w:hanging="0" w:left="0"/>
-        <w:rPr>
-          <w:rFonts w:ascii="Noto Sans" w:hAnsi="Noto Sans"/>
-        </w:rPr>
-      </w:pPr>
-      <w:r>
-        <w:rPr>
-          <w:rFonts w:ascii="Noto Sans" w:hAnsi="Noto Sans"/>
-        </w:rPr>
-      </w:r>
-    </w:p>
-    <w:p>
-      <w:pPr>
-        <w:pStyle w:val="Normal"/>
-        <w:bidi w:val="0"/>
-        <w:ind w:hanging="0" w:left="0"/>
-        <w:rPr>
-          <w:rFonts w:ascii="Noto Sans" w:hAnsi="Noto Sans"/>
-        </w:rPr>
-      </w:pPr>
-      <w:r>
-        <w:rPr>
-          <w:rFonts w:ascii="Noto Sans" w:hAnsi="Noto Sans"/>
-        </w:rPr>
-      </w:r>
-    </w:p>
-    <w:p>
-      <w:pPr>
-        <w:pStyle w:val="Normal"/>
-        <w:bidi w:val="0"/>
-        <w:ind w:hanging="0" w:left="0"/>
-        <w:rPr>
-          <w:rFonts w:ascii="Noto Sans" w:hAnsi="Noto Sans"/>
-        </w:rPr>
-      </w:pPr>
-      <w:r>
-        <w:rPr>
-          <w:rFonts w:ascii="Noto Sans" w:hAnsi="Noto Sans"/>
-        </w:rPr>
-      </w:r>
-    </w:p>
-    <w:p>
-      <w:pPr>
-        <w:pStyle w:val="Normal"/>
-        <w:bidi w:val="0"/>
-        <w:ind w:hanging="0" w:left="0"/>
-        <w:rPr>
-          <w:rFonts w:ascii="Noto Sans" w:hAnsi="Noto Sans"/>
-        </w:rPr>
-      </w:pPr>
-      <w:r>
-        <w:rPr>
-          <w:rFonts w:ascii="Noto Sans" w:hAnsi="Noto Sans"/>
-        </w:rPr>
-      </w:r>
-    </w:p>
-    <w:p>
-      <w:pPr>
-        <w:pStyle w:val="Normal"/>
-        <w:bidi w:val="0"/>
-        <w:ind w:hanging="0" w:left="0"/>
-        <w:rPr>
-          <w:rFonts w:ascii="Noto Sans" w:hAnsi="Noto Sans"/>
-        </w:rPr>
-      </w:pPr>
-      <w:r>
-        <w:rPr>
-          <w:rFonts w:ascii="Noto Sans" w:hAnsi="Noto Sans"/>
-        </w:rPr>
-      </w:r>
-    </w:p>
-    <w:p>
-      <w:pPr>
-        <w:pStyle w:val="Normal"/>
-        <w:bidi w:val="0"/>
-        <w:ind w:hanging="0" w:left="0"/>
-        <w:rPr>
-          <w:rFonts w:ascii="Noto Sans" w:hAnsi="Noto Sans"/>
-        </w:rPr>
-      </w:pPr>
-      <w:r>
-        <w:rPr>
-          <w:rFonts w:ascii="Noto Sans" w:hAnsi="Noto Sans"/>
-        </w:rPr>
-      </w:r>
-    </w:p>
-    <w:p>
-      <w:pPr>
-        <w:pStyle w:val="Normal"/>
-        <w:bidi w:val="0"/>
-        <w:ind w:hanging="0" w:left="0"/>
-        <w:rPr>
-          <w:rFonts w:ascii="Noto Sans" w:hAnsi="Noto Sans"/>
-        </w:rPr>
-      </w:pPr>
-      <w:r>
-        <w:rPr>
-          <w:rFonts w:ascii="Noto Sans" w:hAnsi="Noto Sans"/>
-        </w:rPr>
-      </w:r>
-    </w:p>
-    <w:p>
-      <w:pPr>
-        <w:pStyle w:val="Normal"/>
-        <w:bidi w:val="0"/>
-        <w:ind w:hanging="0" w:left="0"/>
-        <w:rPr>
-          <w:rFonts w:ascii="Noto Sans" w:hAnsi="Noto Sans"/>
-        </w:rPr>
-      </w:pPr>
-      <w:r>
-        <w:rPr>
-          <w:rFonts w:ascii="Noto Sans" w:hAnsi="Noto Sans"/>
-        </w:rPr>
-      </w:r>
-    </w:p>
-    <w:p>
-      <w:pPr>
-        <w:pStyle w:val="Normal"/>
-        <w:bidi w:val="0"/>
-        <w:ind w:hanging="0" w:left="0"/>
-        <w:rPr>
-          <w:rFonts w:ascii="Noto Sans" w:hAnsi="Noto Sans"/>
-        </w:rPr>
-      </w:pPr>
-      <w:r>
-        <w:rPr>
-          <w:rFonts w:ascii="Noto Sans" w:hAnsi="Noto Sans"/>
-        </w:rPr>
-      </w:r>
-    </w:p>
-    <w:p>
-      <w:pPr>
-        <w:pStyle w:val="Normal"/>
-        <w:bidi w:val="0"/>
-        <w:ind w:hanging="0" w:left="0"/>
-        <w:rPr>
-          <w:rFonts w:ascii="Noto Sans" w:hAnsi="Noto Sans"/>
-        </w:rPr>
-      </w:pPr>
-      <w:r>
-        <w:rPr>
-          <w:rFonts w:ascii="Noto Sans" w:hAnsi="Noto Sans"/>
-        </w:rPr>
-      </w:r>
-    </w:p>
-    <w:p>
-      <w:pPr>
-        <w:pStyle w:val="Normal"/>
-        <w:bidi w:val="0"/>
-        <w:ind w:hanging="0" w:left="0"/>
-        <w:rPr>
-          <w:rFonts w:ascii="Noto Sans" w:hAnsi="Noto Sans"/>
-        </w:rPr>
-      </w:pPr>
-      <w:r>
-        <w:rPr>
-          <w:rFonts w:ascii="Noto Sans" w:hAnsi="Noto Sans"/>
-        </w:rPr>
-      </w:r>
-    </w:p>
-    <w:p>
-      <w:pPr>
-        <w:pStyle w:val="Normal"/>
-        <w:bidi w:val="0"/>
-        <w:ind w:hanging="0" w:left="0"/>
-        <w:rPr>
-          <w:rFonts w:ascii="Noto Sans" w:hAnsi="Noto Sans"/>
-        </w:rPr>
-      </w:pPr>
-      <w:r>
-        <w:rPr>
-          <w:rFonts w:ascii="Noto Sans" w:hAnsi="Noto Sans"/>
-        </w:rPr>
-      </w:r>
-    </w:p>
-    <w:p>
-      <w:pPr>
-        <w:pStyle w:val="Normal"/>
-        <w:bidi w:val="0"/>
-        <w:ind w:hanging="0" w:left="0"/>
-        <w:rPr>
-          <w:rFonts w:ascii="Noto Sans" w:hAnsi="Noto Sans"/>
-        </w:rPr>
-      </w:pPr>
-      <w:r>
-        <w:rPr>
-          <w:rFonts w:ascii="Noto Sans" w:hAnsi="Noto Sans"/>
-        </w:rPr>
-      </w:r>
-    </w:p>
-    <w:p>
-      <w:pPr>
-        <w:pStyle w:val="Normal"/>
-        <w:bidi w:val="0"/>
-        <w:ind w:hanging="0" w:left="0"/>
-        <w:rPr>
-          <w:rFonts w:ascii="Noto Sans" w:hAnsi="Noto Sans"/>
-        </w:rPr>
-      </w:pPr>
-      <w:r>
-        <w:rPr>
-          <w:rFonts w:ascii="Noto Sans" w:hAnsi="Noto Sans"/>
-        </w:rPr>
-      </w:r>
-    </w:p>
-    <w:p>
-      <w:pPr>
-        <w:pStyle w:val="Normal"/>
-        <w:bidi w:val="0"/>
-        <w:ind w:hanging="0" w:left="0"/>
-        <w:rPr>
-          <w:rFonts w:ascii="Noto Sans" w:hAnsi="Noto Sans"/>
-        </w:rPr>
-      </w:pPr>
-      <w:r>
-        <w:rPr>
-          <w:rFonts w:ascii="Noto Sans" w:hAnsi="Noto Sans"/>
-        </w:rPr>
-      </w:r>
-    </w:p>
-    <w:p>
-      <w:pPr>
-        <w:pStyle w:val="Normal"/>
-        <w:bidi w:val="0"/>
-        <w:ind w:hanging="0" w:left="0"/>
-        <w:rPr>
-          <w:rFonts w:ascii="Noto Sans" w:hAnsi="Noto Sans"/>
-        </w:rPr>
-      </w:pPr>
-      <w:r>
-        <w:rPr>
-          <w:rFonts w:ascii="Noto Sans" w:hAnsi="Noto Sans"/>
-        </w:rPr>
-      </w:r>
-    </w:p>
-    <w:p>
-      <w:pPr>
-        <w:pStyle w:val="Normal"/>
-        <w:bidi w:val="0"/>
-        <w:ind w:hanging="0" w:left="0"/>
-        <w:rPr>
-          <w:rFonts w:ascii="Noto Sans" w:hAnsi="Noto Sans"/>
-        </w:rPr>
-      </w:pPr>
-      <w:r>
-        <w:rPr>
-          <w:rFonts w:ascii="Noto Sans" w:hAnsi="Noto Sans"/>
-        </w:rPr>
-      </w:r>
-    </w:p>
-    <w:p>
-      <w:pPr>
-        <w:pStyle w:val="Normal"/>
-        <w:bidi w:val="0"/>
-        <w:ind w:hanging="0" w:left="0"/>
-        <w:rPr>
-          <w:rFonts w:ascii="Noto Sans" w:hAnsi="Noto Sans"/>
-        </w:rPr>
-      </w:pPr>
-      <w:r>
-        <w:rPr>
-          <w:rFonts w:ascii="Noto Sans" w:hAnsi="Noto Sans"/>
-        </w:rPr>
-      </w:r>
-    </w:p>
-    <w:p>
-      <w:pPr>
-        <w:pStyle w:val="Normal"/>
-        <w:bidi w:val="0"/>
-        <w:ind w:hanging="0" w:left="0"/>
-        <w:rPr>
-          <w:rFonts w:ascii="Noto Sans" w:hAnsi="Noto Sans"/>
-        </w:rPr>
-      </w:pPr>
-      <w:r>
-        <w:rPr>
-          <w:rFonts w:ascii="Noto Sans" w:hAnsi="Noto Sans"/>
-        </w:rPr>
-      </w:r>
-    </w:p>
-    <w:p>
-      <w:pPr>
-        <w:pStyle w:val="Normal"/>
-        <w:bidi w:val="0"/>
-        <w:ind w:hanging="0" w:left="0"/>
-        <w:rPr>
-          <w:rFonts w:ascii="Noto Sans" w:hAnsi="Noto Sans"/>
-        </w:rPr>
-      </w:pPr>
-      <w:r>
-        <w:rPr>
-          <w:rFonts w:ascii="Noto Sans" w:hAnsi="Noto Sans"/>
-        </w:rPr>
-      </w:r>
-    </w:p>
-    <w:p>
-      <w:pPr>
-        <w:pStyle w:val="Normal"/>
-        <w:bidi w:val="0"/>
-        <w:ind w:hanging="0" w:left="0"/>
-        <w:rPr>
-          <w:rFonts w:ascii="Noto Sans" w:hAnsi="Noto Sans"/>
-        </w:rPr>
-      </w:pPr>
-      <w:r>
-        <w:rPr>
-          <w:rFonts w:ascii="Noto Sans" w:hAnsi="Noto Sans"/>
-        </w:rPr>
-      </w:r>
-    </w:p>
-    <w:p>
-      <w:pPr>
-        <w:pStyle w:val="Normal"/>
-        <w:bidi w:val="0"/>
-        <w:ind w:hanging="0" w:left="0"/>
-        <w:rPr>
-          <w:rFonts w:ascii="Noto Sans" w:hAnsi="Noto Sans"/>
-        </w:rPr>
-      </w:pPr>
-      <w:r>
-        <w:rPr>
-          <w:rFonts w:ascii="Noto Sans" w:hAnsi="Noto Sans"/>
-        </w:rPr>
-      </w:r>
-    </w:p>
-    <w:p>
-      <w:pPr>
-        <w:pStyle w:val="Normal"/>
-        <w:bidi w:val="0"/>
-        <w:ind w:hanging="0" w:left="0"/>
-        <w:rPr>
-          <w:rFonts w:ascii="Noto Sans" w:hAnsi="Noto Sans"/>
-        </w:rPr>
-      </w:pPr>
-      <w:r>
-        <w:rPr>
-          <w:rFonts w:ascii="Noto Sans" w:hAnsi="Noto Sans"/>
-        </w:rPr>
-      </w:r>
-    </w:p>
-    <w:p>
-      <w:pPr>
-        <w:pStyle w:val="Normal"/>
-        <w:bidi w:val="0"/>
-        <w:ind w:hanging="0" w:left="0"/>
-        <w:rPr>
-          <w:rFonts w:ascii="Noto Sans" w:hAnsi="Noto Sans"/>
-        </w:rPr>
-      </w:pPr>
-      <w:r>
-        <w:rPr>
-          <w:rFonts w:ascii="Noto Sans" w:hAnsi="Noto Sans"/>
-        </w:rPr>
-      </w:r>
-    </w:p>
-    <w:p>
-      <w:pPr>
-        <w:pStyle w:val="Normal"/>
-        <w:bidi w:val="0"/>
-        <w:ind w:hanging="0" w:left="0"/>
-        <w:rPr>
-          <w:rFonts w:ascii="Noto Sans" w:hAnsi="Noto Sans"/>
-        </w:rPr>
-      </w:pPr>
-      <w:r>
-        <w:rPr>
-          <w:rFonts w:ascii="Noto Sans" w:hAnsi="Noto Sans"/>
-        </w:rPr>
-      </w:r>
-    </w:p>
-    <w:p>
-      <w:pPr>
-        <w:pStyle w:val="Normal"/>
-        <w:bidi w:val="0"/>
-        <w:ind w:hanging="0" w:left="0"/>
-        <w:rPr>
-          <w:rFonts w:ascii="Noto Sans" w:hAnsi="Noto Sans"/>
-        </w:rPr>
-      </w:pPr>
-      <w:r>
-        <w:rPr>
-          <w:rFonts w:ascii="Noto Sans" w:hAnsi="Noto Sans"/>
-        </w:rPr>
-      </w:r>
-    </w:p>
-    <w:p>
-      <w:pPr>
-        <w:pStyle w:val="Normal"/>
-        <w:bidi w:val="0"/>
-        <w:ind w:hanging="0" w:left="0"/>
-        <w:rPr>
-          <w:rFonts w:ascii="Noto Sans" w:hAnsi="Noto Sans"/>
-        </w:rPr>
-      </w:pPr>
-      <w:r>
-        <w:rPr>
-          <w:rFonts w:ascii="Noto Sans" w:hAnsi="Noto Sans"/>
-        </w:rPr>
-      </w:r>
-    </w:p>
-    <w:p>
-      <w:pPr>
-        <w:pStyle w:val="Normal"/>
-        <w:bidi w:val="0"/>
-        <w:ind w:hanging="0" w:left="0"/>
-        <w:rPr>
-          <w:rFonts w:ascii="Noto Sans" w:hAnsi="Noto Sans"/>
-        </w:rPr>
-      </w:pPr>
-      <w:r>
-        <w:rPr>
-          <w:rFonts w:ascii="Noto Sans" w:hAnsi="Noto Sans"/>
-        </w:rPr>
-      </w:r>
-    </w:p>
-    <w:p>
-      <w:pPr>
-        <w:pStyle w:val="Normal"/>
-        <w:bidi w:val="0"/>
-        <w:ind w:hanging="0" w:left="0"/>
-        <w:rPr>
-          <w:rFonts w:ascii="Noto Sans" w:hAnsi="Noto Sans"/>
-        </w:rPr>
-      </w:pPr>
-      <w:r>
-        <w:rPr>
-          <w:rFonts w:ascii="Noto Sans" w:hAnsi="Noto Sans"/>
-        </w:rPr>
-      </w:r>
-    </w:p>
-    <w:p>
-      <w:pPr>
-        <w:pStyle w:val="Normal"/>
-        <w:bidi w:val="0"/>
-        <w:ind w:hanging="0" w:left="0"/>
-        <w:rPr>
-          <w:rFonts w:ascii="Noto Sans" w:hAnsi="Noto Sans"/>
-        </w:rPr>
-      </w:pPr>
-      <w:r>
-        <w:rPr>
-          <w:rFonts w:ascii="Noto Sans" w:hAnsi="Noto Sans"/>
-        </w:rPr>
-      </w:r>
-    </w:p>
-    <w:p>
-      <w:pPr>
-        <w:pStyle w:val="Normal"/>
-        <w:bidi w:val="0"/>
-        <w:ind w:hanging="0" w:left="0"/>
-        <w:rPr>
-          <w:rFonts w:ascii="Noto Sans" w:hAnsi="Noto Sans"/>
-        </w:rPr>
-      </w:pPr>
-      <w:r>
-        <w:rPr>
-          <w:rFonts w:ascii="Noto Sans" w:hAnsi="Noto Sans"/>
-        </w:rPr>
-      </w:r>
-    </w:p>
-    <w:p>
-      <w:pPr>
-        <w:pStyle w:val="Normal"/>
-        <w:bidi w:val="0"/>
-        <w:ind w:hanging="0" w:left="0"/>
-        <w:rPr>
-          <w:rFonts w:ascii="Noto Sans" w:hAnsi="Noto Sans"/>
-        </w:rPr>
-      </w:pPr>
-      <w:r>
-        <w:rPr>
-          <w:rFonts w:ascii="Noto Sans" w:hAnsi="Noto Sans"/>
-        </w:rPr>
-      </w:r>
-    </w:p>
-    <w:p>
-      <w:pPr>
-        <w:pStyle w:val="Normal"/>
-        <w:bidi w:val="0"/>
-        <w:ind w:hanging="0" w:left="0"/>
-        <w:rPr>
-          <w:rFonts w:ascii="Noto Sans" w:hAnsi="Noto Sans"/>
-        </w:rPr>
-      </w:pPr>
-      <w:r>
-        <w:rPr>
-          <w:rFonts w:ascii="Noto Sans" w:hAnsi="Noto Sans"/>
-        </w:rPr>
-      </w:r>
-    </w:p>
-    <w:p>
-      <w:pPr>
-        <w:pStyle w:val="Normal"/>
-        <w:bidi w:val="0"/>
-        <w:ind w:hanging="0" w:left="0"/>
-        <w:rPr>
-          <w:rFonts w:ascii="Noto Sans" w:hAnsi="Noto Sans"/>
-        </w:rPr>
-      </w:pPr>
-      <w:r>
-        <w:rPr>
-          <w:rFonts w:ascii="Noto Sans" w:hAnsi="Noto Sans"/>
-        </w:rPr>
-      </w:r>
-    </w:p>
-    <w:p>
-      <w:pPr>
-        <w:pStyle w:val="Normal"/>
-        <w:bidi w:val="0"/>
-        <w:ind w:hanging="0" w:left="0"/>
-        <w:rPr>
-          <w:rFonts w:ascii="Noto Sans" w:hAnsi="Noto Sans"/>
-        </w:rPr>
-      </w:pPr>
-      <w:r>
-        <w:rPr>
-          <w:rFonts w:ascii="Noto Sans" w:hAnsi="Noto Sans"/>
-        </w:rPr>
-      </w:r>
-    </w:p>
-    <w:p>
-      <w:pPr>
-        <w:pStyle w:val="Normal"/>
-        <w:bidi w:val="0"/>
-        <w:ind w:hanging="0" w:left="0"/>
-        <w:rPr>
-          <w:rFonts w:ascii="Noto Sans" w:hAnsi="Noto Sans"/>
-        </w:rPr>
-      </w:pPr>
-      <w:r>
-        <w:rPr>
-          <w:rFonts w:ascii="Noto Sans" w:hAnsi="Noto Sans"/>
-        </w:rPr>
-      </w:r>
-    </w:p>
-    <w:p>
-      <w:pPr>
-        <w:pStyle w:val="Normal"/>
-        <w:bidi w:val="0"/>
-        <w:ind w:hanging="0" w:left="0"/>
-        <w:rPr>
-          <w:rFonts w:ascii="Noto Sans" w:hAnsi="Noto Sans"/>
-        </w:rPr>
-      </w:pPr>
-      <w:r>
-        <w:rPr>
-          <w:rFonts w:ascii="Noto Sans" w:hAnsi="Noto Sans"/>
-        </w:rPr>
-      </w:r>
-    </w:p>
-    <w:p>
-      <w:pPr>
-        <w:pStyle w:val="Normal"/>
-        <w:bidi w:val="0"/>
-        <w:ind w:hanging="0" w:left="0"/>
-        <w:rPr>
-          <w:rFonts w:ascii="Noto Sans" w:hAnsi="Noto Sans"/>
-        </w:rPr>
-      </w:pPr>
-      <w:r>
-        <w:rPr>
-          <w:rFonts w:ascii="Noto Sans" w:hAnsi="Noto Sans"/>
-        </w:rPr>
-      </w:r>
-    </w:p>
-    <w:p>
-      <w:pPr>
-        <w:pStyle w:val="Normal"/>
-        <w:bidi w:val="0"/>
-        <w:ind w:hanging="0" w:left="0"/>
-        <w:rPr>
-          <w:rFonts w:ascii="Noto Sans" w:hAnsi="Noto Sans"/>
-        </w:rPr>
-      </w:pPr>
-      <w:r>
-        <w:rPr>
-          <w:rFonts w:ascii="Noto Sans" w:hAnsi="Noto Sans"/>
-        </w:rPr>
-      </w:r>
-    </w:p>
-    <w:p>
-      <w:pPr>
-        <w:pStyle w:val="Normal"/>
-        <w:bidi w:val="0"/>
-        <w:ind w:hanging="0" w:left="0"/>
-        <w:rPr>
-          <w:rFonts w:ascii="Noto Sans" w:hAnsi="Noto Sans"/>
-        </w:rPr>
-      </w:pPr>
-      <w:r>
-        <w:rPr>
-          <w:rFonts w:ascii="Noto Sans" w:hAnsi="Noto Sans"/>
-        </w:rPr>
-      </w:r>
-    </w:p>
-    <w:p>
-      <w:pPr>
-        <w:pStyle w:val="Normal"/>
-        <w:bidi w:val="0"/>
-        <w:ind w:hanging="0" w:left="0"/>
-        <w:rPr>
-          <w:rFonts w:ascii="Noto Sans" w:hAnsi="Noto Sans"/>
-        </w:rPr>
-      </w:pPr>
-      <w:r>
-        <w:rPr>
-          <w:rFonts w:ascii="Noto Sans" w:hAnsi="Noto Sans"/>
-        </w:rPr>
-      </w:r>
-    </w:p>
-    <w:p>
-      <w:pPr>
-        <w:pStyle w:val="Normal"/>
-        <w:bidi w:val="0"/>
-        <w:ind w:hanging="0" w:left="0"/>
-        <w:rPr>
-          <w:rFonts w:ascii="Noto Sans" w:hAnsi="Noto Sans"/>
-        </w:rPr>
-      </w:pPr>
-      <w:r>
-        <w:rPr>
-          <w:rFonts w:ascii="Noto Sans" w:hAnsi="Noto Sans"/>
-        </w:rPr>
-      </w:r>
-    </w:p>
-    <w:p>
-      <w:pPr>
-        <w:pStyle w:val="Normal"/>
-        <w:bidi w:val="0"/>
-        <w:ind w:hanging="0" w:left="0"/>
-        <w:rPr>
-          <w:rFonts w:ascii="Noto Sans" w:hAnsi="Noto Sans"/>
-        </w:rPr>
-      </w:pPr>
-      <w:r>
-        <w:rPr>
-          <w:rFonts w:ascii="Noto Sans" w:hAnsi="Noto Sans"/>
-        </w:rPr>
-      </w:r>
-    </w:p>
-    <w:p>
-      <w:pPr>
-        <w:pStyle w:val="Normal"/>
-        <w:bidi w:val="0"/>
-        <w:ind w:hanging="0" w:left="0"/>
-        <w:rPr>
-          <w:rFonts w:ascii="Noto Sans" w:hAnsi="Noto Sans"/>
-        </w:rPr>
-      </w:pPr>
-      <w:r>
-        <w:rPr>
-          <w:rFonts w:ascii="Noto Sans" w:hAnsi="Noto Sans"/>
-        </w:rPr>
-      </w:r>
-    </w:p>
-    <w:p>
-      <w:pPr>
-        <w:pStyle w:val="Normal"/>
-        <w:bidi w:val="0"/>
-        <w:ind w:hanging="0" w:left="0"/>
-        <w:rPr>
-          <w:rFonts w:ascii="Noto Sans" w:hAnsi="Noto Sans"/>
-        </w:rPr>
-      </w:pPr>
-      <w:r>
-        <w:rPr>
-          <w:rFonts w:ascii="Noto Sans" w:hAnsi="Noto Sans"/>
-        </w:rPr>
-      </w:r>
-    </w:p>
-    <w:p>
-      <w:pPr>
-        <w:pStyle w:val="Normal"/>
-        <w:bidi w:val="0"/>
-        <w:ind w:hanging="0" w:left="0"/>
-        <w:rPr>
-          <w:rFonts w:ascii="Noto Sans" w:hAnsi="Noto Sans"/>
-        </w:rPr>
-      </w:pPr>
-      <w:r>
-        <w:rPr>
-          <w:rFonts w:ascii="Noto Sans" w:hAnsi="Noto Sans"/>
-        </w:rPr>
-      </w:r>
-    </w:p>
-    <w:p>
-      <w:pPr>
-        <w:pStyle w:val="Normal"/>
-        <w:bidi w:val="0"/>
-        <w:ind w:hanging="0" w:left="0"/>
-        <w:rPr>
-          <w:rFonts w:ascii="Noto Sans" w:hAnsi="Noto Sans"/>
-        </w:rPr>
-      </w:pPr>
-      <w:r>
-        <w:rPr>
-          <w:rFonts w:ascii="Noto Sans" w:hAnsi="Noto Sans"/>
-        </w:rPr>
-      </w:r>
-    </w:p>
-    <w:p>
-      <w:pPr>
-        <w:pStyle w:val="Normal"/>
-        <w:bidi w:val="0"/>
-        <w:ind w:hanging="0" w:left="0"/>
-        <w:rPr>
-          <w:rFonts w:ascii="Noto Sans" w:hAnsi="Noto Sans"/>
-        </w:rPr>
-      </w:pPr>
-      <w:r>
-        <w:rPr>
-          <w:rFonts w:ascii="Noto Sans" w:hAnsi="Noto Sans"/>
-        </w:rPr>
-      </w:r>
-    </w:p>
-    <w:p>
-      <w:pPr>
-        <w:pStyle w:val="Normal"/>
-        <w:bidi w:val="0"/>
-        <w:ind w:hanging="0" w:left="0"/>
-        <w:rPr>
-          <w:rFonts w:ascii="Noto Sans" w:hAnsi="Noto Sans"/>
-        </w:rPr>
-      </w:pPr>
-      <w:r>
-        <w:rPr>
-          <w:rFonts w:ascii="Noto Sans" w:hAnsi="Noto Sans"/>
-        </w:rPr>
-      </w:r>
-    </w:p>
-    <w:p>
-      <w:pPr>
-        <w:pStyle w:val="Normal"/>
-        <w:bidi w:val="0"/>
-        <w:ind w:hanging="0" w:left="0"/>
-        <w:rPr>
-          <w:rFonts w:ascii="Noto Sans" w:hAnsi="Noto Sans"/>
-        </w:rPr>
-      </w:pPr>
-      <w:r>
-        <w:rPr>
-          <w:rFonts w:ascii="Noto Sans" w:hAnsi="Noto Sans"/>
-        </w:rPr>
-      </w:r>
-    </w:p>
-    <w:p>
-      <w:pPr>
-        <w:pStyle w:val="Normal"/>
-        <w:bidi w:val="0"/>
-        <w:ind w:hanging="0" w:left="0"/>
-        <w:rPr>
-          <w:rFonts w:ascii="Noto Sans" w:hAnsi="Noto Sans"/>
-        </w:rPr>
-      </w:pPr>
-      <w:r>
-        <w:rPr>
-          <w:rFonts w:ascii="Noto Sans" w:hAnsi="Noto Sans"/>
-        </w:rPr>
-      </w:r>
-    </w:p>
-    <w:p>
-      <w:pPr>
-        <w:pStyle w:val="Normal"/>
-        <w:bidi w:val="0"/>
-        <w:ind w:hanging="0" w:left="0"/>
-        <w:rPr>
-          <w:rFonts w:ascii="Noto Sans" w:hAnsi="Noto Sans"/>
-        </w:rPr>
-      </w:pPr>
-      <w:r>
-        <w:rPr>
-          <w:rFonts w:ascii="Noto Sans" w:hAnsi="Noto Sans"/>
-        </w:rPr>
-      </w:r>
-    </w:p>
-    <w:p>
-      <w:pPr>
-        <w:pStyle w:val="Normal"/>
-        <w:bidi w:val="0"/>
-        <w:ind w:hanging="0" w:left="0"/>
-        <w:rPr>
-          <w:rFonts w:ascii="Noto Sans" w:hAnsi="Noto Sans"/>
-        </w:rPr>
-      </w:pPr>
-      <w:r>
-        <w:rPr>
-          <w:rFonts w:ascii="Noto Sans" w:hAnsi="Noto Sans"/>
-        </w:rPr>
-      </w:r>
-    </w:p>
-    <w:p>
-      <w:pPr>
-        <w:pStyle w:val="Normal"/>
-        <w:bidi w:val="0"/>
-        <w:ind w:hanging="0" w:left="0"/>
-        <w:rPr>
-          <w:rFonts w:ascii="Noto Sans" w:hAnsi="Noto Sans"/>
-        </w:rPr>
-      </w:pPr>
-      <w:r>
-        <w:rPr>
-          <w:rFonts w:ascii="Noto Sans" w:hAnsi="Noto Sans"/>
-        </w:rPr>
-      </w:r>
-    </w:p>
-    <w:p>
-      <w:pPr>
-        <w:pStyle w:val="Normal"/>
-        <w:bidi w:val="0"/>
-        <w:ind w:hanging="0" w:left="0"/>
-        <w:rPr>
-          <w:rFonts w:ascii="Noto Sans" w:hAnsi="Noto Sans"/>
-        </w:rPr>
-      </w:pPr>
-      <w:r>
-        <w:rPr>
-          <w:rFonts w:ascii="Noto Sans" w:hAnsi="Noto Sans"/>
-        </w:rPr>
-      </w:r>
-    </w:p>
-    <w:p>
-      <w:pPr>
-        <w:pStyle w:val="Normal"/>
-        <w:bidi w:val="0"/>
-        <w:ind w:hanging="0" w:left="0"/>
-        <w:rPr>
-          <w:rFonts w:ascii="Noto Sans" w:hAnsi="Noto Sans"/>
-        </w:rPr>
-      </w:pPr>
-      <w:r>
-        <w:rPr>
-          <w:rFonts w:ascii="Noto Sans" w:hAnsi="Noto Sans"/>
-        </w:rPr>
-      </w:r>
-    </w:p>
-    <w:p>
-      <w:pPr>
-        <w:pStyle w:val="Normal"/>
-        <w:bidi w:val="0"/>
-        <w:ind w:hanging="0" w:left="0"/>
-        <w:rPr>
-          <w:rFonts w:ascii="Noto Sans" w:hAnsi="Noto Sans"/>
-        </w:rPr>
-      </w:pPr>
-      <w:r>
-        <w:rPr>
-          <w:rFonts w:ascii="Noto Sans" w:hAnsi="Noto Sans"/>
-        </w:rPr>
-      </w:r>
-    </w:p>
-    <w:p>
-      <w:pPr>
-        <w:pStyle w:val="Normal"/>
-        <w:bidi w:val="0"/>
-        <w:ind w:hanging="0" w:left="0"/>
-        <w:rPr>
-          <w:rFonts w:ascii="Noto Sans" w:hAnsi="Noto Sans"/>
-        </w:rPr>
-      </w:pPr>
-      <w:r>
-        <w:rPr>
-          <w:rFonts w:ascii="Noto Sans" w:hAnsi="Noto Sans"/>
-        </w:rPr>
-      </w:r>
-    </w:p>
-    <w:p>
-      <w:pPr>
-        <w:pStyle w:val="Normal"/>
-        <w:bidi w:val="0"/>
-        <w:ind w:hanging="0" w:left="0"/>
-        <w:rPr>
-          <w:rFonts w:ascii="Noto Sans" w:hAnsi="Noto Sans"/>
-        </w:rPr>
-      </w:pPr>
-      <w:r>
-        <w:rPr>
-          <w:rFonts w:ascii="Noto Sans" w:hAnsi="Noto Sans"/>
-        </w:rPr>
-      </w:r>
-    </w:p>
-    <w:p>
-      <w:pPr>
-        <w:pStyle w:val="Normal"/>
-        <w:bidi w:val="0"/>
-        <w:ind w:hanging="0" w:left="0"/>
-        <w:rPr>
-          <w:rFonts w:ascii="Noto Sans" w:hAnsi="Noto Sans"/>
-        </w:rPr>
-      </w:pPr>
-      <w:r>
-        <w:rPr>
-          <w:rFonts w:ascii="Noto Sans" w:hAnsi="Noto Sans"/>
-        </w:rPr>
-      </w:r>
-    </w:p>
-    <w:p>
-      <w:pPr>
-        <w:pStyle w:val="Normal"/>
-        <w:bidi w:val="0"/>
-        <w:ind w:hanging="0" w:left="0"/>
-        <w:rPr>
-          <w:rFonts w:ascii="Noto Sans" w:hAnsi="Noto Sans"/>
-        </w:rPr>
-      </w:pPr>
-      <w:r>
-        <w:rPr>
-          <w:rFonts w:ascii="Noto Sans" w:hAnsi="Noto Sans"/>
-        </w:rPr>
-      </w:r>
-    </w:p>
-    <w:p>
-      <w:pPr>
-        <w:pStyle w:val="Normal"/>
-        <w:bidi w:val="0"/>
-        <w:ind w:hanging="0" w:left="0"/>
-        <w:rPr>
-          <w:rFonts w:ascii="Noto Sans" w:hAnsi="Noto Sans"/>
-        </w:rPr>
-      </w:pPr>
-      <w:r>
-        <w:rPr>
-          <w:rFonts w:ascii="Noto Sans" w:hAnsi="Noto Sans"/>
-        </w:rPr>
-      </w:r>
-    </w:p>
-    <w:p>
-      <w:pPr>
-        <w:pStyle w:val="Normal"/>
-        <w:bidi w:val="0"/>
-        <w:ind w:hanging="0" w:left="0"/>
-        <w:rPr>
-          <w:rFonts w:ascii="Noto Sans" w:hAnsi="Noto Sans"/>
-        </w:rPr>
-      </w:pPr>
-      <w:r>
-        <w:rPr>
-          <w:rFonts w:ascii="Noto Sans" w:hAnsi="Noto Sans"/>
-        </w:rPr>
-      </w:r>
-    </w:p>
-    <w:p>
-      <w:pPr>
-        <w:pStyle w:val="Normal"/>
-        <w:bidi w:val="0"/>
-        <w:ind w:hanging="0" w:left="0"/>
-        <w:rPr>
-          <w:rFonts w:ascii="Noto Sans" w:hAnsi="Noto Sans"/>
-        </w:rPr>
-      </w:pPr>
-      <w:r>
-        <w:rPr>
-          <w:rFonts w:ascii="Noto Sans" w:hAnsi="Noto Sans"/>
-        </w:rPr>
-      </w:r>
-    </w:p>
-    <w:p>
-      <w:pPr>
-        <w:pStyle w:val="Normal"/>
-        <w:bidi w:val="0"/>
-        <w:ind w:hanging="0" w:left="0"/>
-        <w:rPr>
-          <w:rFonts w:ascii="Noto Sans" w:hAnsi="Noto Sans"/>
-        </w:rPr>
-      </w:pPr>
-      <w:r>
-        <w:rPr>
-          <w:rFonts w:ascii="Noto Sans" w:hAnsi="Noto Sans"/>
-        </w:rPr>
-      </w:r>
-    </w:p>
-    <w:p>
-      <w:pPr>
-        <w:pStyle w:val="Normal"/>
-        <w:bidi w:val="0"/>
-        <w:ind w:hanging="0" w:left="0"/>
-        <w:rPr>
-          <w:rFonts w:ascii="Noto Sans" w:hAnsi="Noto Sans"/>
-        </w:rPr>
-      </w:pPr>
-      <w:r>
-        <w:rPr>
-          <w:rFonts w:ascii="Noto Sans" w:hAnsi="Noto Sans"/>
-        </w:rPr>
-      </w:r>
-    </w:p>
-    <w:p>
-      <w:pPr>
-        <w:pStyle w:val="Normal"/>
-        <w:bidi w:val="0"/>
-        <w:ind w:hanging="0" w:left="0"/>
-        <w:rPr>
-          <w:rFonts w:ascii="Noto Sans" w:hAnsi="Noto Sans"/>
-        </w:rPr>
-      </w:pPr>
-      <w:r>
-        <w:rPr>
-          <w:rFonts w:ascii="Noto Sans" w:hAnsi="Noto Sans"/>
-        </w:rPr>
-      </w:r>
-    </w:p>
-    <w:p>
-      <w:pPr>
-        <w:pStyle w:val="Normal"/>
-        <w:bidi w:val="0"/>
-        <w:ind w:hanging="0" w:left="0"/>
-        <w:rPr>
-          <w:rFonts w:ascii="Noto Sans" w:hAnsi="Noto Sans"/>
-        </w:rPr>
-      </w:pPr>
-      <w:r>
-        <w:rPr>
-          <w:rFonts w:ascii="Noto Sans" w:hAnsi="Noto Sans"/>
-        </w:rPr>
-      </w:r>
-    </w:p>
-    <w:p>
-      <w:pPr>
-        <w:pStyle w:val="Normal"/>
-        <w:bidi w:val="0"/>
-        <w:ind w:hanging="0" w:left="0"/>
-        <w:rPr>
-          <w:rFonts w:ascii="Noto Sans" w:hAnsi="Noto Sans"/>
-        </w:rPr>
-      </w:pPr>
-      <w:r>
-        <w:rPr>
-          <w:rFonts w:ascii="Noto Sans" w:hAnsi="Noto Sans"/>
-        </w:rPr>
-      </w:r>
-    </w:p>
-    <w:p>
-      <w:pPr>
-        <w:pStyle w:val="Normal"/>
-        <w:bidi w:val="0"/>
-        <w:ind w:hanging="0" w:left="0"/>
-        <w:rPr>
-          <w:rFonts w:ascii="Noto Sans" w:hAnsi="Noto Sans"/>
-        </w:rPr>
-      </w:pPr>
-      <w:r>
-        <w:rPr>
-          <w:rFonts w:ascii="Noto Sans" w:hAnsi="Noto Sans"/>
-        </w:rPr>
-      </w:r>
-    </w:p>
-    <w:p>
-      <w:pPr>
-        <w:pStyle w:val="Normal"/>
-        <w:bidi w:val="0"/>
-        <w:ind w:hanging="0" w:left="0"/>
-        <w:rPr>
-          <w:rFonts w:ascii="Noto Sans" w:hAnsi="Noto Sans"/>
-        </w:rPr>
-      </w:pPr>
-      <w:r>
-        <w:rPr>
-          <w:rFonts w:ascii="Noto Sans" w:hAnsi="Noto Sans"/>
-        </w:rPr>
-      </w:r>
-    </w:p>
-    <w:p>
-      <w:pPr>
-        <w:pStyle w:val="Normal"/>
-        <w:bidi w:val="0"/>
-        <w:ind w:hanging="0" w:left="0"/>
-        <w:rPr>
-          <w:rFonts w:ascii="Noto Sans" w:hAnsi="Noto Sans"/>
-        </w:rPr>
-      </w:pPr>
-      <w:r>
-        <w:rPr>
-          <w:rFonts w:ascii="Noto Sans" w:hAnsi="Noto Sans"/>
-        </w:rPr>
-      </w:r>
-    </w:p>
-    <w:p>
-      <w:pPr>
-        <w:pStyle w:val="Normal"/>
-        <w:bidi w:val="0"/>
-        <w:ind w:hanging="0" w:left="0"/>
-        <w:rPr>
-          <w:rFonts w:ascii="Noto Sans" w:hAnsi="Noto Sans"/>
-        </w:rPr>
-      </w:pPr>
-      <w:r>
-        <w:rPr>
-          <w:rFonts w:ascii="Noto Sans" w:hAnsi="Noto Sans"/>
-        </w:rPr>
-      </w:r>
-    </w:p>
-    <w:p>
-      <w:pPr>
-        <w:pStyle w:val="Normal"/>
-        <w:bidi w:val="0"/>
-        <w:ind w:hanging="0" w:left="0"/>
-        <w:rPr>
-          <w:rFonts w:ascii="Noto Sans" w:hAnsi="Noto Sans"/>
-        </w:rPr>
-      </w:pPr>
-      <w:r>
-        <w:rPr>
-          <w:rFonts w:ascii="Noto Sans" w:hAnsi="Noto Sans"/>
-        </w:rPr>
-      </w:r>
-    </w:p>
-    <w:p>
-      <w:pPr>
-        <w:pStyle w:val="Normal"/>
-        <w:bidi w:val="0"/>
-        <w:ind w:hanging="0" w:left="0"/>
-        <w:rPr>
-          <w:rFonts w:ascii="Noto Sans" w:hAnsi="Noto Sans"/>
-        </w:rPr>
-      </w:pPr>
-      <w:r>
-        <w:rPr>
-          <w:rFonts w:ascii="Noto Sans" w:hAnsi="Noto Sans"/>
-        </w:rPr>
-      </w:r>
-    </w:p>
-    <w:p>
-      <w:pPr>
-        <w:pStyle w:val="Normal"/>
-        <w:bidi w:val="0"/>
-        <w:ind w:hanging="0" w:left="0"/>
-        <w:rPr>
-          <w:rFonts w:ascii="Noto Sans" w:hAnsi="Noto Sans"/>
-        </w:rPr>
-      </w:pPr>
-      <w:r>
-        <w:rPr>
-          <w:rFonts w:ascii="Noto Sans" w:hAnsi="Noto Sans"/>
-        </w:rPr>
-      </w:r>
-    </w:p>
-    <w:p>
-      <w:pPr>
-        <w:pStyle w:val="Normal"/>
-        <w:bidi w:val="0"/>
-        <w:ind w:hanging="0" w:left="0"/>
-        <w:rPr>
-          <w:rFonts w:ascii="Noto Sans" w:hAnsi="Noto Sans"/>
-        </w:rPr>
-      </w:pPr>
-      <w:r>
-        <w:rPr>
-          <w:rFonts w:ascii="Noto Sans" w:hAnsi="Noto Sans"/>
-        </w:rPr>
-      </w:r>
-    </w:p>
-    <w:p>
-      <w:pPr>
-        <w:pStyle w:val="Normal"/>
-        <w:bidi w:val="0"/>
-        <w:ind w:hanging="0" w:left="0"/>
         <w:rPr>
           <w:rFonts w:ascii="Noto Sans" w:hAnsi="Noto Sans"/>
         </w:rPr>
@@ -11837,7 +10332,7 @@
     </w:r>
     <w:r>
       <w:rPr/>
-      <w:t>25</w:t>
+      <w:t>22</w:t>
     </w:r>
     <w:r>
       <w:rPr/>

</xml_diff>

<commit_message>
add changes at main text and add pictures
</commit_message>
<xml_diff>
--- a/Main text.docx
+++ b/Main text.docx
@@ -1139,9 +1139,9 @@
       <w:sdtContent>
         <w:p>
           <w:pPr>
-            <w:pStyle w:val="TOC1"/>
+            <w:pStyle w:val="TOC2"/>
             <w:tabs>
-              <w:tab w:val="clear" w:pos="10777"/>
+              <w:tab w:val="clear" w:pos="10494"/>
               <w:tab w:val="right" w:pos="9972" w:leader="dot"/>
             </w:tabs>
             <w:rPr/>
@@ -1174,9 +1174,9 @@
         </w:p>
         <w:p>
           <w:pPr>
-            <w:pStyle w:val="TOC2"/>
+            <w:pStyle w:val="TOC3"/>
             <w:tabs>
-              <w:tab w:val="clear" w:pos="10494"/>
+              <w:tab w:val="clear" w:pos="10210"/>
               <w:tab w:val="right" w:pos="9972" w:leader="dot"/>
             </w:tabs>
             <w:rPr/>
@@ -1194,9 +1194,9 @@
         </w:p>
         <w:p>
           <w:pPr>
-            <w:pStyle w:val="TOC1"/>
+            <w:pStyle w:val="TOC2"/>
             <w:tabs>
-              <w:tab w:val="clear" w:pos="10777"/>
+              <w:tab w:val="clear" w:pos="10494"/>
               <w:tab w:val="right" w:pos="9972" w:leader="dot"/>
             </w:tabs>
             <w:rPr/>
@@ -1214,9 +1214,9 @@
         </w:p>
         <w:p>
           <w:pPr>
-            <w:pStyle w:val="TOC2"/>
+            <w:pStyle w:val="TOC3"/>
             <w:tabs>
-              <w:tab w:val="clear" w:pos="10494"/>
+              <w:tab w:val="clear" w:pos="10210"/>
               <w:tab w:val="right" w:pos="9972" w:leader="dot"/>
             </w:tabs>
             <w:rPr/>
@@ -1234,9 +1234,9 @@
         </w:p>
         <w:p>
           <w:pPr>
-            <w:pStyle w:val="TOC2"/>
+            <w:pStyle w:val="TOC3"/>
             <w:tabs>
-              <w:tab w:val="clear" w:pos="10494"/>
+              <w:tab w:val="clear" w:pos="10210"/>
               <w:tab w:val="right" w:pos="9972" w:leader="dot"/>
             </w:tabs>
             <w:rPr/>
@@ -1254,9 +1254,9 @@
         </w:p>
         <w:p>
           <w:pPr>
-            <w:pStyle w:val="TOC2"/>
+            <w:pStyle w:val="TOC3"/>
             <w:tabs>
-              <w:tab w:val="clear" w:pos="10494"/>
+              <w:tab w:val="clear" w:pos="10210"/>
               <w:tab w:val="right" w:pos="9972" w:leader="dot"/>
             </w:tabs>
             <w:rPr/>
@@ -1274,9 +1274,9 @@
         </w:p>
         <w:p>
           <w:pPr>
-            <w:pStyle w:val="TOC2"/>
+            <w:pStyle w:val="TOC3"/>
             <w:tabs>
-              <w:tab w:val="clear" w:pos="10494"/>
+              <w:tab w:val="clear" w:pos="10210"/>
               <w:tab w:val="right" w:pos="9972" w:leader="dot"/>
             </w:tabs>
             <w:rPr/>
@@ -1288,15 +1288,15 @@
               </w:rPr>
               <w:t>2.4.Необходимые электронные компоненты.</w:t>
               <w:tab/>
-              <w:t>10</w:t>
+              <w:t>9</w:t>
             </w:r>
           </w:hyperlink>
         </w:p>
         <w:p>
           <w:pPr>
-            <w:pStyle w:val="TOC2"/>
+            <w:pStyle w:val="TOC3"/>
             <w:tabs>
-              <w:tab w:val="clear" w:pos="10494"/>
+              <w:tab w:val="clear" w:pos="10210"/>
               <w:tab w:val="right" w:pos="9972" w:leader="dot"/>
             </w:tabs>
             <w:rPr/>
@@ -1308,15 +1308,15 @@
               </w:rPr>
               <w:t>2.5.Разработка моделей</w:t>
               <w:tab/>
-              <w:t>11</w:t>
+              <w:t>10</w:t>
             </w:r>
           </w:hyperlink>
         </w:p>
         <w:p>
           <w:pPr>
-            <w:pStyle w:val="TOC2"/>
+            <w:pStyle w:val="TOC3"/>
             <w:tabs>
-              <w:tab w:val="clear" w:pos="10494"/>
+              <w:tab w:val="clear" w:pos="10210"/>
               <w:tab w:val="right" w:pos="9972" w:leader="dot"/>
             </w:tabs>
             <w:rPr/>
@@ -1334,9 +1334,9 @@
         </w:p>
         <w:p>
           <w:pPr>
-            <w:pStyle w:val="TOC1"/>
+            <w:pStyle w:val="TOC2"/>
             <w:tabs>
-              <w:tab w:val="clear" w:pos="10777"/>
+              <w:tab w:val="clear" w:pos="10494"/>
               <w:tab w:val="right" w:pos="9972" w:leader="dot"/>
             </w:tabs>
             <w:rPr/>
@@ -1354,9 +1354,9 @@
         </w:p>
         <w:p>
           <w:pPr>
-            <w:pStyle w:val="TOC2"/>
+            <w:pStyle w:val="TOC3"/>
             <w:tabs>
-              <w:tab w:val="clear" w:pos="10494"/>
+              <w:tab w:val="clear" w:pos="10210"/>
               <w:tab w:val="right" w:pos="9972" w:leader="dot"/>
             </w:tabs>
             <w:rPr/>
@@ -1374,9 +1374,9 @@
         </w:p>
         <w:p>
           <w:pPr>
-            <w:pStyle w:val="TOC1"/>
+            <w:pStyle w:val="TOC2"/>
             <w:tabs>
-              <w:tab w:val="clear" w:pos="10777"/>
+              <w:tab w:val="clear" w:pos="10494"/>
               <w:tab w:val="right" w:pos="9972" w:leader="dot"/>
             </w:tabs>
             <w:rPr/>
@@ -2050,7 +2050,7 @@
           <w:color w:val="000000"/>
           <w:lang w:val="ru-RU"/>
         </w:rPr>
-        <w:instrText xml:space="preserve"> TC "1.Введение" \l 1 </w:instrText>
+        <w:instrText xml:space="preserve"> TC "1.Введение" \l 2 </w:instrText>
       </w:r>
       <w:bookmarkStart w:id="0" w:name="1%191.Введение%19C"/>
       <w:bookmarkEnd w:id="0"/>
@@ -2071,13 +2071,15 @@
         <w:fldChar w:fldCharType="separate"/>
       </w:r>
       <w:bookmarkStart w:id="1" w:name="1%2525191.Введение%252519C"/>
-      <w:bookmarkStart w:id="2" w:name="2%25252525191.Введение%2525252519C"/>
-      <w:bookmarkStart w:id="3" w:name="1%252525191.Введение%25252519C"/>
-      <w:bookmarkStart w:id="4" w:name="1%25191.Введение%2519C"/>
+      <w:bookmarkStart w:id="2" w:name="1%25252525191.Введение%2525252519C"/>
+      <w:bookmarkStart w:id="3" w:name="2%2525252525191.Введение%252525252519C"/>
+      <w:bookmarkStart w:id="4" w:name="1%252525191.Введение%25252519C"/>
+      <w:bookmarkStart w:id="5" w:name="1%25191.Введение%2519C"/>
       <w:bookmarkEnd w:id="1"/>
       <w:bookmarkEnd w:id="2"/>
       <w:bookmarkEnd w:id="3"/>
       <w:bookmarkEnd w:id="4"/>
+      <w:bookmarkEnd w:id="5"/>
       <w:r>
         <w:rPr>
           <w:rFonts w:eastAsia="Times New Roman" w:cs="Times New Roman" w:ascii="Noto Sans" w:hAnsi="Noto Sans"/>
@@ -2228,7 +2230,22 @@
           <w:rFonts w:ascii="Noto Sans" w:hAnsi="Noto Sans"/>
         </w:rPr>
         <w:tab/>
-        <w:t>Задачи:</w:t>
+      </w:r>
+      <w:r>
+        <w:rPr>
+          <w:rFonts w:ascii="Noto Sans" w:hAnsi="Noto Sans"/>
+          <w:b/>
+          <w:bCs/>
+          <w:i w:val="false"/>
+          <w:iCs w:val="false"/>
+        </w:rPr>
+        <w:t>Задачи</w:t>
+      </w:r>
+      <w:r>
+        <w:rPr>
+          <w:rFonts w:ascii="Noto Sans" w:hAnsi="Noto Sans"/>
+        </w:rPr>
+        <w:t>:</w:t>
         <w:tab/>
       </w:r>
     </w:p>
@@ -2357,8 +2374,8 @@
         <w:jc w:val="center"/>
         <w:rPr/>
       </w:pPr>
-      <w:bookmarkStart w:id="5" w:name="1%25252525191.1.Термины%2525252519C"/>
-      <w:bookmarkEnd w:id="5"/>
+      <w:bookmarkStart w:id="6" w:name="1%2525252525191.1.Термины%252525252519C"/>
+      <w:bookmarkEnd w:id="6"/>
       <w:r>
         <w:rPr>
           <w:rFonts w:ascii="Noto Sans" w:hAnsi="Noto Sans"/>
@@ -2376,10 +2393,10 @@
           <w:bCs w:val="false"/>
           <w:rFonts w:ascii="Noto Sans" w:hAnsi="Noto Sans"/>
         </w:rPr>
-        <w:instrText xml:space="preserve"> TC "1.1.Термины" \l 2 </w:instrText>
-      </w:r>
-      <w:bookmarkStart w:id="6" w:name="1%191.1.Термины%19C"/>
-      <w:bookmarkEnd w:id="6"/>
+        <w:instrText xml:space="preserve"> TC "1.1.Термины" \l 3 </w:instrText>
+      </w:r>
+      <w:bookmarkStart w:id="7" w:name="1%191.1.Термины%19C"/>
+      <w:bookmarkEnd w:id="7"/>
       <w:r>
         <w:rPr>
           <w:b w:val="false"/>
@@ -2388,12 +2405,14 @@
         </w:rPr>
         <w:fldChar w:fldCharType="separate"/>
       </w:r>
-      <w:bookmarkStart w:id="7" w:name="1%2525191.1.Термины%252519C"/>
-      <w:bookmarkStart w:id="8" w:name="1%252525191.1.Термины%25252519C"/>
-      <w:bookmarkStart w:id="9" w:name="1%25191.1.Термины%2519C"/>
-      <w:bookmarkEnd w:id="7"/>
+      <w:bookmarkStart w:id="8" w:name="1%2525191.1.Термины%252519C"/>
+      <w:bookmarkStart w:id="9" w:name="1%25252525191.1.Термины%2525252519C"/>
+      <w:bookmarkStart w:id="10" w:name="1%252525191.1.Термины%25252519C"/>
+      <w:bookmarkStart w:id="11" w:name="1%25191.1.Термины%2519C"/>
       <w:bookmarkEnd w:id="8"/>
       <w:bookmarkEnd w:id="9"/>
+      <w:bookmarkEnd w:id="10"/>
+      <w:bookmarkEnd w:id="11"/>
       <w:r>
         <w:rPr>
           <w:rFonts w:ascii="Noto Sans" w:hAnsi="Noto Sans"/>
@@ -2506,7 +2525,7 @@
           <w:sz w:val="32"/>
           <w:szCs w:val="32"/>
         </w:rPr>
-        <w:t xml:space="preserve"> — пруток, цилендрическая продолговатая трубочка, используемая в качестве материала для 3д печати.</w:t>
+        <w:t xml:space="preserve"> — пруток, цилиндрическая продолговатая трубочка, используемая в качестве материала для 3д печати.</w:t>
       </w:r>
     </w:p>
     <w:p>
@@ -2877,8 +2896,8 @@
         <w:jc w:val="center"/>
         <w:rPr/>
       </w:pPr>
-      <w:bookmarkStart w:id="10" w:name="1%25252525192.Теоретическая_часть%252525"/>
-      <w:bookmarkEnd w:id="10"/>
+      <w:bookmarkStart w:id="12" w:name="1%2525252525192.Теоретическая_часть%2525"/>
+      <w:bookmarkEnd w:id="12"/>
       <w:r>
         <w:rPr>
           <w:rFonts w:ascii="Noto Sans" w:hAnsi="Noto Sans"/>
@@ -2896,10 +2915,10 @@
           <w:bCs/>
           <w:rFonts w:ascii="Noto Sans" w:hAnsi="Noto Sans"/>
         </w:rPr>
-        <w:instrText xml:space="preserve"> TC "2.Теоретическая часть" \l 1 </w:instrText>
-      </w:r>
-      <w:bookmarkStart w:id="11" w:name="1%192.Теоретическая_часть%19C"/>
-      <w:bookmarkEnd w:id="11"/>
+        <w:instrText xml:space="preserve"> TC "2.Теоретическая часть" \l 2 </w:instrText>
+      </w:r>
+      <w:bookmarkStart w:id="13" w:name="1%192.Теоретическая_часть%19C"/>
+      <w:bookmarkEnd w:id="13"/>
       <w:r>
         <w:rPr>
           <w:b/>
@@ -2908,12 +2927,14 @@
         </w:rPr>
         <w:fldChar w:fldCharType="separate"/>
       </w:r>
-      <w:bookmarkStart w:id="12" w:name="1%2525192.Теоретическая_часть%252519C"/>
-      <w:bookmarkStart w:id="13" w:name="1%252525192.Теоретическая_часть%25252519"/>
-      <w:bookmarkStart w:id="14" w:name="1%25192.Теоретическая_часть%2519C"/>
-      <w:bookmarkEnd w:id="12"/>
-      <w:bookmarkEnd w:id="13"/>
+      <w:bookmarkStart w:id="14" w:name="1%2525192.Теоретическая_часть%252519C"/>
+      <w:bookmarkStart w:id="15" w:name="1%25252525192.Теоретическая_часть%252525"/>
+      <w:bookmarkStart w:id="16" w:name="1%252525192.Теоретическая_часть%25252519"/>
+      <w:bookmarkStart w:id="17" w:name="1%25192.Теоретическая_часть%2519C"/>
       <w:bookmarkEnd w:id="14"/>
+      <w:bookmarkEnd w:id="15"/>
+      <w:bookmarkEnd w:id="16"/>
+      <w:bookmarkEnd w:id="17"/>
       <w:r>
         <w:rPr>
           <w:rFonts w:ascii="Noto Sans" w:hAnsi="Noto Sans"/>
@@ -2947,41 +2968,43 @@
         <w:jc w:val="center"/>
         <w:rPr/>
       </w:pPr>
-      <w:bookmarkStart w:id="15" w:name="1%252525252525192.1.История_проекта%2525"/>
-      <w:bookmarkStart w:id="16" w:name="1%2525252525192.1.История_проекта%252525"/>
-      <w:bookmarkEnd w:id="15"/>
-      <w:bookmarkEnd w:id="16"/>
-      <w:r>
-        <w:rPr>
-          <w:rFonts w:ascii="Noto Sans" w:hAnsi="Noto Sans"/>
-        </w:rPr>
-        <w:t>2.1.История проекта</w:t>
-      </w:r>
-      <w:r>
-        <w:fldChar w:fldCharType="begin"/>
-      </w:r>
-      <w:r>
-        <w:rPr>
-          <w:rFonts w:ascii="Noto Sans" w:hAnsi="Noto Sans"/>
-        </w:rPr>
-        <w:instrText xml:space="preserve"> TC "2.1.История проекта" \l 2 </w:instrText>
-      </w:r>
-      <w:bookmarkStart w:id="17" w:name="1%192.1.История_проекта%19C"/>
-      <w:bookmarkEnd w:id="17"/>
-      <w:r>
-        <w:rPr>
-          <w:rFonts w:ascii="Noto Sans" w:hAnsi="Noto Sans"/>
-        </w:rPr>
-        <w:fldChar w:fldCharType="separate"/>
-      </w:r>
-      <w:bookmarkStart w:id="18" w:name="1%2525192.1.История_проекта%252519C"/>
-      <w:bookmarkStart w:id="19" w:name="1%25252525192.1.История_проекта%25252525"/>
-      <w:bookmarkStart w:id="20" w:name="1%252525192.1.История_проекта%25252519C"/>
-      <w:bookmarkStart w:id="21" w:name="1%25192.1.История_проекта%2519C"/>
+      <w:bookmarkStart w:id="18" w:name="1%252525252525192.1.История_проекта%2525"/>
+      <w:bookmarkStart w:id="19" w:name="1%25252525252525192.1.История_проекта%25"/>
       <w:bookmarkEnd w:id="18"/>
       <w:bookmarkEnd w:id="19"/>
+      <w:r>
+        <w:rPr>
+          <w:rFonts w:ascii="Noto Sans" w:hAnsi="Noto Sans"/>
+        </w:rPr>
+        <w:t>2.1.История проекта</w:t>
+      </w:r>
+      <w:r>
+        <w:fldChar w:fldCharType="begin"/>
+      </w:r>
+      <w:r>
+        <w:rPr>
+          <w:rFonts w:ascii="Noto Sans" w:hAnsi="Noto Sans"/>
+        </w:rPr>
+        <w:instrText xml:space="preserve"> TC "2.1.История проекта" \l 3 </w:instrText>
+      </w:r>
+      <w:bookmarkStart w:id="20" w:name="1%192.1.История_проекта%19C"/>
       <w:bookmarkEnd w:id="20"/>
+      <w:r>
+        <w:rPr>
+          <w:rFonts w:ascii="Noto Sans" w:hAnsi="Noto Sans"/>
+        </w:rPr>
+        <w:fldChar w:fldCharType="separate"/>
+      </w:r>
+      <w:bookmarkStart w:id="21" w:name="1%2525192.1.История_проекта%252519C"/>
+      <w:bookmarkStart w:id="22" w:name="1%25252525192.1.История_проекта%25252525"/>
+      <w:bookmarkStart w:id="23" w:name="1%2525252525192.1.История_проекта%252525"/>
+      <w:bookmarkStart w:id="24" w:name="1%252525192.1.История_проекта%25252519C"/>
+      <w:bookmarkStart w:id="25" w:name="1%25192.1.История_проекта%2519C"/>
       <w:bookmarkEnd w:id="21"/>
+      <w:bookmarkEnd w:id="22"/>
+      <w:bookmarkEnd w:id="23"/>
+      <w:bookmarkEnd w:id="24"/>
+      <w:bookmarkEnd w:id="25"/>
       <w:r>
         <w:rPr>
           <w:rFonts w:ascii="Noto Sans" w:hAnsi="Noto Sans"/>
@@ -3021,7 +3044,7 @@
           <w:rFonts w:ascii="Noto Sans" w:hAnsi="Noto Sans"/>
         </w:rPr>
         <w:tab/>
-        <w:t xml:space="preserve">Вы задумывались, куда попадают пластиковые отходы? Если повезёт, то они будут грамотно переработанны, но зачастую это не совсем так. Даже , если мы выбросим мусор в урну с опцией сортировки мусора, то далеко не факт, что сортированные отходы попадут туда, куда они должны попасть на самом деле. Мой проект призван предложить альтернативу в мире переработки пластика. </w:t>
+        <w:t xml:space="preserve">Задумывались ли вы, куда попадают пластиковые отходы? Если повезёт, то они будут грамотно переработанны, но зачастую это не совсем так. Даже , если мы выбросим мусор в урну с опцией сортировки мусора, то далеко не факт, что сортированные отходы попадут туда, куда они должны попасть на самом деле. Мой проект призван предложить альтернативу в мире переработки пластика. </w:t>
       </w:r>
     </w:p>
     <w:p>
@@ -3154,19 +3177,6 @@
         <w:spacing w:lineRule="auto" w:line="276" w:before="0" w:afterAutospacing="0" w:after="0"/>
         <w:ind w:hanging="0" w:left="0"/>
         <w:jc w:val="center"/>
-        <w:rPr/>
-      </w:pPr>
-      <w:r>
-        <w:rPr/>
-      </w:r>
-    </w:p>
-    <w:p>
-      <w:pPr>
-        <w:pStyle w:val="Normal"/>
-        <w:bidi w:val="0"/>
-        <w:spacing w:lineRule="auto" w:line="276" w:before="0" w:afterAutospacing="0" w:after="0"/>
-        <w:ind w:hanging="0" w:left="0"/>
-        <w:jc w:val="center"/>
         <w:rPr>
           <w:rFonts w:ascii="Noto Sans" w:hAnsi="Noto Sans"/>
         </w:rPr>
@@ -3186,8 +3196,8 @@
         <w:jc w:val="center"/>
         <w:rPr/>
       </w:pPr>
-      <w:bookmarkStart w:id="22" w:name="1%2525252525192.2.Общее_устройство.%2525"/>
-      <w:bookmarkEnd w:id="22"/>
+      <w:bookmarkStart w:id="26" w:name="1%252525252525192.2.Общее_устройство.%25"/>
+      <w:bookmarkEnd w:id="26"/>
       <w:r>
         <w:rPr>
           <w:rFonts w:ascii="Noto Sans" w:hAnsi="Noto Sans"/>
@@ -3201,24 +3211,26 @@
         <w:rPr>
           <w:rFonts w:ascii="Noto Sans" w:hAnsi="Noto Sans"/>
         </w:rPr>
-        <w:instrText xml:space="preserve"> TC "2.2.Общее устройство." \l 2 </w:instrText>
-      </w:r>
-      <w:bookmarkStart w:id="23" w:name="1%192.2.Общее_устройство.%19C"/>
-      <w:bookmarkEnd w:id="23"/>
+        <w:instrText xml:space="preserve"> TC "2.2.Общее устройство." \l 3 </w:instrText>
+      </w:r>
+      <w:bookmarkStart w:id="27" w:name="1%192.2.Общее_устройство.%19C"/>
+      <w:bookmarkEnd w:id="27"/>
       <w:r>
         <w:rPr>
           <w:rFonts w:ascii="Noto Sans" w:hAnsi="Noto Sans"/>
         </w:rPr>
         <w:fldChar w:fldCharType="separate"/>
       </w:r>
-      <w:bookmarkStart w:id="24" w:name="1%2525192.2.Общее_устройство.%252519C"/>
-      <w:bookmarkStart w:id="25" w:name="1%25252525192.2.Общее_устройство.%252525"/>
-      <w:bookmarkStart w:id="26" w:name="1%252525192.2.Общее_устройство.%25252519"/>
-      <w:bookmarkStart w:id="27" w:name="1%25192.2.Общее_устройство.%2519C"/>
-      <w:bookmarkEnd w:id="24"/>
-      <w:bookmarkEnd w:id="25"/>
-      <w:bookmarkEnd w:id="26"/>
-      <w:bookmarkEnd w:id="27"/>
+      <w:bookmarkStart w:id="28" w:name="1%2525192.2.Общее_устройство.%252519C"/>
+      <w:bookmarkStart w:id="29" w:name="1%25252525192.2.Общее_устройство.%252525"/>
+      <w:bookmarkStart w:id="30" w:name="1%2525252525192.2.Общее_устройство.%2525"/>
+      <w:bookmarkStart w:id="31" w:name="1%252525192.2.Общее_устройство.%25252519"/>
+      <w:bookmarkStart w:id="32" w:name="1%25192.2.Общее_устройство.%2519C"/>
+      <w:bookmarkEnd w:id="28"/>
+      <w:bookmarkEnd w:id="29"/>
+      <w:bookmarkEnd w:id="30"/>
+      <w:bookmarkEnd w:id="31"/>
+      <w:bookmarkEnd w:id="32"/>
       <w:r>
         <w:rPr>
           <w:rFonts w:ascii="Noto Sans" w:hAnsi="Noto Sans"/>
@@ -3723,8 +3735,8 @@
         <w:jc w:val="center"/>
         <w:rPr/>
       </w:pPr>
-      <w:bookmarkStart w:id="28" w:name="1%2525252525192.3.Аналитические_данные.%"/>
-      <w:bookmarkEnd w:id="28"/>
+      <w:bookmarkStart w:id="33" w:name="1%252525252525192.3.Аналитические_данные"/>
+      <w:bookmarkEnd w:id="33"/>
       <w:r>
         <w:rPr>
           <w:rFonts w:ascii="Noto Sans" w:hAnsi="Noto Sans"/>
@@ -3744,10 +3756,10 @@
           <w:iCs w:val="false"/>
           <w:rFonts w:ascii="Noto Sans" w:hAnsi="Noto Sans"/>
         </w:rPr>
-        <w:instrText xml:space="preserve"> TC "2.3.Аналитические данные." \l 2 </w:instrText>
-      </w:r>
-      <w:bookmarkStart w:id="29" w:name="1%192.3.Аналитические_данные.%19C"/>
-      <w:bookmarkEnd w:id="29"/>
+        <w:instrText xml:space="preserve"> TC "2.3.Аналитические данные." \l 3 </w:instrText>
+      </w:r>
+      <w:bookmarkStart w:id="34" w:name="1%192.3.Аналитические_данные.%19C"/>
+      <w:bookmarkEnd w:id="34"/>
       <w:r>
         <w:rPr>
           <w:i w:val="false"/>
@@ -3757,14 +3769,16 @@
         </w:rPr>
         <w:fldChar w:fldCharType="separate"/>
       </w:r>
-      <w:bookmarkStart w:id="30" w:name="1%2525192.3.Аналитические_данные.%252519"/>
-      <w:bookmarkStart w:id="31" w:name="1%25252525192.3.Аналитические_данные.%25"/>
-      <w:bookmarkStart w:id="32" w:name="1%252525192.3.Аналитические_данные.%2525"/>
-      <w:bookmarkStart w:id="33" w:name="1%25192.3.Аналитические_данные.%2519C"/>
-      <w:bookmarkEnd w:id="30"/>
-      <w:bookmarkEnd w:id="31"/>
-      <w:bookmarkEnd w:id="32"/>
-      <w:bookmarkEnd w:id="33"/>
+      <w:bookmarkStart w:id="35" w:name="1%2525192.3.Аналитические_данные.%252519"/>
+      <w:bookmarkStart w:id="36" w:name="1%25252525192.3.Аналитические_данные.%25"/>
+      <w:bookmarkStart w:id="37" w:name="1%2525252525192.3.Аналитические_данные.%"/>
+      <w:bookmarkStart w:id="38" w:name="1%252525192.3.Аналитические_данные.%2525"/>
+      <w:bookmarkStart w:id="39" w:name="1%25192.3.Аналитические_данные.%2519C"/>
+      <w:bookmarkEnd w:id="35"/>
+      <w:bookmarkEnd w:id="36"/>
+      <w:bookmarkEnd w:id="37"/>
+      <w:bookmarkEnd w:id="38"/>
+      <w:bookmarkEnd w:id="39"/>
       <w:r>
         <w:rPr>
           <w:rFonts w:ascii="Noto Sans" w:hAnsi="Noto Sans"/>
@@ -4143,34 +4157,16 @@
         <w:rPr/>
       </w:pPr>
       <w:r>
-        <w:rPr>
-          <w:rFonts w:ascii="Noto Sans" w:hAnsi="Noto Sans"/>
-          <w:i w:val="false"/>
-          <w:iCs w:val="false"/>
-          <w:u w:val="none"/>
-        </w:rPr>
-        <w:tab/>
-      </w:r>
-      <w:r>
-        <w:rPr>
-          <w:rFonts w:ascii="Noto Sans" w:hAnsi="Noto Sans"/>
-          <w:i/>
-          <w:iCs/>
-          <w:u w:val="none"/>
-        </w:rPr>
-        <w:t>Куда девается тара после использования:</w:t>
-      </w:r>
-      <w:r>
         <w:drawing>
           <wp:anchor behindDoc="0" distT="0" distB="0" distL="0" distR="0" simplePos="0" locked="0" layoutInCell="0" allowOverlap="1" relativeHeight="3">
             <wp:simplePos x="0" y="0"/>
             <wp:positionH relativeFrom="column">
-              <wp:posOffset>257810</wp:posOffset>
+              <wp:posOffset>-8255</wp:posOffset>
             </wp:positionH>
             <wp:positionV relativeFrom="paragraph">
-              <wp:posOffset>448310</wp:posOffset>
+              <wp:posOffset>368300</wp:posOffset>
             </wp:positionV>
-            <wp:extent cx="6332220" cy="2539365"/>
+            <wp:extent cx="6332220" cy="2398395"/>
             <wp:effectExtent l="0" t="0" r="0" b="0"/>
             <wp:wrapSquare wrapText="largest"/>
             <wp:docPr id="2" name="Изображение2" descr=""/>
@@ -4195,7 +4191,7 @@
                   <pic:spPr bwMode="auto">
                     <a:xfrm>
                       <a:off x="0" y="0"/>
-                      <a:ext cx="6332220" cy="2539365"/>
+                      <a:ext cx="6332220" cy="2398395"/>
                     </a:xfrm>
                     <a:prstGeom prst="rect">
                       <a:avLst/>
@@ -4210,155 +4206,20 @@
       <w:r>
         <w:rPr>
           <w:rFonts w:ascii="Noto Sans" w:hAnsi="Noto Sans"/>
+          <w:i w:val="false"/>
+          <w:iCs w:val="false"/>
+          <w:u w:val="none"/>
+        </w:rPr>
+        <w:tab/>
+      </w:r>
+      <w:r>
+        <w:rPr>
+          <w:rFonts w:ascii="Noto Sans" w:hAnsi="Noto Sans"/>
           <w:i/>
           <w:iCs/>
           <w:u w:val="none"/>
         </w:rPr>
-        <w:t xml:space="preserve"> </w:t>
-      </w:r>
-    </w:p>
-    <w:p>
-      <w:pPr>
-        <w:pStyle w:val="Normal"/>
-        <w:bidi w:val="0"/>
-        <w:spacing w:lineRule="auto" w:line="276" w:before="0" w:afterAutospacing="0" w:after="0"/>
-        <w:ind w:hanging="0" w:left="0"/>
-        <w:jc w:val="left"/>
-        <w:rPr>
-          <w:rFonts w:ascii="Noto Sans" w:hAnsi="Noto Sans"/>
-          <w:i/>
-          <w:i/>
-          <w:iCs/>
-          <w:u w:val="none"/>
-        </w:rPr>
-      </w:pPr>
-      <w:r>
-        <w:rPr>
-          <w:rFonts w:ascii="Noto Sans" w:hAnsi="Noto Sans"/>
-          <w:i/>
-          <w:iCs/>
-          <w:u w:val="none"/>
-        </w:rPr>
-      </w:r>
-    </w:p>
-    <w:p>
-      <w:pPr>
-        <w:pStyle w:val="Normal"/>
-        <w:bidi w:val="0"/>
-        <w:spacing w:lineRule="auto" w:line="276" w:before="0" w:afterAutospacing="0" w:after="0"/>
-        <w:ind w:hanging="0" w:left="0"/>
-        <w:jc w:val="left"/>
-        <w:rPr>
-          <w:rFonts w:ascii="Noto Sans" w:hAnsi="Noto Sans"/>
-          <w:i/>
-          <w:i/>
-          <w:iCs/>
-          <w:u w:val="none"/>
-        </w:rPr>
-      </w:pPr>
-      <w:r>
-        <w:rPr>
-          <w:rFonts w:ascii="Noto Sans" w:hAnsi="Noto Sans"/>
-          <w:i/>
-          <w:iCs/>
-          <w:u w:val="none"/>
-        </w:rPr>
-      </w:r>
-    </w:p>
-    <w:p>
-      <w:pPr>
-        <w:pStyle w:val="Normal"/>
-        <w:bidi w:val="0"/>
-        <w:spacing w:lineRule="auto" w:line="276" w:before="0" w:afterAutospacing="0" w:after="0"/>
-        <w:ind w:hanging="0" w:left="0"/>
-        <w:jc w:val="left"/>
-        <w:rPr>
-          <w:rFonts w:ascii="Noto Sans" w:hAnsi="Noto Sans"/>
-          <w:i/>
-          <w:i/>
-          <w:iCs/>
-          <w:u w:val="none"/>
-        </w:rPr>
-      </w:pPr>
-      <w:r>
-        <w:rPr>
-          <w:rFonts w:ascii="Noto Sans" w:hAnsi="Noto Sans"/>
-          <w:i/>
-          <w:iCs/>
-          <w:u w:val="none"/>
-        </w:rPr>
-      </w:r>
-    </w:p>
-    <w:p>
-      <w:pPr>
-        <w:pStyle w:val="Normal"/>
-        <w:bidi w:val="0"/>
-        <w:spacing w:lineRule="auto" w:line="276" w:before="0" w:afterAutospacing="0" w:after="0"/>
-        <w:ind w:hanging="0" w:left="0"/>
-        <w:jc w:val="left"/>
-        <w:rPr>
-          <w:rFonts w:ascii="Noto Sans" w:hAnsi="Noto Sans"/>
-          <w:i/>
-          <w:i/>
-          <w:iCs/>
-          <w:u w:val="none"/>
-        </w:rPr>
-      </w:pPr>
-      <w:r>
-        <w:rPr>
-          <w:rFonts w:ascii="Noto Sans" w:hAnsi="Noto Sans"/>
-          <w:i/>
-          <w:iCs/>
-          <w:u w:val="none"/>
-        </w:rPr>
-      </w:r>
-    </w:p>
-    <w:p>
-      <w:pPr>
-        <w:pStyle w:val="Normal"/>
-        <w:bidi w:val="0"/>
-        <w:spacing w:lineRule="auto" w:line="276" w:before="0" w:afterAutospacing="0" w:after="0"/>
-        <w:ind w:hanging="0" w:left="0"/>
-        <w:jc w:val="left"/>
-        <w:rPr>
-          <w:rFonts w:ascii="Noto Sans" w:hAnsi="Noto Sans"/>
-          <w:i/>
-          <w:i/>
-          <w:iCs/>
-          <w:u w:val="none"/>
-        </w:rPr>
-      </w:pPr>
-      <w:r>
-        <w:rPr>
-          <w:rFonts w:ascii="Noto Sans" w:hAnsi="Noto Sans"/>
-          <w:i/>
-          <w:iCs/>
-          <w:u w:val="none"/>
-        </w:rPr>
-      </w:r>
-    </w:p>
-    <w:p>
-      <w:pPr>
-        <w:pStyle w:val="Normal"/>
-        <w:bidi w:val="0"/>
-        <w:spacing w:lineRule="auto" w:line="276" w:before="0" w:afterAutospacing="0" w:after="0"/>
-        <w:ind w:hanging="0" w:left="0"/>
-        <w:jc w:val="left"/>
-        <w:rPr>
-          <w:rFonts w:ascii="Noto Sans" w:hAnsi="Noto Sans"/>
-          <w:i/>
-          <w:i/>
-          <w:iCs/>
-          <w:u w:val="none"/>
-        </w:rPr>
-      </w:pPr>
-      <w:r>
-        <w:rPr>
-          <w:rFonts w:ascii="Noto Sans" w:hAnsi="Noto Sans"/>
-          <w:i/>
-          <w:iCs/>
-          <w:u w:val="none"/>
-        </w:rPr>
+        <w:t xml:space="preserve">Куда девается тара после использования: </w:t>
       </w:r>
     </w:p>
     <w:p>
@@ -4463,10 +4324,10 @@
           <wp:anchor behindDoc="0" distT="0" distB="0" distL="0" distR="0" simplePos="0" locked="0" layoutInCell="0" allowOverlap="1" relativeHeight="5">
             <wp:simplePos x="0" y="0"/>
             <wp:positionH relativeFrom="column">
-              <wp:align>center</wp:align>
+              <wp:posOffset>0</wp:posOffset>
             </wp:positionH>
             <wp:positionV relativeFrom="paragraph">
-              <wp:posOffset>635</wp:posOffset>
+              <wp:posOffset>193040</wp:posOffset>
             </wp:positionV>
             <wp:extent cx="6332220" cy="2237105"/>
             <wp:effectExtent l="0" t="0" r="0" b="0"/>
@@ -4957,8 +4818,8 @@
           <w:rFonts w:ascii="Noto Sans" w:hAnsi="Noto Sans"/>
         </w:rPr>
       </w:pPr>
-      <w:bookmarkStart w:id="34" w:name="1%2525252525192.4.Необходимые_электронны"/>
-      <w:bookmarkEnd w:id="34"/>
+      <w:bookmarkStart w:id="40" w:name="1%252525252525192.4.Необходимые_электрон"/>
+      <w:bookmarkEnd w:id="40"/>
       <w:r>
         <w:rPr>
           <w:rFonts w:ascii="Noto Sans" w:hAnsi="Noto Sans"/>
@@ -4978,10 +4839,10 @@
           <w:iCs w:val="false"/>
           <w:rFonts w:ascii="Noto Sans" w:hAnsi="Noto Sans"/>
         </w:rPr>
-        <w:instrText xml:space="preserve"> TC "2.4.Необходимые электронные компоненты." \l 2 </w:instrText>
-      </w:r>
-      <w:bookmarkStart w:id="35" w:name="1%192.4.Необходимые_электронные_компонен"/>
-      <w:bookmarkEnd w:id="35"/>
+        <w:instrText xml:space="preserve"> TC "2.4.Необходимые электронные компоненты." \l 3 </w:instrText>
+      </w:r>
+      <w:bookmarkStart w:id="41" w:name="1%192.4.Необходимые_электронные_компонен"/>
+      <w:bookmarkEnd w:id="41"/>
       <w:r>
         <w:rPr>
           <w:i w:val="false"/>
@@ -4991,14 +4852,16 @@
         </w:rPr>
         <w:fldChar w:fldCharType="separate"/>
       </w:r>
-      <w:bookmarkStart w:id="36" w:name="1%2525192.4.Необходимые_электронные_комп"/>
-      <w:bookmarkStart w:id="37" w:name="1%25252525192.4.Необходимые_электронные_"/>
-      <w:bookmarkStart w:id="38" w:name="1%252525192.4.Необходимые_электронные_ко"/>
-      <w:bookmarkStart w:id="39" w:name="1%25192.4.Необходимые_электронные_компон"/>
-      <w:bookmarkEnd w:id="36"/>
-      <w:bookmarkEnd w:id="37"/>
-      <w:bookmarkEnd w:id="38"/>
-      <w:bookmarkEnd w:id="39"/>
+      <w:bookmarkStart w:id="42" w:name="1%2525192.4.Необходимые_электронные_комп"/>
+      <w:bookmarkStart w:id="43" w:name="1%25252525192.4.Необходимые_электронные_"/>
+      <w:bookmarkStart w:id="44" w:name="1%2525252525192.4.Необходимые_электронны"/>
+      <w:bookmarkStart w:id="45" w:name="1%252525192.4.Необходимые_электронные_ко"/>
+      <w:bookmarkStart w:id="46" w:name="1%25192.4.Необходимые_электронные_компон"/>
+      <w:bookmarkEnd w:id="42"/>
+      <w:bookmarkEnd w:id="43"/>
+      <w:bookmarkEnd w:id="44"/>
+      <w:bookmarkEnd w:id="45"/>
+      <w:bookmarkEnd w:id="46"/>
       <w:r>
         <w:rPr>
           <w:rFonts w:ascii="Noto Sans" w:hAnsi="Noto Sans"/>
@@ -5602,8 +5465,8 @@
           <w:rFonts w:ascii="Noto Sans" w:hAnsi="Noto Sans"/>
         </w:rPr>
       </w:pPr>
-      <w:bookmarkStart w:id="40" w:name="1%2525252525192.5.Разработка_моделей%252"/>
-      <w:bookmarkEnd w:id="40"/>
+      <w:bookmarkStart w:id="47" w:name="1%252525252525192.5.Разработка_моделей%2"/>
+      <w:bookmarkEnd w:id="47"/>
       <w:r>
         <w:rPr>
           <w:rFonts w:ascii="Noto Sans" w:hAnsi="Noto Sans"/>
@@ -5623,10 +5486,10 @@
           <w:iCs w:val="false"/>
           <w:rFonts w:ascii="Noto Sans" w:hAnsi="Noto Sans"/>
         </w:rPr>
-        <w:instrText xml:space="preserve"> TC "2.5.Разработка моделей" \l 2 </w:instrText>
-      </w:r>
-      <w:bookmarkStart w:id="41" w:name="1%192.5.Разработка_моделей%19C"/>
-      <w:bookmarkEnd w:id="41"/>
+        <w:instrText xml:space="preserve"> TC "2.5.Разработка моделей" \l 3 </w:instrText>
+      </w:r>
+      <w:bookmarkStart w:id="48" w:name="1%192.5.Разработка_моделей%19C"/>
+      <w:bookmarkEnd w:id="48"/>
       <w:r>
         <w:rPr>
           <w:i w:val="false"/>
@@ -5636,14 +5499,16 @@
         </w:rPr>
         <w:fldChar w:fldCharType="separate"/>
       </w:r>
-      <w:bookmarkStart w:id="42" w:name="1%2525192.5.Разработка_моделей%252519C"/>
-      <w:bookmarkStart w:id="43" w:name="1%25252525192.5.Разработка_моделей%25252"/>
-      <w:bookmarkStart w:id="44" w:name="1%252525192.5.Разработка_моделей%2525251"/>
-      <w:bookmarkStart w:id="45" w:name="1%25192.5.Разработка_моделей%2519C"/>
-      <w:bookmarkEnd w:id="42"/>
-      <w:bookmarkEnd w:id="43"/>
-      <w:bookmarkEnd w:id="44"/>
-      <w:bookmarkEnd w:id="45"/>
+      <w:bookmarkStart w:id="49" w:name="1%2525192.5.Разработка_моделей%252519C"/>
+      <w:bookmarkStart w:id="50" w:name="1%25252525192.5.Разработка_моделей%25252"/>
+      <w:bookmarkStart w:id="51" w:name="1%2525252525192.5.Разработка_моделей%252"/>
+      <w:bookmarkStart w:id="52" w:name="1%252525192.5.Разработка_моделей%2525251"/>
+      <w:bookmarkStart w:id="53" w:name="1%25192.5.Разработка_моделей%2519C"/>
+      <w:bookmarkEnd w:id="49"/>
+      <w:bookmarkEnd w:id="50"/>
+      <w:bookmarkEnd w:id="51"/>
+      <w:bookmarkEnd w:id="52"/>
+      <w:bookmarkEnd w:id="53"/>
       <w:r>
         <w:rPr>
           <w:rFonts w:ascii="Noto Sans" w:hAnsi="Noto Sans"/>
@@ -6296,22 +6161,26 @@
         </w:rPr>
       </w:pPr>
       <w:r>
-        <w:rPr/>
-      </w:r>
-    </w:p>
-    <w:p>
-      <w:pPr>
-        <w:pStyle w:val="Normal"/>
-        <w:bidi w:val="0"/>
-        <w:spacing w:lineRule="auto" w:line="276" w:before="0" w:afterAutospacing="0" w:after="0"/>
-        <w:ind w:hanging="0" w:left="0"/>
-        <w:jc w:val="left"/>
-        <w:rPr>
-          <w:rFonts w:ascii="Noto Sans" w:hAnsi="Noto Sans"/>
-        </w:rPr>
-      </w:pPr>
-      <w:r>
-        <w:rPr/>
+        <w:rPr>
+          <w:rFonts w:ascii="Noto Sans" w:hAnsi="Noto Sans"/>
+        </w:rPr>
+      </w:r>
+    </w:p>
+    <w:p>
+      <w:pPr>
+        <w:pStyle w:val="Normal"/>
+        <w:bidi w:val="0"/>
+        <w:spacing w:lineRule="auto" w:line="276" w:before="0" w:afterAutospacing="0" w:after="0"/>
+        <w:ind w:hanging="0" w:left="0"/>
+        <w:jc w:val="left"/>
+        <w:rPr>
+          <w:rFonts w:ascii="Noto Sans" w:hAnsi="Noto Sans"/>
+        </w:rPr>
+      </w:pPr>
+      <w:r>
+        <w:rPr>
+          <w:rFonts w:ascii="Noto Sans" w:hAnsi="Noto Sans"/>
+        </w:rPr>
       </w:r>
     </w:p>
     <w:p>
@@ -6380,7 +6249,7 @@
               <wp:posOffset>465455</wp:posOffset>
             </wp:positionH>
             <wp:positionV relativeFrom="paragraph">
-              <wp:posOffset>280670</wp:posOffset>
+              <wp:posOffset>-2540</wp:posOffset>
             </wp:positionV>
             <wp:extent cx="5440680" cy="3928110"/>
             <wp:effectExtent l="0" t="0" r="0" b="0"/>
@@ -6706,54 +6575,6 @@
           <w:iCs w:val="false"/>
           <w:u w:val="none"/>
         </w:rPr>
-      </w:r>
-    </w:p>
-    <w:p>
-      <w:pPr>
-        <w:pStyle w:val="Normal"/>
-        <w:bidi w:val="0"/>
-        <w:spacing w:lineRule="auto" w:line="276" w:before="0" w:afterAutospacing="0" w:after="0"/>
-        <w:ind w:hanging="0" w:left="0"/>
-        <w:jc w:val="left"/>
-        <w:rPr>
-          <w:rFonts w:ascii="Noto Sans" w:hAnsi="Noto Sans"/>
-          <w:i w:val="false"/>
-          <w:i w:val="false"/>
-          <w:iCs w:val="false"/>
-          <w:u w:val="none"/>
-        </w:rPr>
-      </w:pPr>
-      <w:r>
-        <w:rPr>
-          <w:rFonts w:ascii="Noto Sans" w:hAnsi="Noto Sans"/>
-          <w:i w:val="false"/>
-          <w:iCs w:val="false"/>
-          <w:u w:val="none"/>
-        </w:rPr>
-      </w:r>
-    </w:p>
-    <w:p>
-      <w:pPr>
-        <w:pStyle w:val="Normal"/>
-        <w:bidi w:val="0"/>
-        <w:spacing w:lineRule="auto" w:line="276" w:before="0" w:afterAutospacing="0" w:after="0"/>
-        <w:ind w:hanging="0" w:left="0"/>
-        <w:jc w:val="left"/>
-        <w:rPr>
-          <w:rFonts w:ascii="Noto Sans" w:hAnsi="Noto Sans"/>
-          <w:i w:val="false"/>
-          <w:i w:val="false"/>
-          <w:iCs w:val="false"/>
-          <w:u w:val="none"/>
-        </w:rPr>
-      </w:pPr>
-      <w:r>
-        <w:rPr>
-          <w:rFonts w:ascii="Noto Sans" w:hAnsi="Noto Sans"/>
-          <w:i w:val="false"/>
-          <w:iCs w:val="false"/>
-          <w:u w:val="none"/>
-        </w:rPr>
         <w:drawing>
           <wp:anchor behindDoc="0" distT="0" distB="0" distL="0" distR="0" simplePos="0" locked="0" layoutInCell="0" allowOverlap="1" relativeHeight="10">
             <wp:simplePos x="0" y="0"/>
@@ -6761,7 +6582,7 @@
               <wp:posOffset>485140</wp:posOffset>
             </wp:positionH>
             <wp:positionV relativeFrom="paragraph">
-              <wp:posOffset>20320</wp:posOffset>
+              <wp:posOffset>144780</wp:posOffset>
             </wp:positionV>
             <wp:extent cx="5402580" cy="4185285"/>
             <wp:effectExtent l="0" t="0" r="0" b="0"/>
@@ -7071,6 +6892,30 @@
         <w:bidi w:val="0"/>
         <w:spacing w:lineRule="auto" w:line="276" w:before="0" w:afterAutospacing="0" w:after="0"/>
         <w:ind w:hanging="0" w:left="0"/>
+        <w:jc w:val="left"/>
+        <w:rPr>
+          <w:rFonts w:ascii="Noto Sans" w:hAnsi="Noto Sans"/>
+          <w:i w:val="false"/>
+          <w:i w:val="false"/>
+          <w:iCs w:val="false"/>
+          <w:u w:val="none"/>
+        </w:rPr>
+      </w:pPr>
+      <w:r>
+        <w:rPr>
+          <w:rFonts w:ascii="Noto Sans" w:hAnsi="Noto Sans"/>
+          <w:i w:val="false"/>
+          <w:iCs w:val="false"/>
+          <w:u w:val="none"/>
+        </w:rPr>
+      </w:r>
+    </w:p>
+    <w:p>
+      <w:pPr>
+        <w:pStyle w:val="Normal"/>
+        <w:bidi w:val="0"/>
+        <w:spacing w:lineRule="auto" w:line="276" w:before="0" w:afterAutospacing="0" w:after="0"/>
+        <w:ind w:hanging="0" w:left="0"/>
         <w:jc w:val="center"/>
         <w:rPr>
           <w:rFonts w:ascii="Noto Sans" w:hAnsi="Noto Sans"/>
@@ -7080,6 +6925,19 @@
           <w:u w:val="none"/>
         </w:rPr>
       </w:pPr>
+      <w:bookmarkStart w:id="54" w:name="1%2525252525192.6._Итоговая_тоимость%252"/>
+      <w:bookmarkStart w:id="55" w:name="1%25192.6._Итоговая_стоимость%2519C"/>
+      <w:bookmarkEnd w:id="54"/>
+      <w:bookmarkEnd w:id="55"/>
+      <w:r>
+        <w:rPr>
+          <w:rFonts w:ascii="Noto Sans" w:hAnsi="Noto Sans"/>
+          <w:i w:val="false"/>
+          <w:iCs w:val="false"/>
+          <w:u w:val="none"/>
+        </w:rPr>
+        <w:t>2.6. Итоговая стоимость</w:t>
+      </w:r>
       <w:r>
         <w:fldChar w:fldCharType="begin"/>
       </w:r>
@@ -7090,10 +6948,10 @@
           <w:iCs w:val="false"/>
           <w:rFonts w:ascii="Noto Sans" w:hAnsi="Noto Sans"/>
         </w:rPr>
-        <w:instrText xml:space="preserve"> TC "2.6. Итоговая стоимость" \l 2 </w:instrText>
-      </w:r>
-      <w:bookmarkStart w:id="46" w:name="1%192.6._Итоговая_стоимость%19C"/>
-      <w:bookmarkEnd w:id="46"/>
+        <w:instrText xml:space="preserve"> TC "2.6. Итоговая стоимость" \l 3 </w:instrText>
+      </w:r>
+      <w:bookmarkStart w:id="56" w:name="1%192.6._Итоговая_стоимость%19C"/>
+      <w:bookmarkEnd w:id="56"/>
       <w:r>
         <w:rPr>
           <w:i w:val="false"/>
@@ -7103,16 +6961,13 @@
         </w:rPr>
         <w:fldChar w:fldCharType="separate"/>
       </w:r>
-      <w:bookmarkStart w:id="47" w:name="1%25252525192.6._Итоговая_тоимость%25252"/>
-      <w:bookmarkEnd w:id="47"/>
-      <w:r>
-        <w:rPr>
-          <w:rFonts w:ascii="Noto Sans" w:hAnsi="Noto Sans"/>
-          <w:i w:val="false"/>
-          <w:iCs w:val="false"/>
-          <w:u w:val="none"/>
-        </w:rPr>
-        <w:t>2.6. Итоговая стоимость</w:t>
+      <w:r>
+        <w:rPr>
+          <w:rFonts w:ascii="Noto Sans" w:hAnsi="Noto Sans"/>
+          <w:i w:val="false"/>
+          <w:iCs w:val="false"/>
+          <w:u w:val="none"/>
+        </w:rPr>
       </w:r>
       <w:r>
         <w:rPr>
@@ -7533,6 +7388,30 @@
     <w:p>
       <w:pPr>
         <w:pStyle w:val="Normal"/>
+        <w:bidi w:val="0"/>
+        <w:spacing w:lineRule="auto" w:line="276" w:before="0" w:afterAutospacing="0" w:after="0"/>
+        <w:ind w:hanging="0" w:left="0"/>
+        <w:jc w:val="left"/>
+        <w:rPr>
+          <w:rFonts w:ascii="Noto Sans" w:hAnsi="Noto Sans"/>
+          <w:i w:val="false"/>
+          <w:i w:val="false"/>
+          <w:iCs w:val="false"/>
+          <w:u w:val="none"/>
+        </w:rPr>
+      </w:pPr>
+      <w:r>
+        <w:rPr>
+          <w:rFonts w:ascii="Noto Sans" w:hAnsi="Noto Sans"/>
+          <w:i w:val="false"/>
+          <w:iCs w:val="false"/>
+          <w:u w:val="none"/>
+        </w:rPr>
+      </w:r>
+    </w:p>
+    <w:p>
+      <w:pPr>
+        <w:pStyle w:val="Normal"/>
         <w:numPr>
           <w:ilvl w:val="3"/>
           <w:numId w:val="1"/>
@@ -8113,8 +7992,8 @@
           <w:rFonts w:ascii="Noto Sans" w:hAnsi="Noto Sans"/>
         </w:rPr>
       </w:pPr>
-      <w:bookmarkStart w:id="48" w:name="1%252525193._Практическая_часть.%2525251"/>
-      <w:bookmarkEnd w:id="48"/>
+      <w:bookmarkStart w:id="57" w:name="1%25252525193._Практическая_часть.%25252"/>
+      <w:bookmarkEnd w:id="57"/>
       <w:r>
         <w:rPr>
           <w:rFonts w:ascii="Noto Sans" w:hAnsi="Noto Sans"/>
@@ -8138,10 +8017,10 @@
           <w:bCs/>
           <w:rFonts w:ascii="Noto Sans" w:hAnsi="Noto Sans"/>
         </w:rPr>
-        <w:instrText xml:space="preserve"> TC "3. Практическая часть." \l 1 </w:instrText>
-      </w:r>
-      <w:bookmarkStart w:id="49" w:name="1%193._Практическая_часть.%19C"/>
-      <w:bookmarkEnd w:id="49"/>
+        <w:instrText xml:space="preserve"> TC "3. Практическая часть." \l 2 </w:instrText>
+      </w:r>
+      <w:bookmarkStart w:id="58" w:name="1%193._Практическая_часть.%19C"/>
+      <w:bookmarkEnd w:id="58"/>
       <w:r>
         <w:rPr>
           <w:i w:val="false"/>
@@ -8153,10 +8032,12 @@
         </w:rPr>
         <w:fldChar w:fldCharType="separate"/>
       </w:r>
-      <w:bookmarkStart w:id="50" w:name="1%2525193._Практическая_часть.%252519C"/>
-      <w:bookmarkStart w:id="51" w:name="1%25193._Практическая_часть.%2519C"/>
-      <w:bookmarkEnd w:id="50"/>
-      <w:bookmarkEnd w:id="51"/>
+      <w:bookmarkStart w:id="59" w:name="1%2525193._Практическая_часть.%252519C"/>
+      <w:bookmarkStart w:id="60" w:name="1%252525193._Практическая_часть.%2525251"/>
+      <w:bookmarkStart w:id="61" w:name="1%25193._Практическая_часть.%2519C"/>
+      <w:bookmarkEnd w:id="59"/>
+      <w:bookmarkEnd w:id="60"/>
+      <w:bookmarkEnd w:id="61"/>
       <w:r>
         <w:rPr>
           <w:rFonts w:ascii="Noto Sans" w:hAnsi="Noto Sans"/>
@@ -8192,8 +8073,8 @@
           <w:bCs w:val="false"/>
         </w:rPr>
       </w:pPr>
-      <w:bookmarkStart w:id="52" w:name="1%252525193.1._Сборка.%25252519C"/>
-      <w:bookmarkEnd w:id="52"/>
+      <w:bookmarkStart w:id="62" w:name="1%25252525193.1._Сборка.%2525252519C"/>
+      <w:bookmarkEnd w:id="62"/>
       <w:r>
         <w:rPr>
           <w:rFonts w:ascii="Noto Sans" w:hAnsi="Noto Sans"/>
@@ -8211,10 +8092,10 @@
           <w:bCs w:val="false"/>
           <w:rFonts w:ascii="Noto Sans" w:hAnsi="Noto Sans"/>
         </w:rPr>
-        <w:instrText xml:space="preserve"> TC "3.1. Сборка." \l 2 </w:instrText>
-      </w:r>
-      <w:bookmarkStart w:id="53" w:name="1%193.1._Сборка.%19C"/>
-      <w:bookmarkEnd w:id="53"/>
+        <w:instrText xml:space="preserve"> TC "3.1. Сборка." \l 3 </w:instrText>
+      </w:r>
+      <w:bookmarkStart w:id="63" w:name="1%193.1._Сборка.%19C"/>
+      <w:bookmarkEnd w:id="63"/>
       <w:r>
         <w:rPr>
           <w:b w:val="false"/>
@@ -8223,10 +8104,12 @@
         </w:rPr>
         <w:fldChar w:fldCharType="separate"/>
       </w:r>
-      <w:bookmarkStart w:id="54" w:name="1%2525193.1._Сборка.%252519C"/>
-      <w:bookmarkStart w:id="55" w:name="1%25193.1._Сборка.%2519C"/>
-      <w:bookmarkEnd w:id="54"/>
-      <w:bookmarkEnd w:id="55"/>
+      <w:bookmarkStart w:id="64" w:name="1%2525193.1._Сборка.%252519C"/>
+      <w:bookmarkStart w:id="65" w:name="1%252525193.1._Сборка.%25252519C"/>
+      <w:bookmarkStart w:id="66" w:name="1%25193.1._Сборка.%2519C"/>
+      <w:bookmarkEnd w:id="64"/>
+      <w:bookmarkEnd w:id="65"/>
+      <w:bookmarkEnd w:id="66"/>
       <w:r>
         <w:rPr>
           <w:rFonts w:ascii="Noto Sans" w:hAnsi="Noto Sans"/>
@@ -8695,13 +8578,13 @@
         <mc:AlternateContent>
           <mc:Choice Requires="wps">
             <w:drawing>
-              <wp:anchor behindDoc="0" distT="0" distB="1270" distL="0" distR="0" simplePos="0" locked="0" layoutInCell="0" allowOverlap="1" relativeHeight="18">
+              <wp:anchor behindDoc="0" distT="0" distB="1905" distL="0" distR="0" simplePos="0" locked="0" layoutInCell="0" allowOverlap="1" relativeHeight="18">
                 <wp:simplePos x="0" y="0"/>
                 <wp:positionH relativeFrom="column">
                   <wp:posOffset>1741805</wp:posOffset>
                 </wp:positionH>
                 <wp:positionV relativeFrom="paragraph">
-                  <wp:posOffset>60325</wp:posOffset>
+                  <wp:posOffset>59690</wp:posOffset>
                 </wp:positionV>
                 <wp:extent cx="2964815" cy="6519545"/>
                 <wp:effectExtent l="0" t="0" r="0" b="0"/>
@@ -8757,7 +8640,7 @@
                 <v:path o:extrusionok="f" gradientshapeok="t" o:connecttype="rect"/>
                 <o:lock v:ext="edit" aspectratio="t"/>
               </v:shapetype>
-              <v:shape id="shape_0" ID="Изображение17" stroked="f" o:allowincell="f" style="position:absolute;margin-left:137.15pt;margin-top:4.8pt;width:233.4pt;height:513.3pt;mso-wrap-style:none;v-text-anchor:middle;rotation:270" type="_x0000_t75">
+              <v:shape id="shape_0" ID="Изображение17" stroked="f" o:allowincell="f" style="position:absolute;margin-left:137.15pt;margin-top:4.75pt;width:233.4pt;height:513.3pt;mso-wrap-style:none;v-text-anchor:middle;rotation:270" type="_x0000_t75">
                 <v:imagedata r:id="rId21" o:detectmouseclick="t"/>
                 <v:stroke color="#3465a4" joinstyle="round" endcap="flat"/>
                 <w10:wrap type="square" side="largest"/>
@@ -10059,18 +9942,20 @@
         <w:rPr>
           <w:rFonts w:ascii="Noto Sans" w:hAnsi="Noto Sans"/>
         </w:rPr>
-        <w:instrText xml:space="preserve"> TC "4. Ссылки и материалы" \l 1 </w:instrText>
-      </w:r>
-      <w:bookmarkStart w:id="56" w:name="1%194._Ссылки_и_материалы%19C"/>
-      <w:bookmarkEnd w:id="56"/>
+        <w:instrText xml:space="preserve"> TC "4. Ссылки и материалы" \l 2 </w:instrText>
+      </w:r>
+      <w:bookmarkStart w:id="67" w:name="1%194._Ссылки_и_материалы%19C"/>
+      <w:bookmarkEnd w:id="67"/>
       <w:r>
         <w:rPr>
           <w:rFonts w:ascii="Noto Sans" w:hAnsi="Noto Sans"/>
         </w:rPr>
         <w:fldChar w:fldCharType="separate"/>
       </w:r>
-      <w:bookmarkStart w:id="57" w:name="1%25194._Ссылки_и_материалы%2519C"/>
-      <w:bookmarkEnd w:id="57"/>
+      <w:bookmarkStart w:id="68" w:name="1%2525194._Ссылки_и_материалы%252519C"/>
+      <w:bookmarkStart w:id="69" w:name="1%25194._Ссылки_и_материалы%2519C"/>
+      <w:bookmarkEnd w:id="68"/>
+      <w:bookmarkEnd w:id="69"/>
       <w:r>
         <w:rPr>
           <w:rFonts w:ascii="Noto Sans" w:hAnsi="Noto Sans"/>

</xml_diff>